<commit_message>
Add content to Research paper and start chapter 3 and 4 of CAD calss
</commit_message>
<xml_diff>
--- a/COLABS_ Research Paper_C4TL1205_LANDY-Lucas.docx
+++ b/COLABS_ Research Paper_C4TL1205_LANDY-Lucas.docx
@@ -7,29 +7,25 @@
         <w:jc w:val="center"/>
         <w:rPr>
           <w:rFonts w:ascii="Times New Roman" w:hAnsi="Times New Roman" w:cs="Times New Roman"/>
-          <w:b/>
-          <w:bCs/>
-          <w:lang w:val="en-US"/>
-        </w:rPr>
-      </w:pPr>
-      <w:r>
-        <w:rPr>
-          <w:rFonts w:ascii="Times New Roman" w:hAnsi="Times New Roman" w:cs="Times New Roman"/>
-          <w:b/>
-          <w:bCs/>
           <w:sz w:val="40"/>
           <w:szCs w:val="40"/>
           <w:lang w:val="en-US"/>
         </w:rPr>
+      </w:pPr>
+      <w:r>
+        <w:rPr>
+          <w:rFonts w:ascii="Times New Roman" w:hAnsi="Times New Roman" w:cs="Times New Roman"/>
+          <w:sz w:val="56"/>
+          <w:szCs w:val="56"/>
+          <w:lang w:val="en-US"/>
+        </w:rPr>
         <w:t xml:space="preserve">MRI </w:t>
       </w:r>
       <w:r>
         <w:rPr>
           <w:rFonts w:ascii="Times New Roman" w:hAnsi="Times New Roman" w:cs="Times New Roman" w:hint="eastAsia"/>
-          <w:b/>
-          <w:bCs/>
-          <w:sz w:val="40"/>
-          <w:szCs w:val="40"/>
+          <w:sz w:val="56"/>
+          <w:szCs w:val="56"/>
           <w:lang w:val="en-US"/>
         </w:rPr>
         <w:t>t</w:t>
@@ -37,10 +33,8 @@
       <w:r>
         <w:rPr>
           <w:rFonts w:ascii="Times New Roman" w:hAnsi="Times New Roman" w:cs="Times New Roman"/>
-          <w:b/>
-          <w:bCs/>
-          <w:sz w:val="40"/>
-          <w:szCs w:val="40"/>
+          <w:sz w:val="56"/>
+          <w:szCs w:val="56"/>
           <w:lang w:val="en-US"/>
         </w:rPr>
         <w:t xml:space="preserve">umor </w:t>
@@ -48,10 +42,8 @@
       <w:r>
         <w:rPr>
           <w:rFonts w:ascii="Times New Roman" w:hAnsi="Times New Roman" w:cs="Times New Roman" w:hint="eastAsia"/>
-          <w:b/>
-          <w:bCs/>
-          <w:sz w:val="40"/>
-          <w:szCs w:val="40"/>
+          <w:sz w:val="56"/>
+          <w:szCs w:val="56"/>
           <w:lang w:val="en-US"/>
         </w:rPr>
         <w:t>d</w:t>
@@ -59,10 +51,8 @@
       <w:r>
         <w:rPr>
           <w:rFonts w:ascii="Times New Roman" w:hAnsi="Times New Roman" w:cs="Times New Roman"/>
-          <w:b/>
-          <w:bCs/>
-          <w:sz w:val="40"/>
-          <w:szCs w:val="40"/>
+          <w:sz w:val="56"/>
+          <w:szCs w:val="56"/>
           <w:lang w:val="en-US"/>
         </w:rPr>
         <w:t xml:space="preserve">etection </w:t>
@@ -70,10 +60,8 @@
       <w:r>
         <w:rPr>
           <w:rFonts w:ascii="Times New Roman" w:hAnsi="Times New Roman" w:cs="Times New Roman" w:hint="eastAsia"/>
-          <w:b/>
-          <w:bCs/>
-          <w:sz w:val="40"/>
-          <w:szCs w:val="40"/>
+          <w:sz w:val="56"/>
+          <w:szCs w:val="56"/>
           <w:lang w:val="en-US"/>
         </w:rPr>
         <w:t>using</w:t>
@@ -81,10 +69,8 @@
       <w:r>
         <w:rPr>
           <w:rFonts w:ascii="Times New Roman" w:hAnsi="Times New Roman" w:cs="Times New Roman"/>
-          <w:b/>
-          <w:bCs/>
-          <w:sz w:val="40"/>
-          <w:szCs w:val="40"/>
+          <w:sz w:val="56"/>
+          <w:szCs w:val="56"/>
           <w:lang w:val="en-US"/>
         </w:rPr>
         <w:t xml:space="preserve"> CNN</w:t>
@@ -177,17 +163,29 @@
           <w:rFonts w:ascii="Times New Roman" w:hAnsi="Times New Roman" w:cs="Times New Roman"/>
           <w:lang w:val="en-US"/>
         </w:rPr>
-        <w:t>Department of Communications Engineering, Graduate School of Engineering Tohoku University</w:t>
-      </w:r>
-    </w:p>
-    <w:p>
-      <w:pPr>
-        <w:jc w:val="center"/>
-        <w:rPr>
-          <w:rFonts w:ascii="Times New Roman" w:hAnsi="Times New Roman" w:cs="Times New Roman"/>
-          <w:lang w:val="en-US"/>
-        </w:rPr>
-      </w:pPr>
+        <w:t xml:space="preserve">Department of Communications Engineering, Graduate School of Engineering </w:t>
+      </w:r>
+      <w:r>
+        <w:rPr>
+          <w:rFonts w:ascii="Times New Roman" w:hAnsi="Times New Roman" w:cs="Times New Roman"/>
+          <w:lang w:val="en-US"/>
+        </w:rPr>
+        <w:br/>
+      </w:r>
+      <w:r>
+        <w:rPr>
+          <w:rFonts w:ascii="Times New Roman" w:hAnsi="Times New Roman" w:cs="Times New Roman"/>
+          <w:lang w:val="en-US"/>
+        </w:rPr>
+        <w:t>Tohoku University</w:t>
+      </w:r>
+      <w:r>
+        <w:rPr>
+          <w:rFonts w:ascii="Times New Roman" w:hAnsi="Times New Roman" w:cs="Times New Roman"/>
+          <w:lang w:val="en-US"/>
+        </w:rPr>
+        <w:br/>
+      </w:r>
       <w:r>
         <w:rPr>
           <w:rFonts w:ascii="Times New Roman" w:hAnsi="Times New Roman" w:cs="Times New Roman"/>
@@ -257,12 +255,12 @@
           <w:lang w:val="en-US"/>
         </w:rPr>
         <w:sectPr>
-          <w:headerReference w:type="even" r:id="rId7"/>
-          <w:headerReference w:type="default" r:id="rId8"/>
-          <w:footerReference w:type="even" r:id="rId9"/>
-          <w:footerReference w:type="default" r:id="rId10"/>
-          <w:headerReference w:type="first" r:id="rId11"/>
-          <w:footerReference w:type="first" r:id="rId12"/>
+          <w:headerReference w:type="even" r:id="rId8"/>
+          <w:headerReference w:type="default" r:id="rId9"/>
+          <w:footerReference w:type="even" r:id="rId10"/>
+          <w:footerReference w:type="default" r:id="rId11"/>
+          <w:headerReference w:type="first" r:id="rId12"/>
+          <w:footerReference w:type="first" r:id="rId13"/>
           <w:pgSz w:w="11906" w:h="16838"/>
           <w:pgMar w:top="1417" w:right="1417" w:bottom="1417" w:left="1417" w:header="708" w:footer="708" w:gutter="0"/>
           <w:cols w:space="708"/>
@@ -272,10 +270,13 @@
     </w:p>
     <w:p>
       <w:pPr>
-        <w:rPr>
-          <w:rFonts w:ascii="Times New Roman" w:hAnsi="Times New Roman" w:cs="Times New Roman" w:hint="eastAsia"/>
+        <w:jc w:val="both"/>
+        <w:rPr>
+          <w:rFonts w:ascii="Times New Roman" w:hAnsi="Times New Roman" w:cs="Times New Roman"/>
           <w:b/>
           <w:bCs/>
+          <w:sz w:val="22"/>
+          <w:szCs w:val="22"/>
           <w:lang w:val="en-US"/>
         </w:rPr>
       </w:pPr>
@@ -286,6 +287,8 @@
           <w:bCs/>
           <w:i/>
           <w:iCs/>
+          <w:sz w:val="22"/>
+          <w:szCs w:val="22"/>
           <w:lang w:val="en-US"/>
         </w:rPr>
         <w:t>Abstract</w:t>
@@ -295,6 +298,8 @@
           <w:rFonts w:ascii="Times New Roman" w:hAnsi="Times New Roman" w:cs="Times New Roman" w:hint="eastAsia"/>
           <w:b/>
           <w:bCs/>
+          <w:sz w:val="22"/>
+          <w:szCs w:val="22"/>
           <w:lang w:val="en-US"/>
         </w:rPr>
         <w:t xml:space="preserve"> </w:t>
@@ -304,6 +309,8 @@
           <w:rFonts w:ascii="Times New Roman" w:hAnsi="Times New Roman" w:cs="Times New Roman"/>
           <w:b/>
           <w:bCs/>
+          <w:sz w:val="22"/>
+          <w:szCs w:val="22"/>
           <w:lang w:val="en-US"/>
         </w:rPr>
         <w:t>–</w:t>
@@ -313,80 +320,1586 @@
           <w:rFonts w:ascii="Times New Roman" w:hAnsi="Times New Roman" w:cs="Times New Roman" w:hint="eastAsia"/>
           <w:b/>
           <w:bCs/>
-          <w:lang w:val="en-US"/>
-        </w:rPr>
-        <w:t xml:space="preserve"> We propose a </w:t>
-      </w:r>
-    </w:p>
-    <w:p>
-      <w:pPr>
-        <w:rPr>
-          <w:rFonts w:ascii="Times New Roman" w:hAnsi="Times New Roman" w:cs="Times New Roman"/>
-          <w:lang w:val="en-US"/>
-        </w:rPr>
-      </w:pPr>
-    </w:p>
-    <w:p>
-      <w:pPr>
+          <w:sz w:val="22"/>
+          <w:szCs w:val="22"/>
+          <w:lang w:val="en-US"/>
+        </w:rPr>
+        <w:t xml:space="preserve"> </w:t>
+      </w:r>
+      <w:r>
+        <w:rPr>
+          <w:rFonts w:ascii="Times New Roman" w:hAnsi="Times New Roman" w:cs="Times New Roman"/>
+          <w:b/>
+          <w:bCs/>
+          <w:sz w:val="22"/>
+          <w:szCs w:val="22"/>
+          <w:lang w:val="en-US"/>
+        </w:rPr>
+        <w:t xml:space="preserve">Magnetic Resonance Imaging (MRI) plays a pivotal role in the diagnosis and treatment of head tumors. However, manual interpretation of MRI scans can be time-intensive and prone to errors, emphasizing the need for automated, AI-driven diagnostic tools. This research investigates the use of Artificial Intelligence (AI) in detecting head tumors from MRI scans, focusing on developing and validating a novel deep learning model. Our study compares the performance of the proposed model against established AI architectures, including U-Net and </w:t>
+      </w:r>
+      <w:proofErr w:type="spellStart"/>
+      <w:r>
+        <w:rPr>
+          <w:rFonts w:ascii="Times New Roman" w:hAnsi="Times New Roman" w:cs="Times New Roman"/>
+          <w:b/>
+          <w:bCs/>
+          <w:sz w:val="22"/>
+          <w:szCs w:val="22"/>
+          <w:lang w:val="en-US"/>
+        </w:rPr>
+        <w:t>ResNet</w:t>
+      </w:r>
+      <w:proofErr w:type="spellEnd"/>
+      <w:r>
+        <w:rPr>
+          <w:rFonts w:ascii="Times New Roman" w:hAnsi="Times New Roman" w:cs="Times New Roman"/>
+          <w:b/>
+          <w:bCs/>
+          <w:sz w:val="22"/>
+          <w:szCs w:val="22"/>
+          <w:lang w:val="en-US"/>
+        </w:rPr>
+        <w:t>, using a publicly available brain tumor dataset.</w:t>
+      </w:r>
+    </w:p>
+    <w:p>
+      <w:pPr>
+        <w:jc w:val="both"/>
+        <w:rPr>
+          <w:rFonts w:ascii="Times New Roman" w:hAnsi="Times New Roman" w:cs="Times New Roman"/>
+          <w:b/>
+          <w:bCs/>
+          <w:sz w:val="22"/>
+          <w:szCs w:val="22"/>
+          <w:lang w:val="en-US"/>
+        </w:rPr>
+      </w:pPr>
+      <w:r>
+        <w:rPr>
+          <w:rFonts w:ascii="Times New Roman" w:hAnsi="Times New Roman" w:cs="Times New Roman"/>
+          <w:b/>
+          <w:bCs/>
+          <w:sz w:val="22"/>
+          <w:szCs w:val="22"/>
+          <w:lang w:val="en-US"/>
+        </w:rPr>
+        <w:t>The models are evaluated based on accuracy, Dice Similarity Coefficient (DSC), and inference time to determine their diagnostic efficiency. Experimental results demonstrate that the proposed model achieves superior performance in segmentation accuracy and computational efficiency while maintaining robustness</w:t>
+      </w:r>
+      <w:r>
         <w:rPr>
           <w:rFonts w:ascii="Times New Roman" w:hAnsi="Times New Roman" w:cs="Times New Roman" w:hint="eastAsia"/>
-          <w:lang w:val="en-US"/>
-        </w:rPr>
-      </w:pPr>
-      <w:r>
+          <w:b/>
+          <w:bCs/>
+          <w:sz w:val="22"/>
+          <w:szCs w:val="22"/>
+          <w:lang w:val="en-US"/>
+        </w:rPr>
+        <w:t xml:space="preserve"> </w:t>
+      </w:r>
+      <w:r>
+        <w:rPr>
+          <w:rFonts w:ascii="Times New Roman" w:hAnsi="Times New Roman" w:cs="Times New Roman"/>
+          <w:b/>
+          <w:bCs/>
+          <w:sz w:val="22"/>
+          <w:szCs w:val="22"/>
+          <w:lang w:val="en-US"/>
+        </w:rPr>
+        <w:t>across different tumor types. Visual analyses, such as segmentation overlays and attention heatmaps, further validate the model's reliability.</w:t>
+      </w:r>
+    </w:p>
+    <w:p>
+      <w:pPr>
+        <w:jc w:val="both"/>
         <w:rPr>
           <w:rFonts w:ascii="Times New Roman" w:hAnsi="Times New Roman" w:cs="Times New Roman" w:hint="eastAsia"/>
-          <w:lang w:val="en-US"/>
-        </w:rPr>
-        <w:t>1</w:t>
-      </w:r>
-      <w:r>
-        <w:rPr>
-          <w:rFonts w:ascii="Times New Roman" w:hAnsi="Times New Roman" w:cs="Times New Roman"/>
-          <w:lang w:val="en-US"/>
+          <w:b/>
+          <w:bCs/>
+          <w:sz w:val="22"/>
+          <w:szCs w:val="22"/>
+          <w:lang w:val="en-US"/>
+        </w:rPr>
+      </w:pPr>
+      <w:r>
+        <w:rPr>
+          <w:rFonts w:ascii="Times New Roman" w:hAnsi="Times New Roman" w:cs="Times New Roman"/>
+          <w:b/>
+          <w:bCs/>
+          <w:sz w:val="22"/>
+          <w:szCs w:val="22"/>
+          <w:lang w:val="en-US"/>
+        </w:rPr>
+        <w:t>This research highlights the potential of AI to enhance diagnostic accuracy and accessibility in healthcare, particularly in resource-limited settings. By comparing several state-of-the-art models, the study identifies key trade-offs and sets a benchmark for future advancements in AI-assisted medical imaging. The findings have significant implications for improving early diagnosis, optimizing healthcare workflows, and addressing global disparities in access to quality diagnostic tools.</w:t>
+      </w:r>
+      <w:r>
+        <w:rPr>
+          <w:rFonts w:ascii="Times New Roman" w:hAnsi="Times New Roman" w:cs="Times New Roman" w:hint="eastAsia"/>
+          <w:b/>
+          <w:bCs/>
+          <w:sz w:val="22"/>
+          <w:szCs w:val="22"/>
+          <w:lang w:val="en-US"/>
+        </w:rPr>
+        <w:t xml:space="preserve"> Our source code is available at </w:t>
+      </w:r>
+      <w:hyperlink r:id="rId14" w:history="1">
+        <w:r>
+          <w:rPr>
+            <w:rStyle w:val="Lienhypertexte"/>
+            <w:rFonts w:ascii="Times New Roman" w:hAnsi="Times New Roman" w:cs="Times New Roman"/>
+            <w:b/>
+            <w:bCs/>
+            <w:sz w:val="22"/>
+            <w:szCs w:val="22"/>
+            <w:lang w:val="en-US"/>
+          </w:rPr>
+          <w:t>https://github.com/Zouzzou21/Tohoku-University-Courses/tree/main/COLABS</w:t>
+        </w:r>
+      </w:hyperlink>
+      <w:r>
+        <w:rPr>
+          <w:rFonts w:ascii="Times New Roman" w:hAnsi="Times New Roman" w:cs="Times New Roman" w:hint="eastAsia"/>
+          <w:b/>
+          <w:bCs/>
+          <w:sz w:val="22"/>
+          <w:szCs w:val="22"/>
+          <w:lang w:val="en-US"/>
+        </w:rPr>
+        <w:t xml:space="preserve"> </w:t>
+      </w:r>
+    </w:p>
+    <w:p>
+      <w:pPr>
+        <w:jc w:val="both"/>
+        <w:rPr>
+          <w:rFonts w:ascii="Times New Roman" w:hAnsi="Times New Roman" w:cs="Times New Roman"/>
+          <w:sz w:val="22"/>
+          <w:szCs w:val="22"/>
+          <w:lang w:val="en-US"/>
+        </w:rPr>
+      </w:pPr>
+    </w:p>
+    <w:p>
+      <w:pPr>
+        <w:jc w:val="center"/>
+        <w:rPr>
+          <w:rStyle w:val="Titre1Car"/>
+        </w:rPr>
+      </w:pPr>
+      <w:r>
+        <w:rPr>
+          <w:rStyle w:val="Titre1Car"/>
+          <w:rFonts w:hint="eastAsia"/>
+        </w:rPr>
+        <w:t xml:space="preserve">I. </w:t>
+      </w:r>
+      <w:r>
+        <w:rPr>
+          <w:rStyle w:val="Titre1Car"/>
         </w:rPr>
         <w:t>Introduction</w:t>
       </w:r>
-      <w:r>
-        <w:rPr>
-          <w:rFonts w:ascii="Times New Roman" w:hAnsi="Times New Roman" w:cs="Times New Roman"/>
-          <w:lang w:val="en-US"/>
-        </w:rPr>
-        <w:br/>
-      </w:r>
-      <w:r>
+    </w:p>
+    <w:p>
+      <w:pPr>
+        <w:rPr>
+          <w:rFonts w:ascii="Times New Roman" w:hAnsi="Times New Roman" w:cs="Times New Roman"/>
+          <w:sz w:val="22"/>
+          <w:szCs w:val="22"/>
+          <w:lang w:val="en-US"/>
+        </w:rPr>
+      </w:pPr>
+      <w:r>
+        <w:rPr>
+          <w:rStyle w:val="Titre2Car"/>
+          <w:rFonts w:hint="eastAsia"/>
+        </w:rPr>
+        <w:t xml:space="preserve">I.1 Background of </w:t>
+      </w:r>
+      <w:r>
+        <w:rPr>
+          <w:rStyle w:val="Titre2Car"/>
+        </w:rPr>
+        <w:t>research</w:t>
+      </w:r>
+    </w:p>
+    <w:p>
+      <w:pPr>
+        <w:jc w:val="both"/>
+        <w:rPr>
+          <w:rFonts w:ascii="Times New Roman" w:hAnsi="Times New Roman" w:cs="Times New Roman"/>
+          <w:sz w:val="22"/>
+          <w:szCs w:val="22"/>
+          <w:lang w:val="en-US"/>
+        </w:rPr>
+      </w:pPr>
+      <w:r>
+        <w:rPr>
+          <w:rFonts w:ascii="Times New Roman" w:hAnsi="Times New Roman" w:cs="Times New Roman"/>
+          <w:sz w:val="22"/>
+          <w:szCs w:val="22"/>
+          <w:lang w:val="en-US"/>
+        </w:rPr>
+        <w:t>Head tumors, whether malignant or benign, represent a significant medical challenge due to their potential to impair neurological functions, cognitive abilities, and overall quality of life. Early and accurate diagnosis is critical for effective treatment and improved patient outcomes. Magnetic Resonance Imaging (MRI) is widely regarded as the gold standard for brain imaging because of its superior soft tissue contrast, non-invasive nature, and ability to provide detailed structural information. Despite these advantages, the manual analysis of MRI scans remains a bottleneck in clinical workflows.</w:t>
+      </w:r>
+    </w:p>
+    <w:p>
+      <w:pPr>
+        <w:jc w:val="both"/>
+        <w:rPr>
+          <w:rFonts w:ascii="Times New Roman" w:hAnsi="Times New Roman" w:cs="Times New Roman"/>
+          <w:sz w:val="22"/>
+          <w:szCs w:val="22"/>
+          <w:lang w:val="en-US"/>
+        </w:rPr>
+      </w:pPr>
+      <w:r>
+        <w:rPr>
+          <w:rFonts w:ascii="Times New Roman" w:hAnsi="Times New Roman" w:cs="Times New Roman"/>
+          <w:sz w:val="22"/>
+          <w:szCs w:val="22"/>
+          <w:lang w:val="en-US"/>
+        </w:rPr>
+        <w:t>Manual interpretations are not only time-intensive but also subject to interobserver variability, even among experienced radiologists. This issue becomes more pronounced in complex cases or in resource-limited healthcare systems where access to trained specialists is scarce. Recent advancements in Artificial Intelligence (AI), particularly deep learning, have shown great promise in automating tumor detection and segmentation, improving accuracy and efficiency in diagnostic processes.</w:t>
+      </w:r>
+    </w:p>
+    <w:p>
+      <w:pPr>
+        <w:jc w:val="both"/>
         <w:rPr>
           <w:rFonts w:ascii="Times New Roman" w:hAnsi="Times New Roman" w:cs="Times New Roman" w:hint="eastAsia"/>
-          <w:lang w:val="en-US"/>
-        </w:rPr>
-        <w:t>[]</w:t>
-      </w:r>
-    </w:p>
-    <w:p>
-      <w:pPr>
-        <w:rPr>
-          <w:rFonts w:ascii="Times New Roman" w:hAnsi="Times New Roman" w:cs="Times New Roman"/>
-          <w:lang w:val="en-US"/>
-        </w:rPr>
-      </w:pPr>
-      <w:r>
-        <w:rPr>
-          <w:rFonts w:ascii="Times New Roman" w:hAnsi="Times New Roman" w:cs="Times New Roman"/>
-          <w:lang w:val="en-US"/>
-        </w:rPr>
-        <w:t>text</w:t>
-      </w:r>
-    </w:p>
-    <w:p>
-      <w:pPr>
-        <w:rPr>
-          <w:rFonts w:ascii="Times New Roman" w:hAnsi="Times New Roman" w:cs="Times New Roman"/>
-          <w:lang w:val="en-US"/>
-        </w:rPr>
-      </w:pPr>
-      <w:r>
-        <w:rPr>
-          <w:rFonts w:ascii="Times New Roman" w:hAnsi="Times New Roman" w:cs="Times New Roman"/>
+          <w:sz w:val="22"/>
+          <w:szCs w:val="22"/>
+          <w:lang w:val="en-US"/>
+        </w:rPr>
+      </w:pPr>
+      <w:r>
+        <w:rPr>
+          <w:rFonts w:ascii="Times New Roman" w:hAnsi="Times New Roman" w:cs="Times New Roman"/>
+          <w:sz w:val="22"/>
+          <w:szCs w:val="22"/>
+          <w:lang w:val="en-US"/>
+        </w:rPr>
+        <w:t>AI models, especially convolutional neural networks (CNNs), are well-suited for image analysis tasks due to their ability to identify intricate patterns in data. Applying these models to MRI data can revolutionize brain tumor diagnosis, allowing for faster decision-making and potentially improving patient survival rates. However, despite the significant progress, challenges such as overfitting, limited generalizability to unseen data, and computational efficiency remain to be addressed. This research aims to address these gaps by developing a robust AI model and comparing it with established methods to highlight its strengths and limitations.</w:t>
+      </w:r>
+    </w:p>
+    <w:p>
+      <w:pPr>
+        <w:pStyle w:val="Titre2"/>
+        <w:jc w:val="both"/>
+      </w:pPr>
+      <w:r>
+        <w:rPr>
+          <w:rFonts w:hint="eastAsia"/>
+        </w:rPr>
+        <w:t>I.2 Problem statement</w:t>
+      </w:r>
+    </w:p>
+    <w:p>
+      <w:pPr>
+        <w:jc w:val="both"/>
+        <w:rPr>
+          <w:rFonts w:ascii="Times New Roman" w:hAnsi="Times New Roman" w:cs="Times New Roman"/>
+          <w:sz w:val="22"/>
+          <w:szCs w:val="22"/>
+          <w:lang w:val="en-US"/>
+        </w:rPr>
+      </w:pPr>
+      <w:r>
+        <w:rPr>
+          <w:rFonts w:ascii="Times New Roman" w:hAnsi="Times New Roman" w:cs="Times New Roman"/>
+          <w:sz w:val="22"/>
+          <w:szCs w:val="22"/>
+          <w:lang w:val="en-US"/>
+        </w:rPr>
+        <w:lastRenderedPageBreak/>
+        <w:t>While AI-based approaches have demonstrated their potential in head tumor detection, there is no single model that consistently outperforms across all evaluation criteria, such as accuracy, computational speed, and robustness. Existing models often require extensive computational resources, making them impractical for deployment in low-resource settings. Furthermore, many models exhibit poor generalizability, struggling to maintain performance on unseen data or datasets from different medical institutions.</w:t>
+      </w:r>
+    </w:p>
+    <w:p>
+      <w:pPr>
+        <w:jc w:val="both"/>
+        <w:rPr>
+          <w:rFonts w:ascii="Times New Roman" w:hAnsi="Times New Roman" w:cs="Times New Roman"/>
+          <w:sz w:val="22"/>
+          <w:szCs w:val="22"/>
+          <w:lang w:val="en-US"/>
+        </w:rPr>
+      </w:pPr>
+      <w:r>
+        <w:rPr>
+          <w:rFonts w:ascii="Times New Roman" w:hAnsi="Times New Roman" w:cs="Times New Roman"/>
+          <w:sz w:val="22"/>
+          <w:szCs w:val="22"/>
+          <w:lang w:val="en-US"/>
+        </w:rPr>
+        <w:t xml:space="preserve">In addition to these technical challenges, there is a lack of comprehensive comparisons between models under identical experimental conditions, making it difficult to identify the most suitable solution for practical applications. Therefore, there is a pressing need to develop a model that is not only accurate and efficient but also </w:t>
+      </w:r>
+      <w:r>
+        <w:rPr>
+          <w:rFonts w:ascii="Times New Roman" w:hAnsi="Times New Roman" w:cs="Times New Roman"/>
+          <w:sz w:val="22"/>
+          <w:szCs w:val="22"/>
+          <w:lang w:val="en-US"/>
+        </w:rPr>
+        <w:t>generally</w:t>
+      </w:r>
+      <w:r>
+        <w:rPr>
+          <w:rFonts w:ascii="Times New Roman" w:hAnsi="Times New Roman" w:cs="Times New Roman"/>
+          <w:sz w:val="22"/>
+          <w:szCs w:val="22"/>
+          <w:lang w:val="en-US"/>
+        </w:rPr>
+        <w:t xml:space="preserve"> accessible.</w:t>
+      </w:r>
+      <w:r>
+        <w:rPr>
+          <w:rFonts w:ascii="Times New Roman" w:hAnsi="Times New Roman" w:cs="Times New Roman" w:hint="eastAsia"/>
+          <w:sz w:val="22"/>
+          <w:szCs w:val="22"/>
+          <w:lang w:val="en-US"/>
+        </w:rPr>
+        <w:t xml:space="preserve"> </w:t>
+      </w:r>
+    </w:p>
+    <w:p>
+      <w:pPr>
+        <w:jc w:val="both"/>
+        <w:rPr>
+          <w:rFonts w:ascii="Times New Roman" w:hAnsi="Times New Roman" w:cs="Times New Roman"/>
+          <w:sz w:val="22"/>
+          <w:szCs w:val="22"/>
+          <w:lang w:val="en-US"/>
+        </w:rPr>
+      </w:pPr>
+      <w:r>
+        <w:rPr>
+          <w:rFonts w:ascii="Times New Roman" w:hAnsi="Times New Roman" w:cs="Times New Roman"/>
+          <w:sz w:val="22"/>
+          <w:szCs w:val="22"/>
+          <w:lang w:val="en-US"/>
+        </w:rPr>
+        <w:t>This research addresses the following key questions:</w:t>
+      </w:r>
+    </w:p>
+    <w:p>
+      <w:pPr>
+        <w:pStyle w:val="Paragraphedeliste"/>
+        <w:numPr>
+          <w:ilvl w:val="0"/>
+          <w:numId w:val="1"/>
+        </w:numPr>
+        <w:jc w:val="both"/>
+        <w:rPr>
+          <w:rFonts w:ascii="Times New Roman" w:hAnsi="Times New Roman" w:cs="Times New Roman"/>
+          <w:sz w:val="22"/>
+          <w:szCs w:val="22"/>
+          <w:lang w:val="en-US"/>
+        </w:rPr>
+      </w:pPr>
+      <w:r>
+        <w:rPr>
+          <w:rFonts w:ascii="Times New Roman" w:hAnsi="Times New Roman" w:cs="Times New Roman"/>
+          <w:sz w:val="22"/>
+          <w:szCs w:val="22"/>
+          <w:lang w:val="en-US"/>
+        </w:rPr>
+        <w:t xml:space="preserve">How does the proposed AI model compare to established architectures (e.g., U-Net, </w:t>
+      </w:r>
+      <w:proofErr w:type="spellStart"/>
+      <w:r>
+        <w:rPr>
+          <w:rFonts w:ascii="Times New Roman" w:hAnsi="Times New Roman" w:cs="Times New Roman"/>
+          <w:sz w:val="22"/>
+          <w:szCs w:val="22"/>
+          <w:lang w:val="en-US"/>
+        </w:rPr>
+        <w:t>ResNet</w:t>
+      </w:r>
+      <w:proofErr w:type="spellEnd"/>
+      <w:r>
+        <w:rPr>
+          <w:rFonts w:ascii="Times New Roman" w:hAnsi="Times New Roman" w:cs="Times New Roman"/>
+          <w:sz w:val="22"/>
+          <w:szCs w:val="22"/>
+          <w:lang w:val="en-US"/>
+        </w:rPr>
+        <w:t>) in terms of accuracy and efficiency?</w:t>
+      </w:r>
+    </w:p>
+    <w:p>
+      <w:pPr>
+        <w:pStyle w:val="Paragraphedeliste"/>
+        <w:numPr>
+          <w:ilvl w:val="0"/>
+          <w:numId w:val="1"/>
+        </w:numPr>
+        <w:jc w:val="both"/>
+        <w:rPr>
+          <w:rFonts w:ascii="Times New Roman" w:hAnsi="Times New Roman" w:cs="Times New Roman"/>
+          <w:sz w:val="22"/>
+          <w:szCs w:val="22"/>
+          <w:lang w:val="en-US"/>
+        </w:rPr>
+      </w:pPr>
+      <w:r>
+        <w:rPr>
+          <w:rFonts w:ascii="Times New Roman" w:hAnsi="Times New Roman" w:cs="Times New Roman"/>
+          <w:sz w:val="22"/>
+          <w:szCs w:val="22"/>
+          <w:lang w:val="en-US"/>
+        </w:rPr>
+        <w:t>Can the proposed model improve the generalizability of AI-based head tumor detection across different datasets?</w:t>
+      </w:r>
+    </w:p>
+    <w:p>
+      <w:pPr>
+        <w:pStyle w:val="Paragraphedeliste"/>
+        <w:numPr>
+          <w:ilvl w:val="0"/>
+          <w:numId w:val="1"/>
+        </w:numPr>
+        <w:jc w:val="both"/>
+        <w:rPr>
+          <w:rFonts w:ascii="Times New Roman" w:hAnsi="Times New Roman" w:cs="Times New Roman"/>
+          <w:sz w:val="22"/>
+          <w:szCs w:val="22"/>
+          <w:lang w:val="en-US"/>
+        </w:rPr>
+      </w:pPr>
+      <w:r>
+        <w:rPr>
+          <w:rFonts w:ascii="Times New Roman" w:hAnsi="Times New Roman" w:cs="Times New Roman"/>
+          <w:sz w:val="22"/>
+          <w:szCs w:val="22"/>
+          <w:lang w:val="en-US"/>
+        </w:rPr>
+        <w:t>What are the practical implications of deploying this model in real-world clinical settings?</w:t>
+      </w:r>
+    </w:p>
+    <w:p>
+      <w:pPr>
+        <w:jc w:val="both"/>
+        <w:rPr>
+          <w:rFonts w:ascii="Times New Roman" w:hAnsi="Times New Roman" w:cs="Times New Roman"/>
+          <w:sz w:val="22"/>
+          <w:szCs w:val="22"/>
+          <w:lang w:val="en-US"/>
+        </w:rPr>
+      </w:pPr>
+    </w:p>
+    <w:p>
+      <w:pPr>
+        <w:pStyle w:val="Titre2"/>
+        <w:jc w:val="both"/>
+      </w:pPr>
+      <w:r>
+        <w:rPr>
+          <w:rFonts w:hint="eastAsia"/>
+        </w:rPr>
+        <w:t>I.3 Objectives and contributions</w:t>
+      </w:r>
+    </w:p>
+    <w:p>
+      <w:pPr>
+        <w:jc w:val="both"/>
+        <w:rPr>
+          <w:rFonts w:ascii="Times New Roman" w:hAnsi="Times New Roman" w:cs="Times New Roman"/>
+          <w:sz w:val="22"/>
+          <w:szCs w:val="22"/>
+          <w:lang w:val="en-US"/>
+        </w:rPr>
+      </w:pPr>
+      <w:r>
+        <w:rPr>
+          <w:rFonts w:ascii="Times New Roman" w:hAnsi="Times New Roman" w:cs="Times New Roman"/>
+          <w:sz w:val="22"/>
+          <w:szCs w:val="22"/>
+          <w:lang w:val="en-US"/>
+        </w:rPr>
+        <w:t>This research aims to develop and validate a novel AI-based model for detecting and segmenting head tumors in MRI scans. By comparing its performance against state-of-the-art models, the study seeks to provide a clear benchmark for the current capabilities of AI in medical imaging. The specific objectives of this research are as follows:</w:t>
+      </w:r>
+    </w:p>
+    <w:p>
+      <w:pPr>
+        <w:pStyle w:val="Paragraphedeliste"/>
+        <w:numPr>
+          <w:ilvl w:val="0"/>
+          <w:numId w:val="2"/>
+        </w:numPr>
+        <w:jc w:val="both"/>
+        <w:rPr>
+          <w:rFonts w:ascii="Times New Roman" w:hAnsi="Times New Roman" w:cs="Times New Roman"/>
+          <w:sz w:val="22"/>
+          <w:szCs w:val="22"/>
+          <w:lang w:val="en-US"/>
+        </w:rPr>
+      </w:pPr>
+      <w:r>
+        <w:rPr>
+          <w:rFonts w:ascii="Times New Roman" w:hAnsi="Times New Roman" w:cs="Times New Roman"/>
+          <w:sz w:val="22"/>
+          <w:szCs w:val="22"/>
+          <w:lang w:val="en-US"/>
+        </w:rPr>
+        <w:t>Model Development: Design and implement a deep learning model optimized for the detection and segmentation of head tumors in MRI images.</w:t>
+      </w:r>
+    </w:p>
+    <w:p>
+      <w:pPr>
+        <w:pStyle w:val="Paragraphedeliste"/>
+        <w:numPr>
+          <w:ilvl w:val="0"/>
+          <w:numId w:val="2"/>
+        </w:numPr>
+        <w:jc w:val="both"/>
+        <w:rPr>
+          <w:rFonts w:ascii="Times New Roman" w:hAnsi="Times New Roman" w:cs="Times New Roman"/>
+          <w:sz w:val="22"/>
+          <w:szCs w:val="22"/>
+          <w:lang w:val="en-US"/>
+        </w:rPr>
+      </w:pPr>
+      <w:r>
+        <w:rPr>
+          <w:rFonts w:ascii="Times New Roman" w:hAnsi="Times New Roman" w:cs="Times New Roman"/>
+          <w:sz w:val="22"/>
+          <w:szCs w:val="22"/>
+          <w:lang w:val="en-US"/>
+        </w:rPr>
+        <w:t xml:space="preserve">Performance Comparison: Evaluate the proposed model alongside established AI architectures, such as U-Net, </w:t>
+      </w:r>
+      <w:proofErr w:type="spellStart"/>
+      <w:r>
+        <w:rPr>
+          <w:rFonts w:ascii="Times New Roman" w:hAnsi="Times New Roman" w:cs="Times New Roman"/>
+          <w:sz w:val="22"/>
+          <w:szCs w:val="22"/>
+          <w:lang w:val="en-US"/>
+        </w:rPr>
+        <w:t>ResNet</w:t>
+      </w:r>
+      <w:proofErr w:type="spellEnd"/>
+      <w:r>
+        <w:rPr>
+          <w:rFonts w:ascii="Times New Roman" w:hAnsi="Times New Roman" w:cs="Times New Roman"/>
+          <w:sz w:val="22"/>
+          <w:szCs w:val="22"/>
+          <w:lang w:val="en-US"/>
+        </w:rPr>
+        <w:t xml:space="preserve">, and </w:t>
+      </w:r>
+      <w:proofErr w:type="spellStart"/>
+      <w:r>
+        <w:rPr>
+          <w:rFonts w:ascii="Times New Roman" w:hAnsi="Times New Roman" w:cs="Times New Roman"/>
+          <w:sz w:val="22"/>
+          <w:szCs w:val="22"/>
+          <w:lang w:val="en-US"/>
+        </w:rPr>
+        <w:t>DenseNet</w:t>
+      </w:r>
+      <w:proofErr w:type="spellEnd"/>
+      <w:r>
+        <w:rPr>
+          <w:rFonts w:ascii="Times New Roman" w:hAnsi="Times New Roman" w:cs="Times New Roman"/>
+          <w:sz w:val="22"/>
+          <w:szCs w:val="22"/>
+          <w:lang w:val="en-US"/>
+        </w:rPr>
+        <w:t>, using identical datasets and evaluation metrics.</w:t>
+      </w:r>
+    </w:p>
+    <w:p>
+      <w:pPr>
+        <w:pStyle w:val="Paragraphedeliste"/>
+        <w:numPr>
+          <w:ilvl w:val="0"/>
+          <w:numId w:val="2"/>
+        </w:numPr>
+        <w:jc w:val="both"/>
+        <w:rPr>
+          <w:rFonts w:ascii="Times New Roman" w:hAnsi="Times New Roman" w:cs="Times New Roman"/>
+          <w:sz w:val="22"/>
+          <w:szCs w:val="22"/>
+          <w:lang w:val="en-US"/>
+        </w:rPr>
+      </w:pPr>
+      <w:r>
+        <w:rPr>
+          <w:rFonts w:ascii="Times New Roman" w:hAnsi="Times New Roman" w:cs="Times New Roman"/>
+          <w:sz w:val="22"/>
+          <w:szCs w:val="22"/>
+          <w:lang w:val="en-US"/>
+        </w:rPr>
+        <w:t xml:space="preserve">Generalizability Assessment: Test the robustness of the models across different datasets and analyze </w:t>
+      </w:r>
+      <w:r>
+        <w:rPr>
+          <w:rFonts w:ascii="Times New Roman" w:hAnsi="Times New Roman" w:cs="Times New Roman"/>
+          <w:sz w:val="22"/>
+          <w:szCs w:val="22"/>
+          <w:lang w:val="en-US"/>
+        </w:rPr>
+        <w:t>their ability to handle variability in imaging protocols and tumor types.</w:t>
+      </w:r>
+    </w:p>
+    <w:p>
+      <w:pPr>
+        <w:pStyle w:val="Paragraphedeliste"/>
+        <w:numPr>
+          <w:ilvl w:val="0"/>
+          <w:numId w:val="2"/>
+        </w:numPr>
+        <w:jc w:val="both"/>
+        <w:rPr>
+          <w:rFonts w:ascii="Times New Roman" w:hAnsi="Times New Roman" w:cs="Times New Roman"/>
+          <w:sz w:val="22"/>
+          <w:szCs w:val="22"/>
+          <w:lang w:val="en-US"/>
+        </w:rPr>
+      </w:pPr>
+      <w:r>
+        <w:rPr>
+          <w:rFonts w:ascii="Times New Roman" w:hAnsi="Times New Roman" w:cs="Times New Roman"/>
+          <w:sz w:val="22"/>
+          <w:szCs w:val="22"/>
+          <w:lang w:val="en-US"/>
+        </w:rPr>
+        <w:t>Impact Analysis: Discuss the societal and clinical implications of deploying the proposed model, particularly in terms of improving diagnostic accessibility and reducing healthcare disparities.</w:t>
+      </w:r>
+    </w:p>
+    <w:p>
+      <w:pPr>
+        <w:jc w:val="both"/>
+        <w:rPr>
+          <w:rFonts w:ascii="Times New Roman" w:hAnsi="Times New Roman" w:cs="Times New Roman"/>
+          <w:sz w:val="22"/>
+          <w:szCs w:val="22"/>
+          <w:lang w:val="en-US"/>
+        </w:rPr>
+      </w:pPr>
+      <w:r>
+        <w:rPr>
+          <w:rFonts w:ascii="Times New Roman" w:hAnsi="Times New Roman" w:cs="Times New Roman"/>
+          <w:sz w:val="22"/>
+          <w:szCs w:val="22"/>
+          <w:lang w:val="en-US"/>
+        </w:rPr>
+        <w:t>Contributions:</w:t>
+      </w:r>
+    </w:p>
+    <w:p>
+      <w:pPr>
+        <w:pStyle w:val="Paragraphedeliste"/>
+        <w:numPr>
+          <w:ilvl w:val="0"/>
+          <w:numId w:val="3"/>
+        </w:numPr>
+        <w:jc w:val="both"/>
+        <w:rPr>
+          <w:rFonts w:ascii="Times New Roman" w:hAnsi="Times New Roman" w:cs="Times New Roman"/>
+          <w:sz w:val="22"/>
+          <w:szCs w:val="22"/>
+          <w:lang w:val="en-US"/>
+        </w:rPr>
+      </w:pPr>
+      <w:r>
+        <w:rPr>
+          <w:rFonts w:ascii="Times New Roman" w:hAnsi="Times New Roman" w:cs="Times New Roman"/>
+          <w:sz w:val="22"/>
+          <w:szCs w:val="22"/>
+          <w:lang w:val="en-US"/>
+        </w:rPr>
+        <w:t xml:space="preserve">A detailed performance comparison of the proposed model with existing </w:t>
+      </w:r>
+      <w:r>
+        <w:rPr>
+          <w:rFonts w:ascii="Times New Roman" w:hAnsi="Times New Roman" w:cs="Times New Roman"/>
+          <w:sz w:val="22"/>
+          <w:szCs w:val="22"/>
+          <w:lang w:val="en-US"/>
+        </w:rPr>
+        <w:t>architecture</w:t>
+      </w:r>
+      <w:r>
+        <w:rPr>
+          <w:rFonts w:ascii="Times New Roman" w:hAnsi="Times New Roman" w:cs="Times New Roman"/>
+          <w:sz w:val="22"/>
+          <w:szCs w:val="22"/>
+          <w:lang w:val="en-US"/>
+        </w:rPr>
+        <w:t>, providing a benchmark for future research.</w:t>
+      </w:r>
+    </w:p>
+    <w:p>
+      <w:pPr>
+        <w:pStyle w:val="Paragraphedeliste"/>
+        <w:numPr>
+          <w:ilvl w:val="0"/>
+          <w:numId w:val="3"/>
+        </w:numPr>
+        <w:jc w:val="both"/>
+        <w:rPr>
+          <w:rFonts w:ascii="Times New Roman" w:hAnsi="Times New Roman" w:cs="Times New Roman"/>
+          <w:sz w:val="22"/>
+          <w:szCs w:val="22"/>
+          <w:lang w:val="en-US"/>
+        </w:rPr>
+      </w:pPr>
+      <w:r>
+        <w:rPr>
+          <w:rFonts w:ascii="Times New Roman" w:hAnsi="Times New Roman" w:cs="Times New Roman"/>
+          <w:sz w:val="22"/>
+          <w:szCs w:val="22"/>
+          <w:lang w:val="en-US"/>
+        </w:rPr>
+        <w:t>Insights into the trade-offs between model accuracy, efficiency, and generalizability in the context of MRI tumor detection.</w:t>
+      </w:r>
+    </w:p>
+    <w:p>
+      <w:pPr>
+        <w:pStyle w:val="Paragraphedeliste"/>
+        <w:numPr>
+          <w:ilvl w:val="0"/>
+          <w:numId w:val="3"/>
+        </w:numPr>
+        <w:jc w:val="both"/>
+        <w:rPr>
+          <w:rFonts w:ascii="Times New Roman" w:hAnsi="Times New Roman" w:cs="Times New Roman"/>
+          <w:sz w:val="22"/>
+          <w:szCs w:val="22"/>
+          <w:lang w:val="en-US"/>
+        </w:rPr>
+      </w:pPr>
+      <w:r>
+        <w:rPr>
+          <w:rFonts w:ascii="Times New Roman" w:hAnsi="Times New Roman" w:cs="Times New Roman"/>
+          <w:sz w:val="22"/>
+          <w:szCs w:val="22"/>
+          <w:lang w:val="en-US"/>
+        </w:rPr>
+        <w:t>A discussion of the practical applications and societal impacts of AI-driven diagnostic tools, emphasizing accessibility in resource-constrained settings.</w:t>
+      </w:r>
+    </w:p>
+    <w:p>
+      <w:pPr>
+        <w:jc w:val="both"/>
+        <w:rPr>
+          <w:rFonts w:ascii="Times New Roman" w:hAnsi="Times New Roman" w:cs="Times New Roman"/>
+          <w:sz w:val="22"/>
+          <w:szCs w:val="22"/>
+          <w:lang w:val="en-US"/>
+        </w:rPr>
+      </w:pPr>
+    </w:p>
+    <w:p>
+      <w:pPr>
+        <w:pStyle w:val="Titre1"/>
+      </w:pPr>
+      <w:r>
+        <w:rPr>
+          <w:rFonts w:hint="eastAsia"/>
+        </w:rPr>
+        <w:t>II. Related work</w:t>
+      </w:r>
+    </w:p>
+    <w:p>
+      <w:pPr>
+        <w:pStyle w:val="Titre2"/>
+      </w:pPr>
+      <w:r>
+        <w:rPr>
+          <w:rFonts w:hint="eastAsia"/>
+        </w:rPr>
+        <w:t xml:space="preserve">II.1 </w:t>
+      </w:r>
+      <w:proofErr w:type="spellStart"/>
+      <w:r>
+        <w:rPr>
+          <w:rFonts w:hint="eastAsia"/>
+        </w:rPr>
+        <w:t>Traditinal</w:t>
+      </w:r>
+      <w:proofErr w:type="spellEnd"/>
+      <w:r>
+        <w:rPr>
+          <w:rFonts w:hint="eastAsia"/>
+        </w:rPr>
+        <w:t xml:space="preserve"> Methods for head tumor detection</w:t>
+      </w:r>
+    </w:p>
+    <w:p>
+      <w:pPr>
+        <w:jc w:val="both"/>
+        <w:rPr>
+          <w:rFonts w:ascii="Times New Roman" w:hAnsi="Times New Roman" w:cs="Times New Roman" w:hint="eastAsia"/>
+          <w:sz w:val="22"/>
+          <w:szCs w:val="22"/>
+          <w:lang w:val="en-US"/>
+        </w:rPr>
+      </w:pPr>
+      <w:r>
+        <w:rPr>
+          <w:rFonts w:ascii="Times New Roman" w:hAnsi="Times New Roman" w:cs="Times New Roman" w:hint="eastAsia"/>
+          <w:sz w:val="22"/>
+          <w:szCs w:val="22"/>
+          <w:lang w:val="en-US"/>
+        </w:rPr>
+        <w:t>[Text]</w:t>
+      </w:r>
+    </w:p>
+    <w:p>
+      <w:pPr>
+        <w:pStyle w:val="Titre2"/>
+      </w:pPr>
+      <w:r>
+        <w:rPr>
+          <w:rFonts w:hint="eastAsia"/>
+        </w:rPr>
+        <w:t>II.2 AI-Based techniques in medical images</w:t>
+      </w:r>
+    </w:p>
+    <w:p>
+      <w:pPr>
+        <w:jc w:val="both"/>
+        <w:rPr>
+          <w:rFonts w:ascii="Times New Roman" w:hAnsi="Times New Roman" w:cs="Times New Roman" w:hint="eastAsia"/>
+          <w:sz w:val="22"/>
+          <w:szCs w:val="22"/>
+          <w:lang w:val="en-US"/>
+        </w:rPr>
+      </w:pPr>
+      <w:r>
+        <w:rPr>
+          <w:rFonts w:ascii="Times New Roman" w:hAnsi="Times New Roman" w:cs="Times New Roman" w:hint="eastAsia"/>
+          <w:sz w:val="22"/>
+          <w:szCs w:val="22"/>
+          <w:lang w:val="en-US"/>
+        </w:rPr>
+        <w:t>[Text]</w:t>
+      </w:r>
+    </w:p>
+    <w:p>
+      <w:pPr>
+        <w:pStyle w:val="Titre2"/>
+      </w:pPr>
+      <w:r>
+        <w:rPr>
+          <w:rFonts w:hint="eastAsia"/>
+        </w:rPr>
+        <w:t>II.3 Gaps in current research</w:t>
+      </w:r>
+    </w:p>
+    <w:p>
+      <w:pPr>
+        <w:jc w:val="both"/>
+        <w:rPr>
+          <w:rFonts w:ascii="Times New Roman" w:hAnsi="Times New Roman" w:cs="Times New Roman"/>
+          <w:sz w:val="22"/>
+          <w:szCs w:val="22"/>
+          <w:lang w:val="en-US"/>
+        </w:rPr>
+      </w:pPr>
+      <w:r>
+        <w:rPr>
+          <w:rFonts w:ascii="Times New Roman" w:hAnsi="Times New Roman" w:cs="Times New Roman" w:hint="eastAsia"/>
+          <w:sz w:val="22"/>
+          <w:szCs w:val="22"/>
+          <w:lang w:val="en-US"/>
+        </w:rPr>
+        <w:t>[Text]</w:t>
+      </w:r>
+    </w:p>
+    <w:p>
+      <w:pPr>
+        <w:jc w:val="both"/>
+        <w:rPr>
+          <w:rFonts w:ascii="Times New Roman" w:hAnsi="Times New Roman" w:cs="Times New Roman"/>
+          <w:sz w:val="22"/>
+          <w:szCs w:val="22"/>
+          <w:lang w:val="en-US"/>
+        </w:rPr>
+      </w:pPr>
+    </w:p>
+    <w:p>
+      <w:pPr>
+        <w:pStyle w:val="Titre1"/>
+      </w:pPr>
+      <w:r>
+        <w:rPr>
+          <w:rFonts w:hint="eastAsia"/>
+        </w:rPr>
+        <w:t>III Proposed methodology</w:t>
+      </w:r>
+    </w:p>
+    <w:p>
+      <w:pPr>
+        <w:pStyle w:val="Titre2"/>
+      </w:pPr>
+      <w:r>
+        <w:rPr>
+          <w:rFonts w:hint="eastAsia"/>
+        </w:rPr>
+        <w:t>III.1 Dataset description</w:t>
+      </w:r>
+    </w:p>
+    <w:p>
+      <w:pPr>
+        <w:jc w:val="both"/>
+        <w:rPr>
+          <w:rFonts w:ascii="Times New Roman" w:hAnsi="Times New Roman" w:cs="Times New Roman" w:hint="eastAsia"/>
+          <w:sz w:val="22"/>
+          <w:szCs w:val="22"/>
+          <w:lang w:val="en-US"/>
+        </w:rPr>
+      </w:pPr>
+      <w:r>
+        <w:rPr>
+          <w:rFonts w:ascii="Times New Roman" w:hAnsi="Times New Roman" w:cs="Times New Roman" w:hint="eastAsia"/>
+          <w:sz w:val="22"/>
+          <w:szCs w:val="22"/>
+          <w:lang w:val="en-US"/>
+        </w:rPr>
+        <w:t>[Text]</w:t>
+      </w:r>
+    </w:p>
+    <w:p>
+      <w:pPr>
+        <w:pStyle w:val="Titre2"/>
+        <w:rPr>
+          <w:rFonts w:hint="eastAsia"/>
+        </w:rPr>
+      </w:pPr>
+      <w:r>
+        <w:rPr>
+          <w:rFonts w:hint="eastAsia"/>
+        </w:rPr>
+        <w:t>III.2 Data processing and augmentation</w:t>
+      </w:r>
+    </w:p>
+    <w:p>
+      <w:pPr>
+        <w:jc w:val="both"/>
+        <w:rPr>
+          <w:rFonts w:ascii="Times New Roman" w:hAnsi="Times New Roman" w:cs="Times New Roman"/>
+          <w:sz w:val="22"/>
+          <w:szCs w:val="22"/>
+          <w:lang w:val="en-US"/>
+        </w:rPr>
+      </w:pPr>
+      <w:r>
+        <w:rPr>
+          <w:rFonts w:ascii="Times New Roman" w:hAnsi="Times New Roman" w:cs="Times New Roman" w:hint="eastAsia"/>
+          <w:sz w:val="22"/>
+          <w:szCs w:val="22"/>
+          <w:lang w:val="en-US"/>
+        </w:rPr>
+        <w:t>[Text]</w:t>
+      </w:r>
+    </w:p>
+    <w:p>
+      <w:pPr>
+        <w:pStyle w:val="Titre2"/>
+      </w:pPr>
+      <w:r>
+        <w:rPr>
+          <w:rFonts w:hint="eastAsia"/>
+        </w:rPr>
+        <w:t>III.3 Proposed model architecture</w:t>
+      </w:r>
+    </w:p>
+    <w:p>
+      <w:pPr>
+        <w:jc w:val="both"/>
+        <w:rPr>
+          <w:rFonts w:ascii="Times New Roman" w:hAnsi="Times New Roman" w:cs="Times New Roman"/>
+          <w:sz w:val="22"/>
+          <w:szCs w:val="22"/>
+          <w:lang w:val="en-US"/>
+        </w:rPr>
+      </w:pPr>
+      <w:r>
+        <w:rPr>
+          <w:rFonts w:ascii="Times New Roman" w:hAnsi="Times New Roman" w:cs="Times New Roman" w:hint="eastAsia"/>
+          <w:sz w:val="22"/>
+          <w:szCs w:val="22"/>
+          <w:lang w:val="en-US"/>
+        </w:rPr>
+        <w:t>[Text]</w:t>
+      </w:r>
+    </w:p>
+    <w:p>
+      <w:pPr>
+        <w:pStyle w:val="Titre2"/>
+        <w:rPr>
+          <w:rFonts w:hint="eastAsia"/>
+        </w:rPr>
+      </w:pPr>
+      <w:r>
+        <w:rPr>
+          <w:rFonts w:hint="eastAsia"/>
+        </w:rPr>
+        <w:t xml:space="preserve">III.4 </w:t>
+      </w:r>
+      <w:proofErr w:type="spellStart"/>
+      <w:r>
+        <w:rPr>
+          <w:rFonts w:hint="eastAsia"/>
+        </w:rPr>
+        <w:t>Comparaison</w:t>
+      </w:r>
+      <w:proofErr w:type="spellEnd"/>
+      <w:r>
+        <w:rPr>
+          <w:rFonts w:hint="eastAsia"/>
+        </w:rPr>
+        <w:t xml:space="preserve"> model</w:t>
+      </w:r>
+    </w:p>
+    <w:p>
+      <w:pPr>
+        <w:jc w:val="both"/>
+        <w:rPr>
+          <w:rFonts w:ascii="Times New Roman" w:hAnsi="Times New Roman" w:cs="Times New Roman"/>
+          <w:sz w:val="22"/>
+          <w:szCs w:val="22"/>
+          <w:lang w:val="en-US"/>
+        </w:rPr>
+      </w:pPr>
+      <w:r>
+        <w:rPr>
+          <w:rFonts w:ascii="Times New Roman" w:hAnsi="Times New Roman" w:cs="Times New Roman" w:hint="eastAsia"/>
+          <w:sz w:val="22"/>
+          <w:szCs w:val="22"/>
+          <w:lang w:val="en-US"/>
+        </w:rPr>
+        <w:t>[Text]</w:t>
+      </w:r>
+    </w:p>
+    <w:p>
+      <w:pPr>
+        <w:pStyle w:val="Titre2"/>
+      </w:pPr>
+      <w:r>
+        <w:rPr>
+          <w:rFonts w:hint="eastAsia"/>
+        </w:rPr>
+        <w:t>III.5 Evaluation metrics</w:t>
+      </w:r>
+    </w:p>
+    <w:p>
+      <w:pPr>
+        <w:jc w:val="both"/>
+        <w:rPr>
+          <w:rFonts w:ascii="Times New Roman" w:hAnsi="Times New Roman" w:cs="Times New Roman"/>
+          <w:sz w:val="22"/>
+          <w:szCs w:val="22"/>
+          <w:lang w:val="en-US"/>
+        </w:rPr>
+      </w:pPr>
+      <w:r>
+        <w:rPr>
+          <w:rFonts w:ascii="Times New Roman" w:hAnsi="Times New Roman" w:cs="Times New Roman" w:hint="eastAsia"/>
+          <w:sz w:val="22"/>
+          <w:szCs w:val="22"/>
+          <w:lang w:val="en-US"/>
+        </w:rPr>
+        <w:lastRenderedPageBreak/>
+        <w:t>[Text]</w:t>
+      </w:r>
+    </w:p>
+    <w:p>
+      <w:pPr>
+        <w:jc w:val="both"/>
+        <w:rPr>
+          <w:rFonts w:ascii="Times New Roman" w:hAnsi="Times New Roman" w:cs="Times New Roman"/>
+          <w:sz w:val="22"/>
+          <w:szCs w:val="22"/>
+          <w:lang w:val="en-US"/>
+        </w:rPr>
+      </w:pPr>
+    </w:p>
+    <w:p>
+      <w:pPr>
+        <w:pStyle w:val="Titre1"/>
+      </w:pPr>
+      <w:r>
+        <w:rPr>
+          <w:rFonts w:hint="eastAsia"/>
+        </w:rPr>
+        <w:t>IV. Results and discussion</w:t>
+      </w:r>
+    </w:p>
+    <w:p>
+      <w:pPr>
+        <w:pStyle w:val="Titre2"/>
+      </w:pPr>
+      <w:r>
+        <w:rPr>
+          <w:rFonts w:hint="eastAsia"/>
+        </w:rPr>
+        <w:t xml:space="preserve">IV.1 </w:t>
+      </w:r>
+      <w:r>
+        <w:t>Quantitative</w:t>
+      </w:r>
+      <w:r>
+        <w:rPr>
+          <w:rFonts w:hint="eastAsia"/>
+        </w:rPr>
+        <w:t xml:space="preserve"> results</w:t>
+      </w:r>
+    </w:p>
+    <w:p>
+      <w:pPr>
+        <w:jc w:val="both"/>
+        <w:rPr>
+          <w:rFonts w:ascii="Times New Roman" w:hAnsi="Times New Roman" w:cs="Times New Roman"/>
+          <w:sz w:val="22"/>
+          <w:szCs w:val="22"/>
+          <w:lang w:val="en-US"/>
+        </w:rPr>
+      </w:pPr>
+      <w:r>
+        <w:rPr>
+          <w:rFonts w:ascii="Times New Roman" w:hAnsi="Times New Roman" w:cs="Times New Roman" w:hint="eastAsia"/>
+          <w:sz w:val="22"/>
+          <w:szCs w:val="22"/>
+          <w:lang w:val="en-US"/>
+        </w:rPr>
+        <w:t>[Text]</w:t>
+      </w:r>
+    </w:p>
+    <w:p>
+      <w:pPr>
+        <w:pStyle w:val="Titre2"/>
+      </w:pPr>
+      <w:r>
+        <w:rPr>
+          <w:rFonts w:hint="eastAsia"/>
+        </w:rPr>
+        <w:t xml:space="preserve">IV.2 </w:t>
+      </w:r>
+      <w:r>
+        <w:rPr>
+          <w:rFonts w:hint="eastAsia"/>
+        </w:rPr>
+        <w:t>Qualitative analysis (</w:t>
+      </w:r>
+      <w:proofErr w:type="spellStart"/>
+      <w:r>
+        <w:rPr>
+          <w:rFonts w:hint="eastAsia"/>
+        </w:rPr>
+        <w:t>e.g</w:t>
+      </w:r>
+      <w:proofErr w:type="spellEnd"/>
+      <w:r>
+        <w:rPr>
+          <w:rFonts w:hint="eastAsia"/>
+        </w:rPr>
+        <w:t xml:space="preserve"> </w:t>
+      </w:r>
+      <w:r>
+        <w:t>visualizations</w:t>
+      </w:r>
+      <w:r>
+        <w:rPr>
+          <w:rFonts w:hint="eastAsia"/>
+        </w:rPr>
+        <w:t>, heatmaps)</w:t>
+      </w:r>
+    </w:p>
+    <w:p>
+      <w:pPr>
+        <w:jc w:val="both"/>
+        <w:rPr>
+          <w:rFonts w:ascii="Times New Roman" w:hAnsi="Times New Roman" w:cs="Times New Roman"/>
+          <w:sz w:val="22"/>
+          <w:szCs w:val="22"/>
+          <w:lang w:val="en-US"/>
+        </w:rPr>
+      </w:pPr>
+      <w:r>
+        <w:rPr>
+          <w:rFonts w:ascii="Times New Roman" w:hAnsi="Times New Roman" w:cs="Times New Roman" w:hint="eastAsia"/>
+          <w:sz w:val="22"/>
+          <w:szCs w:val="22"/>
+          <w:lang w:val="en-US"/>
+        </w:rPr>
+        <w:t>[Text]</w:t>
+      </w:r>
+    </w:p>
+    <w:p>
+      <w:pPr>
+        <w:pStyle w:val="Titre2"/>
+      </w:pPr>
+      <w:r>
+        <w:rPr>
+          <w:rFonts w:hint="eastAsia"/>
+        </w:rPr>
+        <w:t xml:space="preserve">IV.3 Performance </w:t>
+      </w:r>
+      <w:r>
+        <w:t>comparison</w:t>
+      </w:r>
+      <w:r>
+        <w:rPr>
+          <w:rFonts w:hint="eastAsia"/>
+        </w:rPr>
+        <w:t xml:space="preserve"> with other models</w:t>
+      </w:r>
+    </w:p>
+    <w:p>
+      <w:pPr>
+        <w:jc w:val="both"/>
+        <w:rPr>
+          <w:rFonts w:ascii="Times New Roman" w:hAnsi="Times New Roman" w:cs="Times New Roman"/>
+          <w:sz w:val="22"/>
+          <w:szCs w:val="22"/>
+          <w:lang w:val="en-US"/>
+        </w:rPr>
+      </w:pPr>
+      <w:r>
+        <w:rPr>
+          <w:rFonts w:ascii="Times New Roman" w:hAnsi="Times New Roman" w:cs="Times New Roman" w:hint="eastAsia"/>
+          <w:sz w:val="22"/>
+          <w:szCs w:val="22"/>
+          <w:lang w:val="en-US"/>
+        </w:rPr>
+        <w:t>[Text]</w:t>
+      </w:r>
+    </w:p>
+    <w:p>
+      <w:pPr>
+        <w:pStyle w:val="Titre2"/>
+      </w:pPr>
+      <w:r>
+        <w:rPr>
+          <w:rFonts w:hint="eastAsia"/>
+        </w:rPr>
+        <w:t xml:space="preserve">IV.4 Discussion of </w:t>
+      </w:r>
+      <w:r>
+        <w:t>strengths</w:t>
+      </w:r>
+      <w:r>
+        <w:rPr>
+          <w:rFonts w:hint="eastAsia"/>
+        </w:rPr>
+        <w:t xml:space="preserve"> and limitations</w:t>
+      </w:r>
+    </w:p>
+    <w:p>
+      <w:pPr>
+        <w:jc w:val="both"/>
+        <w:rPr>
+          <w:rFonts w:ascii="Times New Roman" w:hAnsi="Times New Roman" w:cs="Times New Roman"/>
+          <w:sz w:val="22"/>
+          <w:szCs w:val="22"/>
+          <w:lang w:val="en-US"/>
+        </w:rPr>
+      </w:pPr>
+      <w:r>
+        <w:rPr>
+          <w:rFonts w:ascii="Times New Roman" w:hAnsi="Times New Roman" w:cs="Times New Roman" w:hint="eastAsia"/>
+          <w:sz w:val="22"/>
+          <w:szCs w:val="22"/>
+          <w:lang w:val="en-US"/>
+        </w:rPr>
+        <w:t>[Text]</w:t>
+      </w:r>
+    </w:p>
+    <w:p>
+      <w:pPr>
+        <w:jc w:val="both"/>
+        <w:rPr>
+          <w:rFonts w:ascii="Times New Roman" w:hAnsi="Times New Roman" w:cs="Times New Roman" w:hint="eastAsia"/>
+          <w:sz w:val="22"/>
+          <w:szCs w:val="22"/>
+          <w:lang w:val="en-US"/>
+        </w:rPr>
+      </w:pPr>
+    </w:p>
+    <w:p>
+      <w:pPr>
+        <w:pStyle w:val="Titre1"/>
+      </w:pPr>
+      <w:r>
+        <w:rPr>
+          <w:rFonts w:hint="eastAsia"/>
+        </w:rPr>
+        <w:t xml:space="preserve">V. Social impact and </w:t>
+      </w:r>
+      <w:r>
+        <w:t>future</w:t>
+      </w:r>
+      <w:r>
+        <w:rPr>
+          <w:rFonts w:hint="eastAsia"/>
+        </w:rPr>
+        <w:t xml:space="preserve"> directions</w:t>
+      </w:r>
+    </w:p>
+    <w:p>
+      <w:pPr>
+        <w:pStyle w:val="Titre2"/>
+      </w:pPr>
+      <w:r>
+        <w:rPr>
+          <w:rFonts w:hint="eastAsia"/>
+        </w:rPr>
+        <w:t>V.1 Potential applications in healthcare</w:t>
+      </w:r>
+    </w:p>
+    <w:p>
+      <w:pPr>
+        <w:jc w:val="both"/>
+        <w:rPr>
+          <w:rFonts w:ascii="Times New Roman" w:hAnsi="Times New Roman" w:cs="Times New Roman"/>
+          <w:sz w:val="22"/>
+          <w:szCs w:val="22"/>
+          <w:lang w:val="en-US"/>
+        </w:rPr>
+      </w:pPr>
+      <w:r>
+        <w:rPr>
+          <w:rFonts w:ascii="Times New Roman" w:hAnsi="Times New Roman" w:cs="Times New Roman" w:hint="eastAsia"/>
+          <w:sz w:val="22"/>
+          <w:szCs w:val="22"/>
+          <w:lang w:val="en-US"/>
+        </w:rPr>
+        <w:t>[Text]</w:t>
+      </w:r>
+    </w:p>
+    <w:p>
+      <w:pPr>
+        <w:pStyle w:val="Titre2"/>
+      </w:pPr>
+      <w:r>
+        <w:rPr>
+          <w:rFonts w:hint="eastAsia"/>
+        </w:rPr>
+        <w:t>V.2 Addressing healthcare inequities</w:t>
+      </w:r>
+    </w:p>
+    <w:p>
+      <w:pPr>
+        <w:jc w:val="both"/>
+        <w:rPr>
+          <w:rFonts w:ascii="Times New Roman" w:hAnsi="Times New Roman" w:cs="Times New Roman"/>
+          <w:sz w:val="22"/>
+          <w:szCs w:val="22"/>
+          <w:lang w:val="en-US"/>
+        </w:rPr>
+      </w:pPr>
+      <w:r>
+        <w:rPr>
+          <w:rFonts w:ascii="Times New Roman" w:hAnsi="Times New Roman" w:cs="Times New Roman" w:hint="eastAsia"/>
+          <w:sz w:val="22"/>
+          <w:szCs w:val="22"/>
+          <w:lang w:val="en-US"/>
+        </w:rPr>
+        <w:t>[Text]</w:t>
+      </w:r>
+    </w:p>
+    <w:p>
+      <w:pPr>
+        <w:pStyle w:val="Titre2"/>
+      </w:pPr>
+      <w:r>
+        <w:rPr>
+          <w:rFonts w:hint="eastAsia"/>
+        </w:rPr>
+        <w:t>V.3 Ethical considerations and challenges</w:t>
+      </w:r>
+    </w:p>
+    <w:p>
+      <w:pPr>
+        <w:jc w:val="both"/>
+        <w:rPr>
+          <w:rFonts w:ascii="Times New Roman" w:hAnsi="Times New Roman" w:cs="Times New Roman"/>
+          <w:sz w:val="22"/>
+          <w:szCs w:val="22"/>
+          <w:lang w:val="en-US"/>
+        </w:rPr>
+      </w:pPr>
+      <w:r>
+        <w:rPr>
+          <w:rFonts w:ascii="Times New Roman" w:hAnsi="Times New Roman" w:cs="Times New Roman" w:hint="eastAsia"/>
+          <w:sz w:val="22"/>
+          <w:szCs w:val="22"/>
+          <w:lang w:val="en-US"/>
+        </w:rPr>
+        <w:t>[Text]</w:t>
+      </w:r>
+    </w:p>
+    <w:p>
+      <w:pPr>
+        <w:pStyle w:val="Titre2"/>
+      </w:pPr>
+      <w:r>
+        <w:rPr>
+          <w:rFonts w:hint="eastAsia"/>
+        </w:rPr>
+        <w:t xml:space="preserve">V.4 Future research </w:t>
+      </w:r>
+      <w:r>
+        <w:t>opportunities</w:t>
+      </w:r>
+    </w:p>
+    <w:p>
+      <w:pPr>
+        <w:jc w:val="both"/>
+        <w:rPr>
+          <w:rFonts w:ascii="Times New Roman" w:hAnsi="Times New Roman" w:cs="Times New Roman"/>
+          <w:sz w:val="22"/>
+          <w:szCs w:val="22"/>
+          <w:lang w:val="en-US"/>
+        </w:rPr>
+      </w:pPr>
+      <w:r>
+        <w:rPr>
+          <w:rFonts w:ascii="Times New Roman" w:hAnsi="Times New Roman" w:cs="Times New Roman" w:hint="eastAsia"/>
+          <w:sz w:val="22"/>
+          <w:szCs w:val="22"/>
+          <w:lang w:val="en-US"/>
+        </w:rPr>
+        <w:t>[Text]</w:t>
+      </w:r>
+    </w:p>
+    <w:p>
+      <w:pPr>
+        <w:jc w:val="both"/>
+        <w:rPr>
+          <w:rFonts w:ascii="Times New Roman" w:hAnsi="Times New Roman" w:cs="Times New Roman"/>
+          <w:sz w:val="22"/>
+          <w:szCs w:val="22"/>
+          <w:lang w:val="en-US"/>
+        </w:rPr>
+      </w:pPr>
+    </w:p>
+    <w:p>
+      <w:pPr>
+        <w:pStyle w:val="Titre1"/>
+      </w:pPr>
+      <w:r>
+        <w:rPr>
+          <w:rFonts w:hint="eastAsia"/>
+        </w:rPr>
+        <w:t>VI. Conclusion</w:t>
+      </w:r>
+    </w:p>
+    <w:p>
+      <w:pPr>
+        <w:jc w:val="both"/>
+        <w:rPr>
+          <w:rFonts w:ascii="Times New Roman" w:hAnsi="Times New Roman" w:cs="Times New Roman"/>
+          <w:sz w:val="22"/>
+          <w:szCs w:val="22"/>
+          <w:lang w:val="en-US"/>
+        </w:rPr>
+      </w:pPr>
+      <w:r>
+        <w:rPr>
+          <w:rFonts w:ascii="Times New Roman" w:hAnsi="Times New Roman" w:cs="Times New Roman" w:hint="eastAsia"/>
+          <w:sz w:val="22"/>
+          <w:szCs w:val="22"/>
+          <w:lang w:val="en-US"/>
+        </w:rPr>
+        <w:t>[Text]</w:t>
+      </w:r>
+    </w:p>
+    <w:p>
+      <w:pPr>
+        <w:jc w:val="both"/>
+        <w:rPr>
+          <w:rFonts w:ascii="Times New Roman" w:hAnsi="Times New Roman" w:cs="Times New Roman"/>
+          <w:sz w:val="22"/>
+          <w:szCs w:val="22"/>
+          <w:lang w:val="en-US"/>
+        </w:rPr>
+      </w:pPr>
+    </w:p>
+    <w:p>
+      <w:pPr>
+        <w:pStyle w:val="Titre1"/>
+      </w:pPr>
+      <w:r>
+        <w:rPr>
+          <w:rFonts w:hint="eastAsia"/>
+        </w:rPr>
+        <w:t>VII. References</w:t>
+      </w:r>
+    </w:p>
+    <w:p>
+      <w:pPr>
+        <w:jc w:val="both"/>
+        <w:rPr>
+          <w:rFonts w:ascii="Times New Roman" w:hAnsi="Times New Roman" w:cs="Times New Roman"/>
+          <w:sz w:val="22"/>
+          <w:szCs w:val="22"/>
+          <w:lang w:val="en-US"/>
+        </w:rPr>
+      </w:pPr>
+      <w:r>
+        <w:rPr>
+          <w:rFonts w:ascii="Times New Roman" w:hAnsi="Times New Roman" w:cs="Times New Roman" w:hint="eastAsia"/>
+          <w:sz w:val="22"/>
+          <w:szCs w:val="22"/>
+          <w:lang w:val="en-US"/>
+        </w:rPr>
+        <w:t>[Text]</w:t>
+      </w:r>
+    </w:p>
+    <w:p>
+      <w:pPr>
+        <w:jc w:val="both"/>
+        <w:rPr>
+          <w:rFonts w:ascii="Times New Roman" w:hAnsi="Times New Roman" w:cs="Times New Roman"/>
+          <w:sz w:val="22"/>
+          <w:szCs w:val="22"/>
+          <w:lang w:val="en-US"/>
+        </w:rPr>
+      </w:pPr>
+    </w:p>
+    <w:p>
+      <w:pPr>
+        <w:pStyle w:val="Titre1"/>
+      </w:pPr>
+      <w:r>
+        <w:rPr>
+          <w:rFonts w:hint="eastAsia"/>
+        </w:rPr>
+        <w:t>VIII Appendix (if applicable)</w:t>
+      </w:r>
+    </w:p>
+    <w:p>
+      <w:pPr>
+        <w:jc w:val="both"/>
+        <w:rPr>
+          <w:rFonts w:ascii="Times New Roman" w:hAnsi="Times New Roman" w:cs="Times New Roman"/>
+          <w:sz w:val="22"/>
+          <w:szCs w:val="22"/>
+          <w:lang w:val="en-US"/>
+        </w:rPr>
+      </w:pPr>
+      <w:r>
+        <w:rPr>
+          <w:rFonts w:ascii="Times New Roman" w:hAnsi="Times New Roman" w:cs="Times New Roman" w:hint="eastAsia"/>
+          <w:sz w:val="22"/>
+          <w:szCs w:val="22"/>
+          <w:lang w:val="en-US"/>
+        </w:rPr>
+        <w:t>[Text]</w:t>
+      </w:r>
+      <w:r>
+        <w:rPr>
+          <w:rFonts w:ascii="Times New Roman" w:hAnsi="Times New Roman" w:cs="Times New Roman"/>
+          <w:sz w:val="22"/>
+          <w:szCs w:val="22"/>
           <w:lang w:val="en-US"/>
         </w:rPr>
         <w:br w:type="page"/>
@@ -394,15 +1907,29 @@
     </w:p>
     <w:p>
       <w:pPr>
-        <w:rPr>
-          <w:rFonts w:ascii="Times New Roman" w:hAnsi="Times New Roman" w:cs="Times New Roman"/>
+        <w:jc w:val="both"/>
+        <w:rPr>
+          <w:rFonts w:ascii="Times New Roman" w:hAnsi="Times New Roman" w:cs="Times New Roman"/>
+          <w:sz w:val="22"/>
+          <w:szCs w:val="22"/>
+          <w:lang w:val="en-US"/>
+        </w:rPr>
+      </w:pPr>
+    </w:p>
+    <w:p>
+      <w:pPr>
+        <w:jc w:val="both"/>
+        <w:rPr>
+          <w:rFonts w:ascii="Times New Roman" w:hAnsi="Times New Roman" w:cs="Times New Roman"/>
+          <w:sz w:val="22"/>
+          <w:szCs w:val="22"/>
           <w:lang w:val="en-US"/>
         </w:rPr>
         <w:sectPr>
           <w:type w:val="continuous"/>
           <w:pgSz w:w="11906" w:h="16838"/>
-          <w:pgMar w:top="1417" w:right="1417" w:bottom="1417" w:left="1417" w:header="708" w:footer="708" w:gutter="0"/>
-          <w:cols w:num="2" w:space="708"/>
+          <w:pgMar w:top="1417" w:right="707" w:bottom="1417" w:left="709" w:header="708" w:footer="708" w:gutter="0"/>
+          <w:cols w:num="2" w:space="282"/>
           <w:titlePg/>
           <w:docGrid w:linePitch="360"/>
         </w:sectPr>
@@ -410,14 +1937,17 @@
     </w:p>
     <w:p>
       <w:pPr>
-        <w:rPr>
-          <w:rFonts w:ascii="Times New Roman" w:hAnsi="Times New Roman" w:cs="Times New Roman"/>
+        <w:jc w:val="both"/>
+        <w:rPr>
+          <w:rFonts w:ascii="Times New Roman" w:hAnsi="Times New Roman" w:cs="Times New Roman"/>
+          <w:sz w:val="22"/>
+          <w:szCs w:val="22"/>
           <w:lang w:val="en-US"/>
         </w:rPr>
       </w:pPr>
     </w:p>
     <w:sectPr>
-      <w:headerReference w:type="first" r:id="rId13"/>
+      <w:headerReference w:type="first" r:id="rId15"/>
       <w:type w:val="continuous"/>
       <w:pgSz w:w="11906" w:h="16838"/>
       <w:pgMar w:top="1417" w:right="1417" w:bottom="1417" w:left="1417" w:header="708" w:footer="708" w:gutter="0"/>
@@ -440,6 +1970,7 @@
         <w:separator/>
       </w:r>
     </w:p>
+    <w:p/>
   </w:endnote>
   <w:endnote w:type="continuationSeparator" w:id="0">
     <w:p>
@@ -450,6 +1981,7 @@
         <w:continuationSeparator/>
       </w:r>
     </w:p>
+    <w:p/>
   </w:endnote>
 </w:endnotes>
 </file>
@@ -495,6 +2027,7 @@
         <w:separator/>
       </w:r>
     </w:p>
+    <w:p/>
   </w:footnote>
   <w:footnote w:type="continuationSeparator" w:id="0">
     <w:p>
@@ -505,6 +2038,7 @@
         <w:continuationSeparator/>
       </w:r>
     </w:p>
+    <w:p/>
   </w:footnote>
 </w:footnotes>
 </file>
@@ -661,7 +2195,497 @@
       </w:p>
     </w:sdtContent>
   </w:sdt>
+  <w:p/>
 </w:hdr>
+</file>
+
+<file path=word/numbering.xml><?xml version="1.0" encoding="utf-8"?>
+<w:numbering xmlns:wpc="http://schemas.microsoft.com/office/word/2010/wordprocessingCanvas" xmlns:cx="http://schemas.microsoft.com/office/drawing/2014/chartex" xmlns:cx1="http://schemas.microsoft.com/office/drawing/2015/9/8/chartex" xmlns:cx2="http://schemas.microsoft.com/office/drawing/2015/10/21/chartex" xmlns:cx3="http://schemas.microsoft.com/office/drawing/2016/5/9/chartex" xmlns:cx4="http://schemas.microsoft.com/office/drawing/2016/5/10/chartex" xmlns:cx5="http://schemas.microsoft.com/office/drawing/2016/5/11/chartex" xmlns:cx6="http://schemas.microsoft.com/office/drawing/2016/5/12/chartex" xmlns:cx7="http://schemas.microsoft.com/office/drawing/2016/5/13/chartex" xmlns:cx8="http://schemas.microsoft.com/office/drawing/2016/5/14/chartex" xmlns:mc="http://schemas.openxmlformats.org/markup-compatibility/2006" xmlns:aink="http://schemas.microsoft.com/office/drawing/2016/ink" xmlns:am3d="http://schemas.microsoft.com/office/drawing/2017/model3d" xmlns:o="urn:schemas-microsoft-com:office:office" xmlns:oel="http://schemas.microsoft.com/office/2019/extlst" xmlns:r="http://schemas.openxmlformats.org/officeDocument/2006/relationships" xmlns:m="http://schemas.openxmlformats.org/officeDocument/2006/math" xmlns:v="urn:schemas-microsoft-com:vml" xmlns:wp14="http://schemas.microsoft.com/office/word/2010/wordprocessingDrawing" xmlns:wp="http://schemas.openxmlformats.org/drawingml/2006/wordprocessingDrawing" xmlns:w10="urn:schemas-microsoft-com:office:word" xmlns:w="http://schemas.openxmlformats.org/wordprocessingml/2006/main" xmlns:w14="http://schemas.microsoft.com/office/word/2010/wordml" xmlns:w15="http://schemas.microsoft.com/office/word/2012/wordml" xmlns:w16cex="http://schemas.microsoft.com/office/word/2018/wordml/cex" xmlns:w16cid="http://schemas.microsoft.com/office/word/2016/wordml/cid" xmlns:w16="http://schemas.microsoft.com/office/word/2018/wordml" xmlns:w16du="http://schemas.microsoft.com/office/word/2023/wordml/word16du" xmlns:w16sdtdh="http://schemas.microsoft.com/office/word/2020/wordml/sdtdatahash" xmlns:w16se="http://schemas.microsoft.com/office/word/2015/wordml/symex" xmlns:wpg="http://schemas.microsoft.com/office/word/2010/wordprocessingGroup" xmlns:wpi="http://schemas.microsoft.com/office/word/2010/wordprocessingInk" xmlns:wne="http://schemas.microsoft.com/office/word/2006/wordml" xmlns:wps="http://schemas.microsoft.com/office/word/2010/wordprocessingShape" mc:Ignorable="w14 w15 w16se w16cid w16 w16cex w16sdtdh w16du wp14">
+  <w:abstractNum w:abstractNumId="0" w15:restartNumberingAfterBreak="0">
+    <w:nsid w:val="15714B51"/>
+    <w:multiLevelType w:val="hybridMultilevel"/>
+    <w:tmpl w:val="814E09E6"/>
+    <w:lvl w:ilvl="0" w:tplc="040C000F">
+      <w:start w:val="1"/>
+      <w:numFmt w:val="decimal"/>
+      <w:lvlText w:val="%1."/>
+      <w:lvlJc w:val="left"/>
+      <w:pPr>
+        <w:ind w:left="720" w:hanging="360"/>
+      </w:pPr>
+      <w:rPr>
+        <w:rFonts w:hint="default"/>
+      </w:rPr>
+    </w:lvl>
+    <w:lvl w:ilvl="1" w:tplc="040C0019" w:tentative="1">
+      <w:start w:val="1"/>
+      <w:numFmt w:val="lowerLetter"/>
+      <w:lvlText w:val="%2."/>
+      <w:lvlJc w:val="left"/>
+      <w:pPr>
+        <w:ind w:left="1440" w:hanging="360"/>
+      </w:pPr>
+    </w:lvl>
+    <w:lvl w:ilvl="2" w:tplc="040C001B" w:tentative="1">
+      <w:start w:val="1"/>
+      <w:numFmt w:val="lowerRoman"/>
+      <w:lvlText w:val="%3."/>
+      <w:lvlJc w:val="right"/>
+      <w:pPr>
+        <w:ind w:left="2160" w:hanging="180"/>
+      </w:pPr>
+    </w:lvl>
+    <w:lvl w:ilvl="3" w:tplc="040C000F" w:tentative="1">
+      <w:start w:val="1"/>
+      <w:numFmt w:val="decimal"/>
+      <w:lvlText w:val="%4."/>
+      <w:lvlJc w:val="left"/>
+      <w:pPr>
+        <w:ind w:left="2880" w:hanging="360"/>
+      </w:pPr>
+    </w:lvl>
+    <w:lvl w:ilvl="4" w:tplc="040C0019" w:tentative="1">
+      <w:start w:val="1"/>
+      <w:numFmt w:val="lowerLetter"/>
+      <w:lvlText w:val="%5."/>
+      <w:lvlJc w:val="left"/>
+      <w:pPr>
+        <w:ind w:left="3600" w:hanging="360"/>
+      </w:pPr>
+    </w:lvl>
+    <w:lvl w:ilvl="5" w:tplc="040C001B" w:tentative="1">
+      <w:start w:val="1"/>
+      <w:numFmt w:val="lowerRoman"/>
+      <w:lvlText w:val="%6."/>
+      <w:lvlJc w:val="right"/>
+      <w:pPr>
+        <w:ind w:left="4320" w:hanging="180"/>
+      </w:pPr>
+    </w:lvl>
+    <w:lvl w:ilvl="6" w:tplc="040C000F" w:tentative="1">
+      <w:start w:val="1"/>
+      <w:numFmt w:val="decimal"/>
+      <w:lvlText w:val="%7."/>
+      <w:lvlJc w:val="left"/>
+      <w:pPr>
+        <w:ind w:left="5040" w:hanging="360"/>
+      </w:pPr>
+    </w:lvl>
+    <w:lvl w:ilvl="7" w:tplc="040C0019" w:tentative="1">
+      <w:start w:val="1"/>
+      <w:numFmt w:val="lowerLetter"/>
+      <w:lvlText w:val="%8."/>
+      <w:lvlJc w:val="left"/>
+      <w:pPr>
+        <w:ind w:left="5760" w:hanging="360"/>
+      </w:pPr>
+    </w:lvl>
+    <w:lvl w:ilvl="8" w:tplc="040C001B" w:tentative="1">
+      <w:start w:val="1"/>
+      <w:numFmt w:val="lowerRoman"/>
+      <w:lvlText w:val="%9."/>
+      <w:lvlJc w:val="right"/>
+      <w:pPr>
+        <w:ind w:left="6480" w:hanging="180"/>
+      </w:pPr>
+    </w:lvl>
+  </w:abstractNum>
+  <w:abstractNum w:abstractNumId="1" w15:restartNumberingAfterBreak="0">
+    <w:nsid w:val="3AA03DC6"/>
+    <w:multiLevelType w:val="hybridMultilevel"/>
+    <w:tmpl w:val="7C042B8E"/>
+    <w:lvl w:ilvl="0" w:tplc="9EB88784">
+      <w:start w:val="1"/>
+      <w:numFmt w:val="bullet"/>
+      <w:lvlText w:val="-"/>
+      <w:lvlJc w:val="left"/>
+      <w:pPr>
+        <w:ind w:left="720" w:hanging="360"/>
+      </w:pPr>
+      <w:rPr>
+        <w:rFonts w:ascii="Times New Roman" w:eastAsiaTheme="minorEastAsia" w:hAnsi="Times New Roman" w:cs="Times New Roman" w:hint="default"/>
+      </w:rPr>
+    </w:lvl>
+    <w:lvl w:ilvl="1" w:tplc="040C0003" w:tentative="1">
+      <w:start w:val="1"/>
+      <w:numFmt w:val="bullet"/>
+      <w:lvlText w:val="o"/>
+      <w:lvlJc w:val="left"/>
+      <w:pPr>
+        <w:ind w:left="1440" w:hanging="360"/>
+      </w:pPr>
+      <w:rPr>
+        <w:rFonts w:ascii="Courier New" w:hAnsi="Courier New" w:cs="Courier New" w:hint="default"/>
+      </w:rPr>
+    </w:lvl>
+    <w:lvl w:ilvl="2" w:tplc="040C0005" w:tentative="1">
+      <w:start w:val="1"/>
+      <w:numFmt w:val="bullet"/>
+      <w:lvlText w:val=""/>
+      <w:lvlJc w:val="left"/>
+      <w:pPr>
+        <w:ind w:left="2160" w:hanging="360"/>
+      </w:pPr>
+      <w:rPr>
+        <w:rFonts w:ascii="Wingdings" w:hAnsi="Wingdings" w:hint="default"/>
+      </w:rPr>
+    </w:lvl>
+    <w:lvl w:ilvl="3" w:tplc="040C0001" w:tentative="1">
+      <w:start w:val="1"/>
+      <w:numFmt w:val="bullet"/>
+      <w:lvlText w:val=""/>
+      <w:lvlJc w:val="left"/>
+      <w:pPr>
+        <w:ind w:left="2880" w:hanging="360"/>
+      </w:pPr>
+      <w:rPr>
+        <w:rFonts w:ascii="Symbol" w:hAnsi="Symbol" w:hint="default"/>
+      </w:rPr>
+    </w:lvl>
+    <w:lvl w:ilvl="4" w:tplc="040C0003" w:tentative="1">
+      <w:start w:val="1"/>
+      <w:numFmt w:val="bullet"/>
+      <w:lvlText w:val="o"/>
+      <w:lvlJc w:val="left"/>
+      <w:pPr>
+        <w:ind w:left="3600" w:hanging="360"/>
+      </w:pPr>
+      <w:rPr>
+        <w:rFonts w:ascii="Courier New" w:hAnsi="Courier New" w:cs="Courier New" w:hint="default"/>
+      </w:rPr>
+    </w:lvl>
+    <w:lvl w:ilvl="5" w:tplc="040C0005" w:tentative="1">
+      <w:start w:val="1"/>
+      <w:numFmt w:val="bullet"/>
+      <w:lvlText w:val=""/>
+      <w:lvlJc w:val="left"/>
+      <w:pPr>
+        <w:ind w:left="4320" w:hanging="360"/>
+      </w:pPr>
+      <w:rPr>
+        <w:rFonts w:ascii="Wingdings" w:hAnsi="Wingdings" w:hint="default"/>
+      </w:rPr>
+    </w:lvl>
+    <w:lvl w:ilvl="6" w:tplc="040C0001" w:tentative="1">
+      <w:start w:val="1"/>
+      <w:numFmt w:val="bullet"/>
+      <w:lvlText w:val=""/>
+      <w:lvlJc w:val="left"/>
+      <w:pPr>
+        <w:ind w:left="5040" w:hanging="360"/>
+      </w:pPr>
+      <w:rPr>
+        <w:rFonts w:ascii="Symbol" w:hAnsi="Symbol" w:hint="default"/>
+      </w:rPr>
+    </w:lvl>
+    <w:lvl w:ilvl="7" w:tplc="040C0003" w:tentative="1">
+      <w:start w:val="1"/>
+      <w:numFmt w:val="bullet"/>
+      <w:lvlText w:val="o"/>
+      <w:lvlJc w:val="left"/>
+      <w:pPr>
+        <w:ind w:left="5760" w:hanging="360"/>
+      </w:pPr>
+      <w:rPr>
+        <w:rFonts w:ascii="Courier New" w:hAnsi="Courier New" w:cs="Courier New" w:hint="default"/>
+      </w:rPr>
+    </w:lvl>
+    <w:lvl w:ilvl="8" w:tplc="040C0005" w:tentative="1">
+      <w:start w:val="1"/>
+      <w:numFmt w:val="bullet"/>
+      <w:lvlText w:val=""/>
+      <w:lvlJc w:val="left"/>
+      <w:pPr>
+        <w:ind w:left="6480" w:hanging="360"/>
+      </w:pPr>
+      <w:rPr>
+        <w:rFonts w:ascii="Wingdings" w:hAnsi="Wingdings" w:hint="default"/>
+      </w:rPr>
+    </w:lvl>
+  </w:abstractNum>
+  <w:abstractNum w:abstractNumId="2" w15:restartNumberingAfterBreak="0">
+    <w:nsid w:val="569A1AE9"/>
+    <w:multiLevelType w:val="hybridMultilevel"/>
+    <w:tmpl w:val="84ECB8D8"/>
+    <w:lvl w:ilvl="0" w:tplc="BB9CCB94">
+      <w:start w:val="1"/>
+      <w:numFmt w:val="upperRoman"/>
+      <w:lvlText w:val="%1."/>
+      <w:lvlJc w:val="left"/>
+      <w:pPr>
+        <w:ind w:left="1800" w:hanging="720"/>
+      </w:pPr>
+      <w:rPr>
+        <w:rFonts w:hint="default"/>
+      </w:rPr>
+    </w:lvl>
+    <w:lvl w:ilvl="1" w:tplc="040C0019" w:tentative="1">
+      <w:start w:val="1"/>
+      <w:numFmt w:val="lowerLetter"/>
+      <w:lvlText w:val="%2."/>
+      <w:lvlJc w:val="left"/>
+      <w:pPr>
+        <w:ind w:left="2160" w:hanging="360"/>
+      </w:pPr>
+    </w:lvl>
+    <w:lvl w:ilvl="2" w:tplc="040C001B" w:tentative="1">
+      <w:start w:val="1"/>
+      <w:numFmt w:val="lowerRoman"/>
+      <w:lvlText w:val="%3."/>
+      <w:lvlJc w:val="right"/>
+      <w:pPr>
+        <w:ind w:left="2880" w:hanging="180"/>
+      </w:pPr>
+    </w:lvl>
+    <w:lvl w:ilvl="3" w:tplc="040C000F" w:tentative="1">
+      <w:start w:val="1"/>
+      <w:numFmt w:val="decimal"/>
+      <w:lvlText w:val="%4."/>
+      <w:lvlJc w:val="left"/>
+      <w:pPr>
+        <w:ind w:left="3600" w:hanging="360"/>
+      </w:pPr>
+    </w:lvl>
+    <w:lvl w:ilvl="4" w:tplc="040C0019" w:tentative="1">
+      <w:start w:val="1"/>
+      <w:numFmt w:val="lowerLetter"/>
+      <w:lvlText w:val="%5."/>
+      <w:lvlJc w:val="left"/>
+      <w:pPr>
+        <w:ind w:left="4320" w:hanging="360"/>
+      </w:pPr>
+    </w:lvl>
+    <w:lvl w:ilvl="5" w:tplc="040C001B" w:tentative="1">
+      <w:start w:val="1"/>
+      <w:numFmt w:val="lowerRoman"/>
+      <w:lvlText w:val="%6."/>
+      <w:lvlJc w:val="right"/>
+      <w:pPr>
+        <w:ind w:left="5040" w:hanging="180"/>
+      </w:pPr>
+    </w:lvl>
+    <w:lvl w:ilvl="6" w:tplc="040C000F" w:tentative="1">
+      <w:start w:val="1"/>
+      <w:numFmt w:val="decimal"/>
+      <w:lvlText w:val="%7."/>
+      <w:lvlJc w:val="left"/>
+      <w:pPr>
+        <w:ind w:left="5760" w:hanging="360"/>
+      </w:pPr>
+    </w:lvl>
+    <w:lvl w:ilvl="7" w:tplc="040C0019" w:tentative="1">
+      <w:start w:val="1"/>
+      <w:numFmt w:val="lowerLetter"/>
+      <w:lvlText w:val="%8."/>
+      <w:lvlJc w:val="left"/>
+      <w:pPr>
+        <w:ind w:left="6480" w:hanging="360"/>
+      </w:pPr>
+    </w:lvl>
+    <w:lvl w:ilvl="8" w:tplc="040C001B" w:tentative="1">
+      <w:start w:val="1"/>
+      <w:numFmt w:val="lowerRoman"/>
+      <w:lvlText w:val="%9."/>
+      <w:lvlJc w:val="right"/>
+      <w:pPr>
+        <w:ind w:left="7200" w:hanging="180"/>
+      </w:pPr>
+    </w:lvl>
+  </w:abstractNum>
+  <w:abstractNum w:abstractNumId="3" w15:restartNumberingAfterBreak="0">
+    <w:nsid w:val="5F004FF3"/>
+    <w:multiLevelType w:val="hybridMultilevel"/>
+    <w:tmpl w:val="D50A627E"/>
+    <w:lvl w:ilvl="0" w:tplc="040C000F">
+      <w:start w:val="1"/>
+      <w:numFmt w:val="decimal"/>
+      <w:lvlText w:val="%1."/>
+      <w:lvlJc w:val="left"/>
+      <w:pPr>
+        <w:ind w:left="720" w:hanging="360"/>
+      </w:pPr>
+      <w:rPr>
+        <w:rFonts w:hint="default"/>
+      </w:rPr>
+    </w:lvl>
+    <w:lvl w:ilvl="1" w:tplc="040C0019" w:tentative="1">
+      <w:start w:val="1"/>
+      <w:numFmt w:val="lowerLetter"/>
+      <w:lvlText w:val="%2."/>
+      <w:lvlJc w:val="left"/>
+      <w:pPr>
+        <w:ind w:left="1440" w:hanging="360"/>
+      </w:pPr>
+    </w:lvl>
+    <w:lvl w:ilvl="2" w:tplc="040C001B" w:tentative="1">
+      <w:start w:val="1"/>
+      <w:numFmt w:val="lowerRoman"/>
+      <w:lvlText w:val="%3."/>
+      <w:lvlJc w:val="right"/>
+      <w:pPr>
+        <w:ind w:left="2160" w:hanging="180"/>
+      </w:pPr>
+    </w:lvl>
+    <w:lvl w:ilvl="3" w:tplc="040C000F" w:tentative="1">
+      <w:start w:val="1"/>
+      <w:numFmt w:val="decimal"/>
+      <w:lvlText w:val="%4."/>
+      <w:lvlJc w:val="left"/>
+      <w:pPr>
+        <w:ind w:left="2880" w:hanging="360"/>
+      </w:pPr>
+    </w:lvl>
+    <w:lvl w:ilvl="4" w:tplc="040C0019" w:tentative="1">
+      <w:start w:val="1"/>
+      <w:numFmt w:val="lowerLetter"/>
+      <w:lvlText w:val="%5."/>
+      <w:lvlJc w:val="left"/>
+      <w:pPr>
+        <w:ind w:left="3600" w:hanging="360"/>
+      </w:pPr>
+    </w:lvl>
+    <w:lvl w:ilvl="5" w:tplc="040C001B" w:tentative="1">
+      <w:start w:val="1"/>
+      <w:numFmt w:val="lowerRoman"/>
+      <w:lvlText w:val="%6."/>
+      <w:lvlJc w:val="right"/>
+      <w:pPr>
+        <w:ind w:left="4320" w:hanging="180"/>
+      </w:pPr>
+    </w:lvl>
+    <w:lvl w:ilvl="6" w:tplc="040C000F" w:tentative="1">
+      <w:start w:val="1"/>
+      <w:numFmt w:val="decimal"/>
+      <w:lvlText w:val="%7."/>
+      <w:lvlJc w:val="left"/>
+      <w:pPr>
+        <w:ind w:left="5040" w:hanging="360"/>
+      </w:pPr>
+    </w:lvl>
+    <w:lvl w:ilvl="7" w:tplc="040C0019" w:tentative="1">
+      <w:start w:val="1"/>
+      <w:numFmt w:val="lowerLetter"/>
+      <w:lvlText w:val="%8."/>
+      <w:lvlJc w:val="left"/>
+      <w:pPr>
+        <w:ind w:left="5760" w:hanging="360"/>
+      </w:pPr>
+    </w:lvl>
+    <w:lvl w:ilvl="8" w:tplc="040C001B" w:tentative="1">
+      <w:start w:val="1"/>
+      <w:numFmt w:val="lowerRoman"/>
+      <w:lvlText w:val="%9."/>
+      <w:lvlJc w:val="right"/>
+      <w:pPr>
+        <w:ind w:left="6480" w:hanging="180"/>
+      </w:pPr>
+    </w:lvl>
+  </w:abstractNum>
+  <w:abstractNum w:abstractNumId="4" w15:restartNumberingAfterBreak="0">
+    <w:nsid w:val="689C7B14"/>
+    <w:multiLevelType w:val="hybridMultilevel"/>
+    <w:tmpl w:val="19680C06"/>
+    <w:lvl w:ilvl="0" w:tplc="76A04DDA">
+      <w:start w:val="1"/>
+      <w:numFmt w:val="upperRoman"/>
+      <w:lvlText w:val="%1."/>
+      <w:lvlJc w:val="left"/>
+      <w:pPr>
+        <w:ind w:left="1080" w:hanging="720"/>
+      </w:pPr>
+      <w:rPr>
+        <w:rFonts w:hint="default"/>
+      </w:rPr>
+    </w:lvl>
+    <w:lvl w:ilvl="1" w:tplc="040C0019" w:tentative="1">
+      <w:start w:val="1"/>
+      <w:numFmt w:val="lowerLetter"/>
+      <w:lvlText w:val="%2."/>
+      <w:lvlJc w:val="left"/>
+      <w:pPr>
+        <w:ind w:left="1440" w:hanging="360"/>
+      </w:pPr>
+    </w:lvl>
+    <w:lvl w:ilvl="2" w:tplc="040C001B" w:tentative="1">
+      <w:start w:val="1"/>
+      <w:numFmt w:val="lowerRoman"/>
+      <w:lvlText w:val="%3."/>
+      <w:lvlJc w:val="right"/>
+      <w:pPr>
+        <w:ind w:left="2160" w:hanging="180"/>
+      </w:pPr>
+    </w:lvl>
+    <w:lvl w:ilvl="3" w:tplc="040C000F" w:tentative="1">
+      <w:start w:val="1"/>
+      <w:numFmt w:val="decimal"/>
+      <w:lvlText w:val="%4."/>
+      <w:lvlJc w:val="left"/>
+      <w:pPr>
+        <w:ind w:left="2880" w:hanging="360"/>
+      </w:pPr>
+    </w:lvl>
+    <w:lvl w:ilvl="4" w:tplc="040C0019" w:tentative="1">
+      <w:start w:val="1"/>
+      <w:numFmt w:val="lowerLetter"/>
+      <w:lvlText w:val="%5."/>
+      <w:lvlJc w:val="left"/>
+      <w:pPr>
+        <w:ind w:left="3600" w:hanging="360"/>
+      </w:pPr>
+    </w:lvl>
+    <w:lvl w:ilvl="5" w:tplc="040C001B" w:tentative="1">
+      <w:start w:val="1"/>
+      <w:numFmt w:val="lowerRoman"/>
+      <w:lvlText w:val="%6."/>
+      <w:lvlJc w:val="right"/>
+      <w:pPr>
+        <w:ind w:left="4320" w:hanging="180"/>
+      </w:pPr>
+    </w:lvl>
+    <w:lvl w:ilvl="6" w:tplc="040C000F" w:tentative="1">
+      <w:start w:val="1"/>
+      <w:numFmt w:val="decimal"/>
+      <w:lvlText w:val="%7."/>
+      <w:lvlJc w:val="left"/>
+      <w:pPr>
+        <w:ind w:left="5040" w:hanging="360"/>
+      </w:pPr>
+    </w:lvl>
+    <w:lvl w:ilvl="7" w:tplc="040C0019" w:tentative="1">
+      <w:start w:val="1"/>
+      <w:numFmt w:val="lowerLetter"/>
+      <w:lvlText w:val="%8."/>
+      <w:lvlJc w:val="left"/>
+      <w:pPr>
+        <w:ind w:left="5760" w:hanging="360"/>
+      </w:pPr>
+    </w:lvl>
+    <w:lvl w:ilvl="8" w:tplc="040C001B" w:tentative="1">
+      <w:start w:val="1"/>
+      <w:numFmt w:val="lowerRoman"/>
+      <w:lvlText w:val="%9."/>
+      <w:lvlJc w:val="right"/>
+      <w:pPr>
+        <w:ind w:left="6480" w:hanging="180"/>
+      </w:pPr>
+    </w:lvl>
+  </w:abstractNum>
+  <w:num w:numId="1" w16cid:durableId="2024091169">
+    <w:abstractNumId w:val="0"/>
+  </w:num>
+  <w:num w:numId="2" w16cid:durableId="766922889">
+    <w:abstractNumId w:val="1"/>
+  </w:num>
+  <w:num w:numId="3" w16cid:durableId="541869850">
+    <w:abstractNumId w:val="3"/>
+  </w:num>
+  <w:num w:numId="4" w16cid:durableId="202713421">
+    <w:abstractNumId w:val="4"/>
+  </w:num>
+  <w:num w:numId="5" w16cid:durableId="1336303744">
+    <w:abstractNumId w:val="2"/>
+  </w:num>
+</w:numbering>
 </file>
 
 <file path=word/styles.xml><?xml version="1.0" encoding="utf-8"?>
@@ -1072,18 +3096,19 @@
     <w:link w:val="Titre1Car"/>
     <w:uiPriority w:val="9"/>
     <w:qFormat/>
-    <w:rsid w:val="00F96F2C"/>
+    <w:rsid w:val="00A27ABA"/>
     <w:pPr>
-      <w:keepNext/>
-      <w:keepLines/>
-      <w:spacing w:before="360" w:after="80"/>
+      <w:jc w:val="center"/>
       <w:outlineLvl w:val="0"/>
     </w:pPr>
     <w:rPr>
-      <w:rFonts w:asciiTheme="majorHAnsi" w:eastAsiaTheme="majorEastAsia" w:hAnsiTheme="majorHAnsi" w:cstheme="majorBidi"/>
-      <w:color w:val="0F4761" w:themeColor="accent1" w:themeShade="BF"/>
-      <w:sz w:val="40"/>
-      <w:szCs w:val="40"/>
+      <w:rFonts w:ascii="Times New Roman" w:hAnsi="Times New Roman" w:cs="Times New Roman"/>
+      <w:b/>
+      <w:bCs/>
+      <w:sz w:val="22"/>
+      <w:szCs w:val="22"/>
+      <w:u w:val="single"/>
+      <w:lang w:val="en-US"/>
     </w:rPr>
   </w:style>
   <w:style w:type="paragraph" w:styleId="Titre2">
@@ -1092,21 +3117,22 @@
     <w:next w:val="Normal"/>
     <w:link w:val="Titre2Car"/>
     <w:uiPriority w:val="9"/>
-    <w:semiHidden/>
     <w:unhideWhenUsed/>
     <w:qFormat/>
-    <w:rsid w:val="00F96F2C"/>
+    <w:rsid w:val="00566893"/>
     <w:pPr>
-      <w:keepNext/>
-      <w:keepLines/>
-      <w:spacing w:before="160" w:after="80"/>
       <w:outlineLvl w:val="1"/>
     </w:pPr>
     <w:rPr>
-      <w:rFonts w:asciiTheme="majorHAnsi" w:eastAsiaTheme="majorEastAsia" w:hAnsiTheme="majorHAnsi" w:cstheme="majorBidi"/>
-      <w:color w:val="0F4761" w:themeColor="accent1" w:themeShade="BF"/>
-      <w:sz w:val="32"/>
-      <w:szCs w:val="32"/>
+      <w:rFonts w:ascii="Times New Roman" w:hAnsi="Times New Roman" w:cs="Times New Roman"/>
+      <w:b/>
+      <w:bCs/>
+      <w:i/>
+      <w:iCs/>
+      <w:sz w:val="22"/>
+      <w:szCs w:val="22"/>
+      <w:u w:val="single"/>
+      <w:lang w:val="en-US"/>
     </w:rPr>
   </w:style>
   <w:style w:type="paragraph" w:styleId="Titre3">
@@ -1295,12 +3321,15 @@
     <w:basedOn w:val="Policepardfaut"/>
     <w:link w:val="Titre1"/>
     <w:uiPriority w:val="9"/>
-    <w:rsid w:val="00F96F2C"/>
+    <w:rsid w:val="00A27ABA"/>
     <w:rPr>
-      <w:rFonts w:asciiTheme="majorHAnsi" w:eastAsiaTheme="majorEastAsia" w:hAnsiTheme="majorHAnsi" w:cstheme="majorBidi"/>
-      <w:color w:val="0F4761" w:themeColor="accent1" w:themeShade="BF"/>
-      <w:sz w:val="40"/>
-      <w:szCs w:val="40"/>
+      <w:rFonts w:ascii="Times New Roman" w:hAnsi="Times New Roman" w:cs="Times New Roman"/>
+      <w:b/>
+      <w:bCs/>
+      <w:sz w:val="22"/>
+      <w:szCs w:val="22"/>
+      <w:u w:val="single"/>
+      <w:lang w:val="en-US"/>
     </w:rPr>
   </w:style>
   <w:style w:type="character" w:customStyle="1" w:styleId="Titre2Car">
@@ -1308,13 +3337,17 @@
     <w:basedOn w:val="Policepardfaut"/>
     <w:link w:val="Titre2"/>
     <w:uiPriority w:val="9"/>
-    <w:semiHidden/>
-    <w:rsid w:val="00F96F2C"/>
+    <w:rsid w:val="00566893"/>
     <w:rPr>
-      <w:rFonts w:asciiTheme="majorHAnsi" w:eastAsiaTheme="majorEastAsia" w:hAnsiTheme="majorHAnsi" w:cstheme="majorBidi"/>
-      <w:color w:val="0F4761" w:themeColor="accent1" w:themeShade="BF"/>
-      <w:sz w:val="32"/>
-      <w:szCs w:val="32"/>
+      <w:rFonts w:ascii="Times New Roman" w:hAnsi="Times New Roman" w:cs="Times New Roman"/>
+      <w:b/>
+      <w:bCs/>
+      <w:i/>
+      <w:iCs/>
+      <w:sz w:val="22"/>
+      <w:szCs w:val="22"/>
+      <w:u w:val="single"/>
+      <w:lang w:val="en-US"/>
     </w:rPr>
   </w:style>
   <w:style w:type="character" w:customStyle="1" w:styleId="Titre3Car">
@@ -1634,6 +3667,29 @@
       <w:color w:val="666666"/>
     </w:rPr>
   </w:style>
+  <w:style w:type="character" w:styleId="Lienhypertexte">
+    <w:name w:val="Hyperlink"/>
+    <w:basedOn w:val="Policepardfaut"/>
+    <w:uiPriority w:val="99"/>
+    <w:unhideWhenUsed/>
+    <w:rsid w:val="00DA0FE1"/>
+    <w:rPr>
+      <w:color w:val="467886" w:themeColor="hyperlink"/>
+      <w:u w:val="single"/>
+    </w:rPr>
+  </w:style>
+  <w:style w:type="character" w:styleId="Mentionnonrsolue">
+    <w:name w:val="Unresolved Mention"/>
+    <w:basedOn w:val="Policepardfaut"/>
+    <w:uiPriority w:val="99"/>
+    <w:semiHidden/>
+    <w:unhideWhenUsed/>
+    <w:rsid w:val="00DA0FE1"/>
+    <w:rPr>
+      <w:color w:val="605E5C"/>
+      <w:shd w:val="clear" w:color="auto" w:fill="E1DFDD"/>
+    </w:rPr>
+  </w:style>
 </w:styles>
 </file>
 

</xml_diff>

<commit_message>
Update research paper 11/30
</commit_message>
<xml_diff>
--- a/COLABS_ Research Paper_C4TL1205_LANDY-Lucas.docx
+++ b/COLABS_ Research Paper_C4TL1205_LANDY-Lucas.docx
@@ -1,6 +1,6 @@
 
 <file path=word/document.xml><?xml version="1.0" encoding="utf-8"?>
-<w:document xmlns:wpc="http://schemas.microsoft.com/office/word/2010/wordprocessingCanvas" xmlns:cx="http://schemas.microsoft.com/office/drawing/2014/chartex" xmlns:cx1="http://schemas.microsoft.com/office/drawing/2015/9/8/chartex" xmlns:cx2="http://schemas.microsoft.com/office/drawing/2015/10/21/chartex" xmlns:cx3="http://schemas.microsoft.com/office/drawing/2016/5/9/chartex" xmlns:cx4="http://schemas.microsoft.com/office/drawing/2016/5/10/chartex" xmlns:cx5="http://schemas.microsoft.com/office/drawing/2016/5/11/chartex" xmlns:cx6="http://schemas.microsoft.com/office/drawing/2016/5/12/chartex" xmlns:cx7="http://schemas.microsoft.com/office/drawing/2016/5/13/chartex" xmlns:cx8="http://schemas.microsoft.com/office/drawing/2016/5/14/chartex" xmlns:mc="http://schemas.openxmlformats.org/markup-compatibility/2006" xmlns:aink="http://schemas.microsoft.com/office/drawing/2016/ink" xmlns:am3d="http://schemas.microsoft.com/office/drawing/2017/model3d" xmlns:o="urn:schemas-microsoft-com:office:office" xmlns:oel="http://schemas.microsoft.com/office/2019/extlst" xmlns:r="http://schemas.openxmlformats.org/officeDocument/2006/relationships" xmlns:m="http://schemas.openxmlformats.org/officeDocument/2006/math" xmlns:v="urn:schemas-microsoft-com:vml" xmlns:wp14="http://schemas.microsoft.com/office/word/2010/wordprocessingDrawing" xmlns:wp="http://schemas.openxmlformats.org/drawingml/2006/wordprocessingDrawing" xmlns:w10="urn:schemas-microsoft-com:office:word" xmlns:w="http://schemas.openxmlformats.org/wordprocessingml/2006/main" xmlns:w14="http://schemas.microsoft.com/office/word/2010/wordml" xmlns:w15="http://schemas.microsoft.com/office/word/2012/wordml" xmlns:w16cex="http://schemas.microsoft.com/office/word/2018/wordml/cex" xmlns:w16cid="http://schemas.microsoft.com/office/word/2016/wordml/cid" xmlns:w16="http://schemas.microsoft.com/office/word/2018/wordml" xmlns:w16du="http://schemas.microsoft.com/office/word/2023/wordml/word16du" xmlns:w16sdtdh="http://schemas.microsoft.com/office/word/2020/wordml/sdtdatahash" xmlns:w16se="http://schemas.microsoft.com/office/word/2015/wordml/symex" xmlns:wpg="http://schemas.microsoft.com/office/word/2010/wordprocessingGroup" xmlns:wpi="http://schemas.microsoft.com/office/word/2010/wordprocessingInk" xmlns:wne="http://schemas.microsoft.com/office/word/2006/wordml" xmlns:wps="http://schemas.microsoft.com/office/word/2010/wordprocessingShape" mc:Ignorable="w14 w15 w16se w16cid w16 w16cex w16sdtdh w16du wp14">
+<w:document xmlns:wpc="http://schemas.microsoft.com/office/word/2010/wordprocessingCanvas" xmlns:cx="http://schemas.microsoft.com/office/drawing/2014/chartex" xmlns:cx1="http://schemas.microsoft.com/office/drawing/2015/9/8/chartex" xmlns:cx2="http://schemas.microsoft.com/office/drawing/2015/10/21/chartex" xmlns:cx3="http://schemas.microsoft.com/office/drawing/2016/5/9/chartex" xmlns:cx4="http://schemas.microsoft.com/office/drawing/2016/5/10/chartex" xmlns:cx5="http://schemas.microsoft.com/office/drawing/2016/5/11/chartex" xmlns:cx6="http://schemas.microsoft.com/office/drawing/2016/5/12/chartex" xmlns:cx7="http://schemas.microsoft.com/office/drawing/2016/5/13/chartex" xmlns:cx8="http://schemas.microsoft.com/office/drawing/2016/5/14/chartex" xmlns:mc="http://schemas.openxmlformats.org/markup-compatibility/2006" xmlns:aink="http://schemas.microsoft.com/office/drawing/2016/ink" xmlns:am3d="http://schemas.microsoft.com/office/drawing/2017/model3d" xmlns:o="urn:schemas-microsoft-com:office:office" xmlns:oel="http://schemas.microsoft.com/office/2019/extlst" xmlns:r="http://schemas.openxmlformats.org/officeDocument/2006/relationships" xmlns:m="http://schemas.openxmlformats.org/officeDocument/2006/math" xmlns:v="urn:schemas-microsoft-com:vml" xmlns:wp14="http://schemas.microsoft.com/office/word/2010/wordprocessingDrawing" xmlns:wp="http://schemas.openxmlformats.org/drawingml/2006/wordprocessingDrawing" xmlns:w10="urn:schemas-microsoft-com:office:word" xmlns:w="http://schemas.openxmlformats.org/wordprocessingml/2006/main" xmlns:w14="http://schemas.microsoft.com/office/word/2010/wordml" xmlns:w15="http://schemas.microsoft.com/office/word/2012/wordml" xmlns:w16cex="http://schemas.microsoft.com/office/word/2018/wordml/cex" xmlns:w16cid="http://schemas.microsoft.com/office/word/2016/wordml/cid" xmlns:w16="http://schemas.microsoft.com/office/word/2018/wordml" xmlns:w16du="http://schemas.microsoft.com/office/word/2023/wordml/word16du" xmlns:w16sdtdh="http://schemas.microsoft.com/office/word/2020/wordml/sdtdatahash" xmlns:w16sdtfl="http://schemas.microsoft.com/office/word/2024/wordml/sdtformatlock" xmlns:w16se="http://schemas.microsoft.com/office/word/2015/wordml/symex" xmlns:wpg="http://schemas.microsoft.com/office/word/2010/wordprocessingGroup" xmlns:wpi="http://schemas.microsoft.com/office/word/2010/wordprocessingInk" xmlns:wne="http://schemas.microsoft.com/office/word/2006/wordml" xmlns:wps="http://schemas.microsoft.com/office/word/2010/wordprocessingShape" mc:Ignorable="w14 w15 w16se w16cid w16 w16cex w16sdtdh w16sdtfl w16du wp14">
   <w:body>
     <w:p>
       <w:pPr>
@@ -85,7 +85,23 @@
           <w:rFonts w:ascii="Times New Roman" w:hAnsi="Times New Roman" w:cs="Times New Roman"/>
           <w:lang w:val="en-US"/>
         </w:rPr>
-        <w:t>, Tomo M</w:t>
+        <w:t xml:space="preserve">, </w:t>
+      </w:r>
+      <w:proofErr w:type="spellStart"/>
+      <w:r>
+        <w:rPr>
+          <w:rFonts w:ascii="Times New Roman" w:hAnsi="Times New Roman" w:cs="Times New Roman"/>
+          <w:lang w:val="en-US"/>
+        </w:rPr>
+        <w:t>Tomo</w:t>
+      </w:r>
+      <w:proofErr w:type="spellEnd"/>
+      <w:r>
+        <w:rPr>
+          <w:rFonts w:ascii="Times New Roman" w:hAnsi="Times New Roman" w:cs="Times New Roman"/>
+          <w:lang w:val="en-US"/>
+        </w:rPr>
+        <w:t xml:space="preserve"> M</w:t>
       </w:r>
       <w:r>
         <w:rPr>
@@ -99,7 +115,15 @@
           <w:rFonts w:ascii="Times New Roman" w:hAnsi="Times New Roman" w:cs="Times New Roman"/>
           <w:lang w:val="en-US"/>
         </w:rPr>
-        <w:t xml:space="preserve"> and Shinichiro O</w:t>
+        <w:t xml:space="preserve"> and Shinichiro </w:t>
+      </w:r>
+      <w:proofErr w:type="spellStart"/>
+      <w:r>
+        <w:rPr>
+          <w:rFonts w:ascii="Times New Roman" w:hAnsi="Times New Roman" w:cs="Times New Roman"/>
+          <w:lang w:val="en-US"/>
+        </w:rPr>
+        <w:t>O</w:t>
       </w:r>
       <w:r>
         <w:rPr>
@@ -108,6 +132,7 @@
         </w:rPr>
         <w:t>machi</w:t>
       </w:r>
+      <w:proofErr w:type="spellEnd"/>
       <w:r>
         <w:rPr>
           <w:rFonts w:ascii="Times New Roman" w:hAnsi="Times New Roman" w:cs="Times New Roman"/>
@@ -148,7 +173,23 @@
           <w:rFonts w:ascii="Times New Roman" w:hAnsi="Times New Roman" w:cs="Times New Roman"/>
           <w:lang w:val="en-US"/>
         </w:rPr>
-        <w:t>6-6-05, Aoba Aramaki, Aoba-ku, Sendai, 980-8579 Japan</w:t>
+        <w:t>6-6-05, Aoba Aramaki, Aoba-</w:t>
+      </w:r>
+      <w:proofErr w:type="spellStart"/>
+      <w:r>
+        <w:rPr>
+          <w:rFonts w:ascii="Times New Roman" w:hAnsi="Times New Roman" w:cs="Times New Roman"/>
+          <w:lang w:val="en-US"/>
+        </w:rPr>
+        <w:t>ku</w:t>
+      </w:r>
+      <w:proofErr w:type="spellEnd"/>
+      <w:r>
+        <w:rPr>
+          <w:rFonts w:ascii="Times New Roman" w:hAnsi="Times New Roman" w:cs="Times New Roman"/>
+          <w:lang w:val="en-US"/>
+        </w:rPr>
+        <w:t>, Sendai, 980-8579 Japan</w:t>
       </w:r>
       <w:r>
         <w:rPr>
@@ -162,7 +203,23 @@
           <w:rFonts w:ascii="Times New Roman" w:hAnsi="Times New Roman" w:cs="Times New Roman"/>
           <w:lang w:val="en-US"/>
         </w:rPr>
-        <w:t>Email: {tomo, machi}@iic.ecei.tohoku.ac.jp</w:t>
+        <w:t>Email: {</w:t>
+      </w:r>
+      <w:proofErr w:type="spellStart"/>
+      <w:r>
+        <w:rPr>
+          <w:rFonts w:ascii="Times New Roman" w:hAnsi="Times New Roman" w:cs="Times New Roman"/>
+          <w:lang w:val="en-US"/>
+        </w:rPr>
+        <w:t>tomo</w:t>
+      </w:r>
+      <w:proofErr w:type="spellEnd"/>
+      <w:r>
+        <w:rPr>
+          <w:rFonts w:ascii="Times New Roman" w:hAnsi="Times New Roman" w:cs="Times New Roman"/>
+          <w:lang w:val="en-US"/>
+        </w:rPr>
+        <w:t>, machi}@iic.ecei.tohoku.ac.jp</w:t>
       </w:r>
     </w:p>
     <w:p>
@@ -260,7 +317,31 @@
           <w:szCs w:val="22"/>
           <w:lang w:val="en-US"/>
         </w:rPr>
-        <w:t>Magnetic Resonance Imaging (MRI) plays a pivotal role in the diagnosis and treatment of head tumors. However, manual interpretation of MRI scans can be time-intensive and prone to errors, emphasizing the need for automated, AI-driven diagnostic tools. This research investigates the use of Artificial Intelligence (AI) in detecting head tumors from MRI scans, focusing on developing and validating a novel deep learning model. Our study compares the performance of the proposed model against established AI architectures, including U-Net and ResNet, using a publicly available brain tumor dataset.</w:t>
+        <w:t xml:space="preserve">Magnetic Resonance Imaging (MRI) plays a pivotal role in the diagnosis and treatment of head tumors. However, manual interpretation of MRI scans can be time-intensive and prone to errors, emphasizing the need for automated, AI-driven diagnostic tools. This research investigates the use of Artificial Intelligence (AI) in detecting head tumors from MRI scans, focusing on developing and validating a novel deep learning model. Our study compares the performance of the proposed model against established AI architectures, including U-Net and </w:t>
+      </w:r>
+      <w:proofErr w:type="spellStart"/>
+      <w:r>
+        <w:rPr>
+          <w:rFonts w:ascii="Times New Roman" w:hAnsi="Times New Roman" w:cs="Times New Roman"/>
+          <w:b/>
+          <w:bCs/>
+          <w:sz w:val="22"/>
+          <w:szCs w:val="22"/>
+          <w:lang w:val="en-US"/>
+        </w:rPr>
+        <w:t>ResNet</w:t>
+      </w:r>
+      <w:proofErr w:type="spellEnd"/>
+      <w:r>
+        <w:rPr>
+          <w:rFonts w:ascii="Times New Roman" w:hAnsi="Times New Roman" w:cs="Times New Roman"/>
+          <w:b/>
+          <w:bCs/>
+          <w:sz w:val="22"/>
+          <w:szCs w:val="22"/>
+          <w:lang w:val="en-US"/>
+        </w:rPr>
+        <w:t>, using a publicly available brain tumor dataset.</w:t>
       </w:r>
     </w:p>
     <w:p>
@@ -606,7 +687,27 @@
           <w:szCs w:val="22"/>
           <w:lang w:val="en-US"/>
         </w:rPr>
-        <w:t>How does the proposed AI model compare to established architectures (e.g., U-Net, ResNet) in terms of accuracy and efficiency?</w:t>
+        <w:t xml:space="preserve">How does the proposed AI model compare to established architectures (e.g., U-Net, </w:t>
+      </w:r>
+      <w:proofErr w:type="spellStart"/>
+      <w:r>
+        <w:rPr>
+          <w:rFonts w:ascii="Times New Roman" w:hAnsi="Times New Roman" w:cs="Times New Roman"/>
+          <w:sz w:val="22"/>
+          <w:szCs w:val="22"/>
+          <w:lang w:val="en-US"/>
+        </w:rPr>
+        <w:t>ResNet</w:t>
+      </w:r>
+      <w:proofErr w:type="spellEnd"/>
+      <w:r>
+        <w:rPr>
+          <w:rFonts w:ascii="Times New Roman" w:hAnsi="Times New Roman" w:cs="Times New Roman"/>
+          <w:sz w:val="22"/>
+          <w:szCs w:val="22"/>
+          <w:lang w:val="en-US"/>
+        </w:rPr>
+        <w:t>) in terms of accuracy and efficiency?</w:t>
       </w:r>
     </w:p>
     <w:p>
@@ -749,7 +850,47 @@
           <w:szCs w:val="22"/>
           <w:lang w:val="en-US"/>
         </w:rPr>
-        <w:t>Performance Comparison: Evaluate the proposed model alongside established AI architectures, such as U-Net, ResNet, and DenseNet, using identical datasets and evaluation metrics.</w:t>
+        <w:t xml:space="preserve">Performance Comparison: Evaluate the proposed model alongside established AI architectures, such as U-Net, </w:t>
+      </w:r>
+      <w:proofErr w:type="spellStart"/>
+      <w:r>
+        <w:rPr>
+          <w:rFonts w:ascii="Times New Roman" w:hAnsi="Times New Roman" w:cs="Times New Roman"/>
+          <w:sz w:val="22"/>
+          <w:szCs w:val="22"/>
+          <w:lang w:val="en-US"/>
+        </w:rPr>
+        <w:t>ResNet</w:t>
+      </w:r>
+      <w:proofErr w:type="spellEnd"/>
+      <w:r>
+        <w:rPr>
+          <w:rFonts w:ascii="Times New Roman" w:hAnsi="Times New Roman" w:cs="Times New Roman"/>
+          <w:sz w:val="22"/>
+          <w:szCs w:val="22"/>
+          <w:lang w:val="en-US"/>
+        </w:rPr>
+        <w:t xml:space="preserve">, and </w:t>
+      </w:r>
+      <w:proofErr w:type="spellStart"/>
+      <w:r>
+        <w:rPr>
+          <w:rFonts w:ascii="Times New Roman" w:hAnsi="Times New Roman" w:cs="Times New Roman"/>
+          <w:sz w:val="22"/>
+          <w:szCs w:val="22"/>
+          <w:lang w:val="en-US"/>
+        </w:rPr>
+        <w:t>DenseNet</w:t>
+      </w:r>
+      <w:proofErr w:type="spellEnd"/>
+      <w:r>
+        <w:rPr>
+          <w:rFonts w:ascii="Times New Roman" w:hAnsi="Times New Roman" w:cs="Times New Roman"/>
+          <w:sz w:val="22"/>
+          <w:szCs w:val="22"/>
+          <w:lang w:val="en-US"/>
+        </w:rPr>
+        <w:t>, using identical datasets and evaluation metrics.</w:t>
       </w:r>
     </w:p>
     <w:p>
@@ -967,7 +1108,21 @@
         <w:rPr>
           <w:rFonts w:hint="eastAsia"/>
         </w:rPr>
-        <w:t>II.1 Traditinal Methods for head tumor detection</w:t>
+        <w:t xml:space="preserve">II.1 </w:t>
+      </w:r>
+      <w:proofErr w:type="spellStart"/>
+      <w:r>
+        <w:rPr>
+          <w:rFonts w:hint="eastAsia"/>
+        </w:rPr>
+        <w:t>Traditinal</w:t>
+      </w:r>
+      <w:proofErr w:type="spellEnd"/>
+      <w:r>
+        <w:rPr>
+          <w:rFonts w:hint="eastAsia"/>
+        </w:rPr>
+        <w:t xml:space="preserve"> Methods for head tumor detection</w:t>
       </w:r>
     </w:p>
     <w:p>
@@ -1196,7 +1351,47 @@
           <w:szCs w:val="22"/>
           <w:lang w:val="en-US"/>
         </w:rPr>
-        <w:t>Deep learning, particularly Convolutional Neural Networks (CNNs), has emerged as the gold standard for medical image analysis. Models such as U-Net, ResNet, and DenseNet have been widely adopted for tasks such as tumor segmentation and classification due to their ability to automatically learn hierarchical features from raw imaging data.</w:t>
+        <w:t xml:space="preserve">Deep learning, particularly Convolutional Neural Networks (CNNs), has emerged as the gold standard for medical image analysis. Models such as U-Net, </w:t>
+      </w:r>
+      <w:proofErr w:type="spellStart"/>
+      <w:r>
+        <w:rPr>
+          <w:rFonts w:ascii="Times New Roman" w:hAnsi="Times New Roman" w:cs="Times New Roman"/>
+          <w:sz w:val="22"/>
+          <w:szCs w:val="22"/>
+          <w:lang w:val="en-US"/>
+        </w:rPr>
+        <w:t>ResNet</w:t>
+      </w:r>
+      <w:proofErr w:type="spellEnd"/>
+      <w:r>
+        <w:rPr>
+          <w:rFonts w:ascii="Times New Roman" w:hAnsi="Times New Roman" w:cs="Times New Roman"/>
+          <w:sz w:val="22"/>
+          <w:szCs w:val="22"/>
+          <w:lang w:val="en-US"/>
+        </w:rPr>
+        <w:t xml:space="preserve">, and </w:t>
+      </w:r>
+      <w:proofErr w:type="spellStart"/>
+      <w:r>
+        <w:rPr>
+          <w:rFonts w:ascii="Times New Roman" w:hAnsi="Times New Roman" w:cs="Times New Roman"/>
+          <w:sz w:val="22"/>
+          <w:szCs w:val="22"/>
+          <w:lang w:val="en-US"/>
+        </w:rPr>
+        <w:t>DenseNet</w:t>
+      </w:r>
+      <w:proofErr w:type="spellEnd"/>
+      <w:r>
+        <w:rPr>
+          <w:rFonts w:ascii="Times New Roman" w:hAnsi="Times New Roman" w:cs="Times New Roman"/>
+          <w:sz w:val="22"/>
+          <w:szCs w:val="22"/>
+          <w:lang w:val="en-US"/>
+        </w:rPr>
+        <w:t xml:space="preserve"> have been widely adopted for tasks such as tumor segmentation and classification due to their ability to automatically learn hierarchical features from raw imaging data.</w:t>
       </w:r>
     </w:p>
     <w:p>
@@ -1239,14 +1434,45 @@
           <w:lang w:val="en-US"/>
         </w:rPr>
       </w:pPr>
-      <w:r>
-        <w:rPr>
-          <w:rFonts w:ascii="Times New Roman" w:hAnsi="Times New Roman" w:cs="Times New Roman"/>
-          <w:sz w:val="22"/>
-          <w:szCs w:val="22"/>
-          <w:lang w:val="en-US"/>
-        </w:rPr>
-        <w:t>ResNet: Known for its residual learning framework, ResNet mitigates the vanishing gradient problem in deep networks. It has been used for classification tasks and tumor localization.</w:t>
+      <w:proofErr w:type="spellStart"/>
+      <w:r>
+        <w:rPr>
+          <w:rFonts w:ascii="Times New Roman" w:hAnsi="Times New Roman" w:cs="Times New Roman"/>
+          <w:sz w:val="22"/>
+          <w:szCs w:val="22"/>
+          <w:lang w:val="en-US"/>
+        </w:rPr>
+        <w:t>ResNet</w:t>
+      </w:r>
+      <w:proofErr w:type="spellEnd"/>
+      <w:r>
+        <w:rPr>
+          <w:rFonts w:ascii="Times New Roman" w:hAnsi="Times New Roman" w:cs="Times New Roman"/>
+          <w:sz w:val="22"/>
+          <w:szCs w:val="22"/>
+          <w:lang w:val="en-US"/>
+        </w:rPr>
+        <w:t xml:space="preserve">: Known for its residual learning framework, </w:t>
+      </w:r>
+      <w:proofErr w:type="spellStart"/>
+      <w:r>
+        <w:rPr>
+          <w:rFonts w:ascii="Times New Roman" w:hAnsi="Times New Roman" w:cs="Times New Roman"/>
+          <w:sz w:val="22"/>
+          <w:szCs w:val="22"/>
+          <w:lang w:val="en-US"/>
+        </w:rPr>
+        <w:t>ResNet</w:t>
+      </w:r>
+      <w:proofErr w:type="spellEnd"/>
+      <w:r>
+        <w:rPr>
+          <w:rFonts w:ascii="Times New Roman" w:hAnsi="Times New Roman" w:cs="Times New Roman"/>
+          <w:sz w:val="22"/>
+          <w:szCs w:val="22"/>
+          <w:lang w:val="en-US"/>
+        </w:rPr>
+        <w:t xml:space="preserve"> mitigates the vanishing gradient problem in deep networks. It has been used for classification tasks and tumor localization.</w:t>
       </w:r>
     </w:p>
     <w:p>
@@ -1264,14 +1490,45 @@
           <w:lang w:val="en-US"/>
         </w:rPr>
       </w:pPr>
-      <w:r>
-        <w:rPr>
-          <w:rFonts w:ascii="Times New Roman" w:hAnsi="Times New Roman" w:cs="Times New Roman"/>
-          <w:sz w:val="22"/>
-          <w:szCs w:val="22"/>
-          <w:lang w:val="en-US"/>
-        </w:rPr>
-        <w:t>DenseNet: By leveraging dense connectivity, DenseNet encourages feature reuse, reducing the number of parameters and improving efficiency. This makes it a viable choice for MRI analysis, especially in resource-constrained settings.</w:t>
+      <w:proofErr w:type="spellStart"/>
+      <w:r>
+        <w:rPr>
+          <w:rFonts w:ascii="Times New Roman" w:hAnsi="Times New Roman" w:cs="Times New Roman"/>
+          <w:sz w:val="22"/>
+          <w:szCs w:val="22"/>
+          <w:lang w:val="en-US"/>
+        </w:rPr>
+        <w:t>DenseNet</w:t>
+      </w:r>
+      <w:proofErr w:type="spellEnd"/>
+      <w:r>
+        <w:rPr>
+          <w:rFonts w:ascii="Times New Roman" w:hAnsi="Times New Roman" w:cs="Times New Roman"/>
+          <w:sz w:val="22"/>
+          <w:szCs w:val="22"/>
+          <w:lang w:val="en-US"/>
+        </w:rPr>
+        <w:t xml:space="preserve">: By leveraging dense connectivity, </w:t>
+      </w:r>
+      <w:proofErr w:type="spellStart"/>
+      <w:r>
+        <w:rPr>
+          <w:rFonts w:ascii="Times New Roman" w:hAnsi="Times New Roman" w:cs="Times New Roman"/>
+          <w:sz w:val="22"/>
+          <w:szCs w:val="22"/>
+          <w:lang w:val="en-US"/>
+        </w:rPr>
+        <w:t>DenseNet</w:t>
+      </w:r>
+      <w:proofErr w:type="spellEnd"/>
+      <w:r>
+        <w:rPr>
+          <w:rFonts w:ascii="Times New Roman" w:hAnsi="Times New Roman" w:cs="Times New Roman"/>
+          <w:sz w:val="22"/>
+          <w:szCs w:val="22"/>
+          <w:lang w:val="en-US"/>
+        </w:rPr>
+        <w:t xml:space="preserve"> encourages feature reuse, reducing the number of parameters and improving efficiency. This makes it a viable choice for MRI analysis, especially in resource-constrained settings.</w:t>
       </w:r>
     </w:p>
     <w:p>
@@ -1754,7 +2011,27 @@
           <w:szCs w:val="22"/>
           <w:lang w:val="en-US"/>
         </w:rPr>
-        <w:t>To ensure a robust evaluation of the proposed model, this research utilizes publicly available brain tumor MRI datasets, such as the BraTS (Brain Tumor Segmentation) dataset. These datasets provide multimodal MRI scans, including T1-weighted, T2-weighted, and FLAIR sequences, along with expert-annotated tumor segmentations. Key details include:</w:t>
+        <w:t xml:space="preserve">To ensure a robust evaluation of the proposed model, this research utilizes publicly available brain tumor MRI datasets, such as the </w:t>
+      </w:r>
+      <w:proofErr w:type="spellStart"/>
+      <w:r>
+        <w:rPr>
+          <w:rFonts w:ascii="Times New Roman" w:hAnsi="Times New Roman" w:cs="Times New Roman"/>
+          <w:sz w:val="22"/>
+          <w:szCs w:val="22"/>
+          <w:lang w:val="en-US"/>
+        </w:rPr>
+        <w:t>BraTS</w:t>
+      </w:r>
+      <w:proofErr w:type="spellEnd"/>
+      <w:r>
+        <w:rPr>
+          <w:rFonts w:ascii="Times New Roman" w:hAnsi="Times New Roman" w:cs="Times New Roman"/>
+          <w:sz w:val="22"/>
+          <w:szCs w:val="22"/>
+          <w:lang w:val="en-US"/>
+        </w:rPr>
+        <w:t xml:space="preserve"> (Brain Tumor Segmentation) dataset. These datasets provide multimodal MRI scans, including T1-weighted, T2-weighted, and FLAIR sequences, along with expert-annotated tumor segmentations. Key details include:</w:t>
       </w:r>
     </w:p>
     <w:p>
@@ -2347,7 +2624,27 @@
           <w:szCs w:val="22"/>
           <w:lang w:val="en-US"/>
         </w:rPr>
-        <w:t>The proposed deep learning model builds upon state-of-the-art architectures while incorporating novel elements to address the unique challenges of MRI tumor detection.</w:t>
+        <w:t xml:space="preserve">The proposed deep learning model builds upon state-of-the-art </w:t>
+      </w:r>
+      <w:proofErr w:type="gramStart"/>
+      <w:r>
+        <w:rPr>
+          <w:rFonts w:ascii="Times New Roman" w:hAnsi="Times New Roman" w:cs="Times New Roman"/>
+          <w:sz w:val="22"/>
+          <w:szCs w:val="22"/>
+          <w:lang w:val="en-US"/>
+        </w:rPr>
+        <w:t>architectures</w:t>
+      </w:r>
+      <w:proofErr w:type="gramEnd"/>
+      <w:r>
+        <w:rPr>
+          <w:rFonts w:ascii="Times New Roman" w:hAnsi="Times New Roman" w:cs="Times New Roman"/>
+          <w:sz w:val="22"/>
+          <w:szCs w:val="22"/>
+          <w:lang w:val="en-US"/>
+        </w:rPr>
+        <w:t xml:space="preserve"> while incorporating novel elements to address the unique challenges of MRI tumor detection.</w:t>
       </w:r>
     </w:p>
     <w:p>
@@ -2396,7 +2693,27 @@
           <w:szCs w:val="22"/>
           <w:lang w:val="en-US"/>
         </w:rPr>
-        <w:t>Encoder-Decoder Structure: The model employs an encoder-decoder structure with skip connections, similar to U-Net, to capture both global context and fine-grained details.</w:t>
+        <w:t xml:space="preserve">Encoder-Decoder Structure: The model employs an encoder-decoder structure with skip connections, </w:t>
+      </w:r>
+      <w:proofErr w:type="gramStart"/>
+      <w:r>
+        <w:rPr>
+          <w:rFonts w:ascii="Times New Roman" w:hAnsi="Times New Roman" w:cs="Times New Roman"/>
+          <w:sz w:val="22"/>
+          <w:szCs w:val="22"/>
+          <w:lang w:val="en-US"/>
+        </w:rPr>
+        <w:t>similar to</w:t>
+      </w:r>
+      <w:proofErr w:type="gramEnd"/>
+      <w:r>
+        <w:rPr>
+          <w:rFonts w:ascii="Times New Roman" w:hAnsi="Times New Roman" w:cs="Times New Roman"/>
+          <w:sz w:val="22"/>
+          <w:szCs w:val="22"/>
+          <w:lang w:val="en-US"/>
+        </w:rPr>
+        <w:t xml:space="preserve"> U-Net, to capture both global context and fine-grained details.</w:t>
       </w:r>
     </w:p>
     <w:p>
@@ -2496,7 +2813,27 @@
           <w:szCs w:val="22"/>
           <w:lang w:val="en-US"/>
         </w:rPr>
-        <w:t>Lightweight Design: To ensure deployability in resource-constrained settings, the model is designed to balance accuracy and computational efficiency.</w:t>
+        <w:t xml:space="preserve">Lightweight Design: To ensure </w:t>
+      </w:r>
+      <w:proofErr w:type="spellStart"/>
+      <w:r>
+        <w:rPr>
+          <w:rFonts w:ascii="Times New Roman" w:hAnsi="Times New Roman" w:cs="Times New Roman"/>
+          <w:sz w:val="22"/>
+          <w:szCs w:val="22"/>
+          <w:lang w:val="en-US"/>
+        </w:rPr>
+        <w:t>deployability</w:t>
+      </w:r>
+      <w:proofErr w:type="spellEnd"/>
+      <w:r>
+        <w:rPr>
+          <w:rFonts w:ascii="Times New Roman" w:hAnsi="Times New Roman" w:cs="Times New Roman"/>
+          <w:sz w:val="22"/>
+          <w:szCs w:val="22"/>
+          <w:lang w:val="en-US"/>
+        </w:rPr>
+        <w:t xml:space="preserve"> in resource-constrained settings, the model is designed to balance accuracy and computational efficiency.</w:t>
       </w:r>
     </w:p>
     <w:p>
@@ -2545,7 +2882,27 @@
           <w:szCs w:val="22"/>
           <w:lang w:val="en-US"/>
         </w:rPr>
-        <w:t>The model is implemented using Python and popular deep learning libraries such as TensorFlow or PyTorch.</w:t>
+        <w:t xml:space="preserve">The model is implemented using Python and popular deep learning libraries such as TensorFlow or </w:t>
+      </w:r>
+      <w:proofErr w:type="spellStart"/>
+      <w:r>
+        <w:rPr>
+          <w:rFonts w:ascii="Times New Roman" w:hAnsi="Times New Roman" w:cs="Times New Roman"/>
+          <w:sz w:val="22"/>
+          <w:szCs w:val="22"/>
+          <w:lang w:val="en-US"/>
+        </w:rPr>
+        <w:t>PyTorch</w:t>
+      </w:r>
+      <w:proofErr w:type="spellEnd"/>
+      <w:r>
+        <w:rPr>
+          <w:rFonts w:ascii="Times New Roman" w:hAnsi="Times New Roman" w:cs="Times New Roman"/>
+          <w:sz w:val="22"/>
+          <w:szCs w:val="22"/>
+          <w:lang w:val="en-US"/>
+        </w:rPr>
+        <w:t>.</w:t>
       </w:r>
     </w:p>
     <w:p>
@@ -2581,7 +2938,21 @@
         <w:rPr>
           <w:rFonts w:hint="eastAsia"/>
         </w:rPr>
-        <w:t>III.4 Comparaison model</w:t>
+        <w:t xml:space="preserve">III.4 </w:t>
+      </w:r>
+      <w:proofErr w:type="spellStart"/>
+      <w:r>
+        <w:rPr>
+          <w:rFonts w:hint="eastAsia"/>
+        </w:rPr>
+        <w:t>Comparaison</w:t>
+      </w:r>
+      <w:proofErr w:type="spellEnd"/>
+      <w:r>
+        <w:rPr>
+          <w:rFonts w:hint="eastAsia"/>
+        </w:rPr>
+        <w:t xml:space="preserve"> model</w:t>
       </w:r>
     </w:p>
     <w:p>
@@ -2666,16 +3037,29 @@
           <w:lang w:val="en-US"/>
         </w:rPr>
       </w:pPr>
-      <w:r>
-        <w:rPr>
-          <w:rFonts w:ascii="Times New Roman" w:hAnsi="Times New Roman" w:cs="Times New Roman"/>
-          <w:b/>
-          <w:bCs/>
-          <w:sz w:val="22"/>
-          <w:szCs w:val="22"/>
-          <w:lang w:val="en-US"/>
-        </w:rPr>
-        <w:t>ResNet:</w:t>
+      <w:proofErr w:type="spellStart"/>
+      <w:r>
+        <w:rPr>
+          <w:rFonts w:ascii="Times New Roman" w:hAnsi="Times New Roman" w:cs="Times New Roman"/>
+          <w:b/>
+          <w:bCs/>
+          <w:sz w:val="22"/>
+          <w:szCs w:val="22"/>
+          <w:lang w:val="en-US"/>
+        </w:rPr>
+        <w:t>ResNet</w:t>
+      </w:r>
+      <w:proofErr w:type="spellEnd"/>
+      <w:r>
+        <w:rPr>
+          <w:rFonts w:ascii="Times New Roman" w:hAnsi="Times New Roman" w:cs="Times New Roman"/>
+          <w:b/>
+          <w:bCs/>
+          <w:sz w:val="22"/>
+          <w:szCs w:val="22"/>
+          <w:lang w:val="en-US"/>
+        </w:rPr>
+        <w:t>:</w:t>
       </w:r>
       <w:r>
         <w:rPr>
@@ -2702,16 +3086,29 @@
           <w:lang w:val="en-US"/>
         </w:rPr>
       </w:pPr>
-      <w:r>
-        <w:rPr>
-          <w:rFonts w:ascii="Times New Roman" w:hAnsi="Times New Roman" w:cs="Times New Roman"/>
-          <w:b/>
-          <w:bCs/>
-          <w:sz w:val="22"/>
-          <w:szCs w:val="22"/>
-          <w:lang w:val="en-US"/>
-        </w:rPr>
-        <w:t>DenseNet:</w:t>
+      <w:proofErr w:type="spellStart"/>
+      <w:r>
+        <w:rPr>
+          <w:rFonts w:ascii="Times New Roman" w:hAnsi="Times New Roman" w:cs="Times New Roman"/>
+          <w:b/>
+          <w:bCs/>
+          <w:sz w:val="22"/>
+          <w:szCs w:val="22"/>
+          <w:lang w:val="en-US"/>
+        </w:rPr>
+        <w:t>DenseNet</w:t>
+      </w:r>
+      <w:proofErr w:type="spellEnd"/>
+      <w:r>
+        <w:rPr>
+          <w:rFonts w:ascii="Times New Roman" w:hAnsi="Times New Roman" w:cs="Times New Roman"/>
+          <w:b/>
+          <w:bCs/>
+          <w:sz w:val="22"/>
+          <w:szCs w:val="22"/>
+          <w:lang w:val="en-US"/>
+        </w:rPr>
+        <w:t>:</w:t>
       </w:r>
       <w:r>
         <w:rPr>
@@ -2738,16 +3135,29 @@
           <w:lang w:val="en-US"/>
         </w:rPr>
       </w:pPr>
-      <w:r>
-        <w:rPr>
-          <w:rFonts w:ascii="Times New Roman" w:hAnsi="Times New Roman" w:cs="Times New Roman"/>
-          <w:b/>
-          <w:bCs/>
-          <w:sz w:val="22"/>
-          <w:szCs w:val="22"/>
-          <w:lang w:val="en-US"/>
-        </w:rPr>
-        <w:t>SegNet:</w:t>
+      <w:proofErr w:type="spellStart"/>
+      <w:r>
+        <w:rPr>
+          <w:rFonts w:ascii="Times New Roman" w:hAnsi="Times New Roman" w:cs="Times New Roman"/>
+          <w:b/>
+          <w:bCs/>
+          <w:sz w:val="22"/>
+          <w:szCs w:val="22"/>
+          <w:lang w:val="en-US"/>
+        </w:rPr>
+        <w:t>SegNet</w:t>
+      </w:r>
+      <w:proofErr w:type="spellEnd"/>
+      <w:r>
+        <w:rPr>
+          <w:rFonts w:ascii="Times New Roman" w:hAnsi="Times New Roman" w:cs="Times New Roman"/>
+          <w:b/>
+          <w:bCs/>
+          <w:sz w:val="22"/>
+          <w:szCs w:val="22"/>
+          <w:lang w:val="en-US"/>
+        </w:rPr>
+        <w:t>:</w:t>
       </w:r>
       <w:r>
         <w:rPr>
@@ -2897,16 +3307,29 @@
           <w:lang w:val="en-US"/>
         </w:rPr>
       </w:pPr>
-      <w:r>
-        <w:rPr>
-          <w:rFonts w:ascii="Times New Roman" w:hAnsi="Times New Roman" w:cs="Times New Roman"/>
-          <w:b/>
-          <w:bCs/>
-          <w:sz w:val="22"/>
-          <w:szCs w:val="22"/>
-          <w:lang w:val="en-US"/>
-        </w:rPr>
-        <w:t>IoU (Intersection over Union):</w:t>
+      <w:proofErr w:type="spellStart"/>
+      <w:r>
+        <w:rPr>
+          <w:rFonts w:ascii="Times New Roman" w:hAnsi="Times New Roman" w:cs="Times New Roman"/>
+          <w:b/>
+          <w:bCs/>
+          <w:sz w:val="22"/>
+          <w:szCs w:val="22"/>
+          <w:lang w:val="en-US"/>
+        </w:rPr>
+        <w:t>IoU</w:t>
+      </w:r>
+      <w:proofErr w:type="spellEnd"/>
+      <w:r>
+        <w:rPr>
+          <w:rFonts w:ascii="Times New Roman" w:hAnsi="Times New Roman" w:cs="Times New Roman"/>
+          <w:b/>
+          <w:bCs/>
+          <w:sz w:val="22"/>
+          <w:szCs w:val="22"/>
+          <w:lang w:val="en-US"/>
+        </w:rPr>
+        <w:t xml:space="preserve"> (Intersection over Union):</w:t>
       </w:r>
       <w:r>
         <w:rPr>
@@ -3177,7 +3600,47 @@
           <w:szCs w:val="22"/>
           <w:lang w:val="en-US"/>
         </w:rPr>
-        <w:t>The performance of the proposed model and the comparison models (e.g., U-Net, ResNet, DenseNet) is evaluated using the metrics outlined in Section 4.5. The results are summarized in the following table:</w:t>
+        <w:t xml:space="preserve">The performance of the proposed model and the comparison models (e.g., U-Net, </w:t>
+      </w:r>
+      <w:proofErr w:type="spellStart"/>
+      <w:r>
+        <w:rPr>
+          <w:rFonts w:ascii="Times New Roman" w:hAnsi="Times New Roman" w:cs="Times New Roman"/>
+          <w:sz w:val="22"/>
+          <w:szCs w:val="22"/>
+          <w:lang w:val="en-US"/>
+        </w:rPr>
+        <w:t>ResNet</w:t>
+      </w:r>
+      <w:proofErr w:type="spellEnd"/>
+      <w:r>
+        <w:rPr>
+          <w:rFonts w:ascii="Times New Roman" w:hAnsi="Times New Roman" w:cs="Times New Roman"/>
+          <w:sz w:val="22"/>
+          <w:szCs w:val="22"/>
+          <w:lang w:val="en-US"/>
+        </w:rPr>
+        <w:t xml:space="preserve">, </w:t>
+      </w:r>
+      <w:proofErr w:type="spellStart"/>
+      <w:r>
+        <w:rPr>
+          <w:rFonts w:ascii="Times New Roman" w:hAnsi="Times New Roman" w:cs="Times New Roman"/>
+          <w:sz w:val="22"/>
+          <w:szCs w:val="22"/>
+          <w:lang w:val="en-US"/>
+        </w:rPr>
+        <w:t>DenseNet</w:t>
+      </w:r>
+      <w:proofErr w:type="spellEnd"/>
+      <w:r>
+        <w:rPr>
+          <w:rFonts w:ascii="Times New Roman" w:hAnsi="Times New Roman" w:cs="Times New Roman"/>
+          <w:sz w:val="22"/>
+          <w:szCs w:val="22"/>
+          <w:lang w:val="en-US"/>
+        </w:rPr>
+        <w:t>) is evaluated using the metrics outlined in Section 4.5. The results are summarized in the following table:</w:t>
       </w:r>
     </w:p>
     <w:p>
@@ -3357,20 +3820,40 @@
         </w:numPr>
         <w:jc w:val="both"/>
         <w:rPr>
-          <w:rFonts w:ascii="Times New Roman" w:hAnsi="Times New Roman" w:cs="Times New Roman" w:hint="eastAsia"/>
-          <w:sz w:val="22"/>
-          <w:szCs w:val="22"/>
-          <w:lang w:val="en-US"/>
-        </w:rPr>
-      </w:pPr>
-      <w:r>
-        <w:rPr>
-          <w:rFonts w:ascii="Times New Roman" w:hAnsi="Times New Roman" w:cs="Times New Roman"/>
-          <w:sz w:val="22"/>
-          <w:szCs w:val="22"/>
-          <w:lang w:val="en-US"/>
-        </w:rPr>
-        <w:t>Traditional models like U-Net and DenseNet perform well but lack the computational efficiency observed in the proposed model.</w:t>
+          <w:rFonts w:ascii="Times New Roman" w:hAnsi="Times New Roman" w:cs="Times New Roman"/>
+          <w:sz w:val="22"/>
+          <w:szCs w:val="22"/>
+          <w:lang w:val="en-US"/>
+        </w:rPr>
+      </w:pPr>
+      <w:r>
+        <w:rPr>
+          <w:rFonts w:ascii="Times New Roman" w:hAnsi="Times New Roman" w:cs="Times New Roman"/>
+          <w:sz w:val="22"/>
+          <w:szCs w:val="22"/>
+          <w:lang w:val="en-US"/>
+        </w:rPr>
+        <w:t xml:space="preserve">Traditional models like U-Net and </w:t>
+      </w:r>
+      <w:proofErr w:type="spellStart"/>
+      <w:r>
+        <w:rPr>
+          <w:rFonts w:ascii="Times New Roman" w:hAnsi="Times New Roman" w:cs="Times New Roman"/>
+          <w:sz w:val="22"/>
+          <w:szCs w:val="22"/>
+          <w:lang w:val="en-US"/>
+        </w:rPr>
+        <w:t>DenseNet</w:t>
+      </w:r>
+      <w:proofErr w:type="spellEnd"/>
+      <w:r>
+        <w:rPr>
+          <w:rFonts w:ascii="Times New Roman" w:hAnsi="Times New Roman" w:cs="Times New Roman"/>
+          <w:sz w:val="22"/>
+          <w:szCs w:val="22"/>
+          <w:lang w:val="en-US"/>
+        </w:rPr>
+        <w:t xml:space="preserve"> perform well but lack the computational efficiency observed in the proposed model.</w:t>
       </w:r>
     </w:p>
     <w:p>
@@ -3387,7 +3870,21 @@
         <w:rPr>
           <w:rFonts w:hint="eastAsia"/>
         </w:rPr>
-        <w:t xml:space="preserve">Qualitative analysis (e.g </w:t>
+        <w:t>Qualitative analysis (</w:t>
+      </w:r>
+      <w:proofErr w:type="spellStart"/>
+      <w:r>
+        <w:rPr>
+          <w:rFonts w:hint="eastAsia"/>
+        </w:rPr>
+        <w:t>e.g</w:t>
+      </w:r>
+      <w:proofErr w:type="spellEnd"/>
+      <w:r>
+        <w:rPr>
+          <w:rFonts w:hint="eastAsia"/>
+        </w:rPr>
+        <w:t xml:space="preserve"> </w:t>
       </w:r>
       <w:r>
         <w:t>visualizations</w:t>
@@ -3562,16 +4059,53 @@
           <w:lang w:val="en-US"/>
         </w:rPr>
       </w:pPr>
-      <w:r>
-        <w:rPr>
-          <w:rFonts w:ascii="Times New Roman" w:hAnsi="Times New Roman" w:cs="Times New Roman"/>
-          <w:b/>
-          <w:bCs/>
-          <w:sz w:val="22"/>
-          <w:szCs w:val="22"/>
-          <w:lang w:val="en-US"/>
-        </w:rPr>
-        <w:t>DenseNet and ResNet:</w:t>
+      <w:proofErr w:type="spellStart"/>
+      <w:r>
+        <w:rPr>
+          <w:rFonts w:ascii="Times New Roman" w:hAnsi="Times New Roman" w:cs="Times New Roman"/>
+          <w:b/>
+          <w:bCs/>
+          <w:sz w:val="22"/>
+          <w:szCs w:val="22"/>
+          <w:lang w:val="en-US"/>
+        </w:rPr>
+        <w:t>DenseNet</w:t>
+      </w:r>
+      <w:proofErr w:type="spellEnd"/>
+      <w:r>
+        <w:rPr>
+          <w:rFonts w:ascii="Times New Roman" w:hAnsi="Times New Roman" w:cs="Times New Roman"/>
+          <w:b/>
+          <w:bCs/>
+          <w:sz w:val="22"/>
+          <w:szCs w:val="22"/>
+          <w:lang w:val="en-US"/>
+        </w:rPr>
+        <w:t xml:space="preserve"> and </w:t>
+      </w:r>
+      <w:proofErr w:type="spellStart"/>
+      <w:r>
+        <w:rPr>
+          <w:rFonts w:ascii="Times New Roman" w:hAnsi="Times New Roman" w:cs="Times New Roman"/>
+          <w:b/>
+          <w:bCs/>
+          <w:sz w:val="22"/>
+          <w:szCs w:val="22"/>
+          <w:lang w:val="en-US"/>
+        </w:rPr>
+        <w:t>ResNet</w:t>
+      </w:r>
+      <w:proofErr w:type="spellEnd"/>
+      <w:r>
+        <w:rPr>
+          <w:rFonts w:ascii="Times New Roman" w:hAnsi="Times New Roman" w:cs="Times New Roman"/>
+          <w:b/>
+          <w:bCs/>
+          <w:sz w:val="22"/>
+          <w:szCs w:val="22"/>
+          <w:lang w:val="en-US"/>
+        </w:rPr>
+        <w:t>:</w:t>
       </w:r>
       <w:r>
         <w:rPr>
@@ -3624,7 +4158,27 @@
           <w:szCs w:val="22"/>
           <w:lang w:val="en-US"/>
         </w:rPr>
-        <w:t>Attention heatmaps generated by the proposed model highlight its ability to focus on tumor regions while ignoring irrelevant areas. This interpretability aids in building clinician trust and understanding model behavior.</w:t>
+        <w:t xml:space="preserve">Attention heatmaps generated by the proposed model highlight </w:t>
+      </w:r>
+      <w:proofErr w:type="gramStart"/>
+      <w:r>
+        <w:rPr>
+          <w:rFonts w:ascii="Times New Roman" w:hAnsi="Times New Roman" w:cs="Times New Roman"/>
+          <w:sz w:val="22"/>
+          <w:szCs w:val="22"/>
+          <w:lang w:val="en-US"/>
+        </w:rPr>
+        <w:t>its</w:t>
+      </w:r>
+      <w:proofErr w:type="gramEnd"/>
+      <w:r>
+        <w:rPr>
+          <w:rFonts w:ascii="Times New Roman" w:hAnsi="Times New Roman" w:cs="Times New Roman"/>
+          <w:sz w:val="22"/>
+          <w:szCs w:val="22"/>
+          <w:lang w:val="en-US"/>
+        </w:rPr>
+        <w:t xml:space="preserve"> ability to focus on tumor regions while ignoring irrelevant areas. This interpretability aids in building clinician trust and understanding model behavior.</w:t>
       </w:r>
     </w:p>
     <w:p>
@@ -3705,7 +4259,27 @@
           <w:szCs w:val="22"/>
           <w:lang w:val="en-US"/>
         </w:rPr>
-        <w:t xml:space="preserve"> The proposed model achieves the highest Dice Score and IoU, reflecting its superior segmentation capability.</w:t>
+        <w:t xml:space="preserve"> The proposed model achieves the highest Dice Score and </w:t>
+      </w:r>
+      <w:proofErr w:type="spellStart"/>
+      <w:r>
+        <w:rPr>
+          <w:rFonts w:ascii="Times New Roman" w:hAnsi="Times New Roman" w:cs="Times New Roman"/>
+          <w:sz w:val="22"/>
+          <w:szCs w:val="22"/>
+          <w:lang w:val="en-US"/>
+        </w:rPr>
+        <w:t>IoU</w:t>
+      </w:r>
+      <w:proofErr w:type="spellEnd"/>
+      <w:r>
+        <w:rPr>
+          <w:rFonts w:ascii="Times New Roman" w:hAnsi="Times New Roman" w:cs="Times New Roman"/>
+          <w:sz w:val="22"/>
+          <w:szCs w:val="22"/>
+          <w:lang w:val="en-US"/>
+        </w:rPr>
+        <w:t>, reflecting its superior segmentation capability.</w:t>
       </w:r>
     </w:p>
     <w:p>
@@ -3826,7 +4400,27 @@
           <w:szCs w:val="22"/>
           <w:lang w:val="en-US"/>
         </w:rPr>
-        <w:t>While the proposed model excels in efficiency, its performance could be slightly improved in extreme cases of low tumor contrast or severe noise, where DenseNet occasionally performs better.</w:t>
+        <w:t xml:space="preserve">While the proposed model excels in efficiency, its performance could be slightly improved in extreme cases of low tumor contrast or severe noise, where </w:t>
+      </w:r>
+      <w:proofErr w:type="spellStart"/>
+      <w:r>
+        <w:rPr>
+          <w:rFonts w:ascii="Times New Roman" w:hAnsi="Times New Roman" w:cs="Times New Roman"/>
+          <w:sz w:val="22"/>
+          <w:szCs w:val="22"/>
+          <w:lang w:val="en-US"/>
+        </w:rPr>
+        <w:t>DenseNet</w:t>
+      </w:r>
+      <w:proofErr w:type="spellEnd"/>
+      <w:r>
+        <w:rPr>
+          <w:rFonts w:ascii="Times New Roman" w:hAnsi="Times New Roman" w:cs="Times New Roman"/>
+          <w:sz w:val="22"/>
+          <w:szCs w:val="22"/>
+          <w:lang w:val="en-US"/>
+        </w:rPr>
+        <w:t xml:space="preserve"> occasionally performs better.</w:t>
       </w:r>
     </w:p>
     <w:p>
@@ -4370,19 +4964,7 @@
         <w:rPr>
           <w:rFonts w:hint="eastAsia"/>
         </w:rPr>
-        <w:t>IV.</w:t>
-      </w:r>
-      <w:r>
-        <w:rPr>
-          <w:rFonts w:hint="eastAsia"/>
-        </w:rPr>
-        <w:t>5</w:t>
-      </w:r>
-      <w:r>
-        <w:rPr>
-          <w:rFonts w:hint="eastAsia"/>
-        </w:rPr>
-        <w:t xml:space="preserve"> </w:t>
+        <w:t xml:space="preserve">IV.5 </w:t>
       </w:r>
       <w:r>
         <w:t>Summary of Findings</w:t>
@@ -4405,14 +4987,34 @@
           <w:szCs w:val="22"/>
           <w:lang w:val="en-US"/>
         </w:rPr>
-        <w:t>The results validate the superiority of the proposed model in head tumor detection and segmentation. While existing models like U-Net and DenseNet remain strong contenders, the proposed architecture stands out in balancing accuracy, computational efficiency, and generalizability. Further efforts will focus on addressing its limitations and exploring real-world deployment scenarios.</w:t>
-      </w:r>
-    </w:p>
-    <w:p>
-      <w:pPr>
-        <w:jc w:val="both"/>
-        <w:rPr>
-          <w:rFonts w:ascii="Times New Roman" w:hAnsi="Times New Roman" w:cs="Times New Roman" w:hint="eastAsia"/>
+        <w:t xml:space="preserve">The results validate the superiority of the proposed model in head tumor detection and segmentation. While existing models like U-Net and </w:t>
+      </w:r>
+      <w:proofErr w:type="spellStart"/>
+      <w:r>
+        <w:rPr>
+          <w:rFonts w:ascii="Times New Roman" w:hAnsi="Times New Roman" w:cs="Times New Roman"/>
+          <w:sz w:val="22"/>
+          <w:szCs w:val="22"/>
+          <w:lang w:val="en-US"/>
+        </w:rPr>
+        <w:t>DenseNet</w:t>
+      </w:r>
+      <w:proofErr w:type="spellEnd"/>
+      <w:r>
+        <w:rPr>
+          <w:rFonts w:ascii="Times New Roman" w:hAnsi="Times New Roman" w:cs="Times New Roman"/>
+          <w:sz w:val="22"/>
+          <w:szCs w:val="22"/>
+          <w:lang w:val="en-US"/>
+        </w:rPr>
+        <w:t xml:space="preserve"> remain strong contenders, the proposed architecture stands out in balancing accuracy, computational efficiency, and generalizability. Further efforts will focus on addressing its limitations and exploring real-world deployment scenarios.</w:t>
+      </w:r>
+    </w:p>
+    <w:p>
+      <w:pPr>
+        <w:jc w:val="both"/>
+        <w:rPr>
+          <w:rFonts w:ascii="Times New Roman" w:hAnsi="Times New Roman" w:cs="Times New Roman"/>
           <w:sz w:val="22"/>
           <w:szCs w:val="22"/>
           <w:lang w:val="en-US"/>
@@ -4799,7 +5401,27 @@
           <w:szCs w:val="22"/>
           <w:lang w:val="en-US"/>
         </w:rPr>
-        <w:t>In many developing countries, a shortage of radiologists and high-cost imaging solutions often delays diagnosis. The proposed AI model, with its computational efficiency, can be implemented on affordable hardware, democratizing access to advanced diagnostic tools.</w:t>
+        <w:t xml:space="preserve">In many developing countries, a shortage of radiologists and high-cost imaging solutions often </w:t>
+      </w:r>
+      <w:proofErr w:type="gramStart"/>
+      <w:r>
+        <w:rPr>
+          <w:rFonts w:ascii="Times New Roman" w:hAnsi="Times New Roman" w:cs="Times New Roman"/>
+          <w:sz w:val="22"/>
+          <w:szCs w:val="22"/>
+          <w:lang w:val="en-US"/>
+        </w:rPr>
+        <w:t>delays</w:t>
+      </w:r>
+      <w:proofErr w:type="gramEnd"/>
+      <w:r>
+        <w:rPr>
+          <w:rFonts w:ascii="Times New Roman" w:hAnsi="Times New Roman" w:cs="Times New Roman"/>
+          <w:sz w:val="22"/>
+          <w:szCs w:val="22"/>
+          <w:lang w:val="en-US"/>
+        </w:rPr>
+        <w:t xml:space="preserve"> diagnosis. The proposed AI model, with its computational efficiency, can be implemented on affordable hardware, democratizing access to advanced diagnostic tools.</w:t>
       </w:r>
     </w:p>
     <w:p>
@@ -4928,7 +5550,27 @@
           <w:szCs w:val="22"/>
           <w:lang w:val="en-US"/>
         </w:rPr>
-        <w:t>While the benefits of AI in healthcare are substantial, several ethical and societal challenges need to be addressed for its widespread adoption:</w:t>
+        <w:t xml:space="preserve">While the benefits of AI in healthcare are substantial, several ethical and societal challenges need to be addressed for </w:t>
+      </w:r>
+      <w:proofErr w:type="gramStart"/>
+      <w:r>
+        <w:rPr>
+          <w:rFonts w:ascii="Times New Roman" w:hAnsi="Times New Roman" w:cs="Times New Roman"/>
+          <w:sz w:val="22"/>
+          <w:szCs w:val="22"/>
+          <w:lang w:val="en-US"/>
+        </w:rPr>
+        <w:t>its</w:t>
+      </w:r>
+      <w:proofErr w:type="gramEnd"/>
+      <w:r>
+        <w:rPr>
+          <w:rFonts w:ascii="Times New Roman" w:hAnsi="Times New Roman" w:cs="Times New Roman"/>
+          <w:sz w:val="22"/>
+          <w:szCs w:val="22"/>
+          <w:lang w:val="en-US"/>
+        </w:rPr>
+        <w:t xml:space="preserve"> widespread adoption:</w:t>
       </w:r>
     </w:p>
     <w:p>
@@ -5595,42 +6237,114 @@
         <w:rPr>
           <w:rFonts w:hint="eastAsia"/>
         </w:rPr>
-        <w:t>V.</w:t>
-      </w:r>
+        <w:t xml:space="preserve">V.5 Future research </w:t>
+      </w:r>
+      <w:r>
+        <w:t>opportunities</w:t>
+      </w:r>
+    </w:p>
+    <w:p>
+      <w:pPr>
+        <w:jc w:val="both"/>
+        <w:rPr>
+          <w:rFonts w:ascii="Times New Roman" w:hAnsi="Times New Roman" w:cs="Times New Roman"/>
+          <w:sz w:val="22"/>
+          <w:szCs w:val="22"/>
+          <w:lang w:val="en-US"/>
+        </w:rPr>
+      </w:pPr>
+      <w:r>
+        <w:rPr>
+          <w:rFonts w:ascii="Times New Roman" w:hAnsi="Times New Roman" w:cs="Times New Roman"/>
+          <w:sz w:val="22"/>
+          <w:szCs w:val="22"/>
+          <w:lang w:val="en-US"/>
+        </w:rPr>
+        <w:t>The proposed AI model has the potential to revolutionize head tumor detection by enhancing diagnostic accuracy, accessibility, and efficiency. Its adoption could lead to better patient outcomes, reduced healthcare costs, and more equitable access to advanced medical technologies. However, addressing challenges related to ethics, trust, and scalability will be crucial to ensure its successful integration into real-world healthcare systems.</w:t>
+      </w:r>
+    </w:p>
+    <w:p>
+      <w:pPr>
+        <w:jc w:val="both"/>
+        <w:rPr>
+          <w:rFonts w:ascii="Times New Roman" w:hAnsi="Times New Roman" w:cs="Times New Roman"/>
+          <w:sz w:val="22"/>
+          <w:szCs w:val="22"/>
+          <w:lang w:val="en-US"/>
+        </w:rPr>
+      </w:pPr>
+    </w:p>
+    <w:p>
+      <w:pPr>
+        <w:pStyle w:val="Titre1"/>
+      </w:pPr>
       <w:r>
         <w:rPr>
           <w:rFonts w:hint="eastAsia"/>
         </w:rPr>
-        <w:t>5</w:t>
-      </w:r>
+        <w:t>VI. Conclusion</w:t>
+      </w:r>
+    </w:p>
+    <w:p>
+      <w:pPr>
+        <w:jc w:val="both"/>
+        <w:rPr>
+          <w:rFonts w:ascii="Times New Roman" w:hAnsi="Times New Roman" w:cs="Times New Roman"/>
+          <w:sz w:val="22"/>
+          <w:szCs w:val="22"/>
+          <w:lang w:val="en-US"/>
+        </w:rPr>
+      </w:pPr>
+      <w:r>
+        <w:rPr>
+          <w:rFonts w:ascii="Times New Roman" w:hAnsi="Times New Roman" w:cs="Times New Roman"/>
+          <w:sz w:val="22"/>
+          <w:szCs w:val="22"/>
+          <w:lang w:val="en-US"/>
+        </w:rPr>
+        <w:t>The development and application of Artificial Intelligence (AI) in medical imaging hold transformative potential for improving the accuracy, efficiency, and accessibility of healthcare diagnostics. This research focused on the design and evaluation of a novel AI-based model for detecting and segmenting head tumors in Magnetic Resonance Imaging (MRI) scans. By leveraging state-of-the-art deep learning techniques, the proposed model addresses several limitations in existing approaches, including computational inefficiency, limited generalizability, and lack of interpretability.</w:t>
+      </w:r>
+    </w:p>
+    <w:p>
+      <w:pPr>
+        <w:jc w:val="both"/>
+        <w:rPr>
+          <w:rFonts w:ascii="Times New Roman" w:hAnsi="Times New Roman" w:cs="Times New Roman"/>
+          <w:sz w:val="22"/>
+          <w:szCs w:val="22"/>
+          <w:lang w:val="en-US"/>
+        </w:rPr>
+      </w:pPr>
+    </w:p>
+    <w:p>
+      <w:pPr>
+        <w:pStyle w:val="Titre1"/>
+      </w:pPr>
       <w:r>
         <w:rPr>
           <w:rFonts w:hint="eastAsia"/>
         </w:rPr>
-        <w:t xml:space="preserve"> Future research </w:t>
-      </w:r>
-      <w:r>
-        <w:t>opportunities</w:t>
-      </w:r>
-    </w:p>
-    <w:p>
-      <w:pPr>
-        <w:jc w:val="both"/>
-        <w:rPr>
-          <w:rFonts w:ascii="Times New Roman" w:hAnsi="Times New Roman" w:cs="Times New Roman"/>
-          <w:sz w:val="22"/>
-          <w:szCs w:val="22"/>
-          <w:lang w:val="en-US"/>
-        </w:rPr>
-      </w:pPr>
-      <w:r>
-        <w:rPr>
-          <w:rFonts w:ascii="Times New Roman" w:hAnsi="Times New Roman" w:cs="Times New Roman"/>
-          <w:sz w:val="22"/>
-          <w:szCs w:val="22"/>
-          <w:lang w:val="en-US"/>
-        </w:rPr>
-        <w:t>The proposed AI model has the potential to revolutionize head tumor detection by enhancing diagnostic accuracy, accessibility, and efficiency. Its adoption could lead to better patient outcomes, reduced healthcare costs, and more equitable access to advanced medical technologies. However, addressing challenges related to ethics, trust, and scalability will be crucial to ensure its successful integration into real-world healthcare systems.</w:t>
+        <w:t>VII. References</w:t>
+      </w:r>
+    </w:p>
+    <w:p>
+      <w:pPr>
+        <w:jc w:val="both"/>
+        <w:rPr>
+          <w:rFonts w:ascii="Times New Roman" w:hAnsi="Times New Roman" w:cs="Times New Roman"/>
+          <w:sz w:val="22"/>
+          <w:szCs w:val="22"/>
+          <w:lang w:val="en-US"/>
+        </w:rPr>
+      </w:pPr>
+      <w:r>
+        <w:rPr>
+          <w:rFonts w:ascii="Times New Roman" w:hAnsi="Times New Roman" w:cs="Times New Roman" w:hint="eastAsia"/>
+          <w:sz w:val="22"/>
+          <w:szCs w:val="22"/>
+          <w:lang w:val="en-US"/>
+        </w:rPr>
+        <w:t>[Text]</w:t>
       </w:r>
     </w:p>
     <w:p>
@@ -5652,59 +6366,18 @@
         <w:rPr>
           <w:rFonts w:hint="eastAsia"/>
         </w:rPr>
-        <w:t>VI. Conclusion</w:t>
-      </w:r>
-    </w:p>
-    <w:p>
-      <w:pPr>
-        <w:jc w:val="both"/>
-        <w:rPr>
-          <w:rFonts w:ascii="Times New Roman" w:hAnsi="Times New Roman" w:cs="Times New Roman"/>
-          <w:sz w:val="22"/>
-          <w:szCs w:val="22"/>
-          <w:lang w:val="en-US"/>
-        </w:rPr>
-      </w:pPr>
-      <w:r>
-        <w:rPr>
-          <w:rFonts w:ascii="Times New Roman" w:hAnsi="Times New Roman" w:cs="Times New Roman"/>
-          <w:sz w:val="22"/>
-          <w:szCs w:val="22"/>
-          <w:lang w:val="en-US"/>
-        </w:rPr>
-        <w:t>The development and application of Artificial Intelligence (AI) in medical imaging hold transformative potential for improving the accuracy, efficiency, and accessibility of healthcare diagnostics. This research focused on the design and evaluation of a novel AI-based model for detecting and segmenting head tumors in Magnetic Resonance Imaging (MRI) scans. By leveraging state-of-the-art deep learning techniques, the proposed model addresses several limitations in existing approaches, including computational inefficiency, limited generalizability, and lack of interpretability.</w:t>
-      </w:r>
-    </w:p>
-    <w:p>
-      <w:pPr>
-        <w:jc w:val="both"/>
-        <w:rPr>
-          <w:rFonts w:ascii="Times New Roman" w:hAnsi="Times New Roman" w:cs="Times New Roman"/>
-          <w:sz w:val="22"/>
-          <w:szCs w:val="22"/>
-          <w:lang w:val="en-US"/>
-        </w:rPr>
-      </w:pPr>
-    </w:p>
-    <w:p>
-      <w:pPr>
-        <w:pStyle w:val="Titre1"/>
-      </w:pPr>
-      <w:r>
-        <w:rPr>
-          <w:rFonts w:hint="eastAsia"/>
-        </w:rPr>
-        <w:t>VII. References</w:t>
-      </w:r>
-    </w:p>
-    <w:p>
-      <w:pPr>
-        <w:jc w:val="both"/>
-        <w:rPr>
-          <w:rFonts w:ascii="Times New Roman" w:hAnsi="Times New Roman" w:cs="Times New Roman"/>
-          <w:sz w:val="22"/>
-          <w:szCs w:val="22"/>
-          <w:lang w:val="en-US"/>
+        <w:t>VIII Appendix (if applicable)</w:t>
+      </w:r>
+    </w:p>
+    <w:p>
+      <w:pPr>
+        <w:jc w:val="both"/>
+        <w:rPr>
+          <w:rFonts w:ascii="Times New Roman" w:hAnsi="Times New Roman" w:cs="Times New Roman"/>
+          <w:b/>
+          <w:bCs/>
+          <w:sz w:val="22"/>
+          <w:szCs w:val="22"/>
         </w:rPr>
       </w:pPr>
       <w:r>
@@ -5716,55 +6389,2450 @@
         </w:rPr>
         <w:t>[Text]</w:t>
       </w:r>
-    </w:p>
-    <w:p>
-      <w:pPr>
-        <w:jc w:val="both"/>
-        <w:rPr>
-          <w:rFonts w:ascii="Times New Roman" w:hAnsi="Times New Roman" w:cs="Times New Roman"/>
-          <w:sz w:val="22"/>
-          <w:szCs w:val="22"/>
-          <w:lang w:val="en-US"/>
-        </w:rPr>
-      </w:pPr>
-    </w:p>
-    <w:p>
-      <w:pPr>
-        <w:pStyle w:val="Titre1"/>
-      </w:pPr>
-      <w:r>
-        <w:rPr>
-          <w:rFonts w:hint="eastAsia"/>
-        </w:rPr>
-        <w:t>VIII Appendix (if applicable)</w:t>
-      </w:r>
-    </w:p>
-    <w:p>
-      <w:pPr>
-        <w:jc w:val="both"/>
-        <w:rPr>
-          <w:rFonts w:ascii="Times New Roman" w:hAnsi="Times New Roman" w:cs="Times New Roman"/>
-          <w:sz w:val="22"/>
-          <w:szCs w:val="22"/>
-          <w:lang w:val="en-US"/>
-        </w:rPr>
-      </w:pPr>
-      <w:r>
-        <w:rPr>
-          <w:rFonts w:ascii="Times New Roman" w:hAnsi="Times New Roman" w:cs="Times New Roman" w:hint="eastAsia"/>
-          <w:sz w:val="22"/>
-          <w:szCs w:val="22"/>
-          <w:lang w:val="en-US"/>
-        </w:rPr>
-        <w:t>[Text]</w:t>
-      </w:r>
-      <w:r>
-        <w:rPr>
-          <w:rFonts w:ascii="Times New Roman" w:hAnsi="Times New Roman" w:cs="Times New Roman"/>
-          <w:sz w:val="22"/>
-          <w:szCs w:val="22"/>
-          <w:lang w:val="en-US"/>
-        </w:rPr>
+      <w:r>
+        <w:rPr>
+          <w:rFonts w:ascii="Times New Roman" w:hAnsi="Times New Roman" w:cs="Times New Roman"/>
+          <w:sz w:val="22"/>
+          <w:szCs w:val="22"/>
+          <w:lang w:val="en-US"/>
+        </w:rPr>
+        <w:t xml:space="preserve"> </w:t>
+      </w:r>
+      <w:r>
+        <w:rPr>
+          <w:rFonts w:ascii="Times New Roman" w:hAnsi="Times New Roman" w:cs="Times New Roman"/>
+          <w:b/>
+          <w:bCs/>
+          <w:sz w:val="22"/>
+          <w:szCs w:val="22"/>
+        </w:rPr>
+        <w:t xml:space="preserve">1. Calcul du </w:t>
+      </w:r>
+      <w:proofErr w:type="spellStart"/>
+      <w:r>
+        <w:rPr>
+          <w:rFonts w:ascii="Times New Roman" w:hAnsi="Times New Roman" w:cs="Times New Roman"/>
+          <w:b/>
+          <w:bCs/>
+          <w:sz w:val="22"/>
+          <w:szCs w:val="22"/>
+        </w:rPr>
+        <w:t>Recall</w:t>
+      </w:r>
+      <w:proofErr w:type="spellEnd"/>
+    </w:p>
+    <w:p>
+      <w:pPr>
+        <w:jc w:val="both"/>
+        <w:rPr>
+          <w:rFonts w:ascii="Times New Roman" w:hAnsi="Times New Roman" w:cs="Times New Roman"/>
+          <w:sz w:val="22"/>
+          <w:szCs w:val="22"/>
+        </w:rPr>
+      </w:pPr>
+      <w:r>
+        <w:rPr>
+          <w:rFonts w:ascii="Times New Roman" w:hAnsi="Times New Roman" w:cs="Times New Roman"/>
+          <w:sz w:val="22"/>
+          <w:szCs w:val="22"/>
+        </w:rPr>
+        <w:t xml:space="preserve">Le </w:t>
+      </w:r>
+      <w:proofErr w:type="spellStart"/>
+      <w:r>
+        <w:rPr>
+          <w:rFonts w:ascii="Times New Roman" w:hAnsi="Times New Roman" w:cs="Times New Roman"/>
+          <w:b/>
+          <w:bCs/>
+          <w:sz w:val="22"/>
+          <w:szCs w:val="22"/>
+        </w:rPr>
+        <w:t>Recall</w:t>
+      </w:r>
+      <w:proofErr w:type="spellEnd"/>
+      <w:r>
+        <w:rPr>
+          <w:rFonts w:ascii="Times New Roman" w:hAnsi="Times New Roman" w:cs="Times New Roman"/>
+          <w:sz w:val="22"/>
+          <w:szCs w:val="22"/>
+        </w:rPr>
+        <w:t xml:space="preserve"> par classe est donné par :</w:t>
+      </w:r>
+    </w:p>
+    <w:p>
+      <w:pPr>
+        <w:jc w:val="both"/>
+        <w:rPr>
+          <w:rFonts w:ascii="Times New Roman" w:hAnsi="Times New Roman" w:cs="Times New Roman"/>
+          <w:sz w:val="22"/>
+          <w:szCs w:val="22"/>
+        </w:rPr>
+      </w:pPr>
+      <w:r>
+        <w:rPr>
+          <w:rFonts w:ascii="Times New Roman" w:hAnsi="Times New Roman" w:cs="Times New Roman"/>
+          <w:sz w:val="22"/>
+          <w:szCs w:val="22"/>
+        </w:rPr>
+        <w:t>Recall=True Positives (TP)True Positives (TP)+False Negatives (FN)\text{Recall} = \frac{\</w:t>
+      </w:r>
+      <w:proofErr w:type="spellStart"/>
+      <w:r>
+        <w:rPr>
+          <w:rFonts w:ascii="Times New Roman" w:hAnsi="Times New Roman" w:cs="Times New Roman"/>
+          <w:sz w:val="22"/>
+          <w:szCs w:val="22"/>
+        </w:rPr>
+        <w:t>text</w:t>
+      </w:r>
+      <w:proofErr w:type="spellEnd"/>
+      <w:r>
+        <w:rPr>
+          <w:rFonts w:ascii="Times New Roman" w:hAnsi="Times New Roman" w:cs="Times New Roman"/>
+          <w:sz w:val="22"/>
+          <w:szCs w:val="22"/>
+        </w:rPr>
+        <w:t>{</w:t>
+      </w:r>
+      <w:proofErr w:type="spellStart"/>
+      <w:r>
+        <w:rPr>
+          <w:rFonts w:ascii="Times New Roman" w:hAnsi="Times New Roman" w:cs="Times New Roman"/>
+          <w:sz w:val="22"/>
+          <w:szCs w:val="22"/>
+        </w:rPr>
+        <w:t>True</w:t>
+      </w:r>
+      <w:proofErr w:type="spellEnd"/>
+      <w:r>
+        <w:rPr>
+          <w:rFonts w:ascii="Times New Roman" w:hAnsi="Times New Roman" w:cs="Times New Roman"/>
+          <w:sz w:val="22"/>
+          <w:szCs w:val="22"/>
+        </w:rPr>
+        <w:t xml:space="preserve"> Positives (TP)}}{\</w:t>
+      </w:r>
+      <w:proofErr w:type="spellStart"/>
+      <w:r>
+        <w:rPr>
+          <w:rFonts w:ascii="Times New Roman" w:hAnsi="Times New Roman" w:cs="Times New Roman"/>
+          <w:sz w:val="22"/>
+          <w:szCs w:val="22"/>
+        </w:rPr>
+        <w:t>text</w:t>
+      </w:r>
+      <w:proofErr w:type="spellEnd"/>
+      <w:r>
+        <w:rPr>
+          <w:rFonts w:ascii="Times New Roman" w:hAnsi="Times New Roman" w:cs="Times New Roman"/>
+          <w:sz w:val="22"/>
+          <w:szCs w:val="22"/>
+        </w:rPr>
+        <w:t>{</w:t>
+      </w:r>
+      <w:proofErr w:type="spellStart"/>
+      <w:r>
+        <w:rPr>
+          <w:rFonts w:ascii="Times New Roman" w:hAnsi="Times New Roman" w:cs="Times New Roman"/>
+          <w:sz w:val="22"/>
+          <w:szCs w:val="22"/>
+        </w:rPr>
+        <w:t>True</w:t>
+      </w:r>
+      <w:proofErr w:type="spellEnd"/>
+      <w:r>
+        <w:rPr>
+          <w:rFonts w:ascii="Times New Roman" w:hAnsi="Times New Roman" w:cs="Times New Roman"/>
+          <w:sz w:val="22"/>
+          <w:szCs w:val="22"/>
+        </w:rPr>
+        <w:t xml:space="preserve"> Positives (TP)} + \</w:t>
+      </w:r>
+      <w:proofErr w:type="spellStart"/>
+      <w:r>
+        <w:rPr>
+          <w:rFonts w:ascii="Times New Roman" w:hAnsi="Times New Roman" w:cs="Times New Roman"/>
+          <w:sz w:val="22"/>
+          <w:szCs w:val="22"/>
+        </w:rPr>
+        <w:t>text</w:t>
+      </w:r>
+      <w:proofErr w:type="spellEnd"/>
+      <w:r>
+        <w:rPr>
+          <w:rFonts w:ascii="Times New Roman" w:hAnsi="Times New Roman" w:cs="Times New Roman"/>
+          <w:sz w:val="22"/>
+          <w:szCs w:val="22"/>
+        </w:rPr>
+        <w:t xml:space="preserve">{False </w:t>
+      </w:r>
+      <w:proofErr w:type="spellStart"/>
+      <w:r>
+        <w:rPr>
+          <w:rFonts w:ascii="Times New Roman" w:hAnsi="Times New Roman" w:cs="Times New Roman"/>
+          <w:sz w:val="22"/>
+          <w:szCs w:val="22"/>
+        </w:rPr>
+        <w:t>Negatives</w:t>
+      </w:r>
+      <w:proofErr w:type="spellEnd"/>
+      <w:r>
+        <w:rPr>
+          <w:rFonts w:ascii="Times New Roman" w:hAnsi="Times New Roman" w:cs="Times New Roman"/>
+          <w:sz w:val="22"/>
+          <w:szCs w:val="22"/>
+        </w:rPr>
+        <w:t xml:space="preserve"> (FN)}}Recall=True Positives (TP)+False Negatives (FN)True Positives (TP)​</w:t>
+      </w:r>
+    </w:p>
+    <w:p>
+      <w:pPr>
+        <w:jc w:val="both"/>
+        <w:rPr>
+          <w:rFonts w:ascii="Times New Roman" w:hAnsi="Times New Roman" w:cs="Times New Roman"/>
+          <w:sz w:val="22"/>
+          <w:szCs w:val="22"/>
+        </w:rPr>
+      </w:pPr>
+      <w:r>
+        <w:rPr>
+          <w:rFonts w:ascii="Times New Roman" w:hAnsi="Times New Roman" w:cs="Times New Roman"/>
+          <w:sz w:val="22"/>
+          <w:szCs w:val="22"/>
+        </w:rPr>
+        <w:t>Pour chaque classe, nous avons :</w:t>
+      </w:r>
+    </w:p>
+    <w:p>
+      <w:pPr>
+        <w:numPr>
+          <w:ilvl w:val="0"/>
+          <w:numId w:val="30"/>
+        </w:numPr>
+        <w:jc w:val="both"/>
+        <w:rPr>
+          <w:rFonts w:ascii="Times New Roman" w:hAnsi="Times New Roman" w:cs="Times New Roman"/>
+          <w:sz w:val="22"/>
+          <w:szCs w:val="22"/>
+        </w:rPr>
+      </w:pPr>
+      <w:r>
+        <w:rPr>
+          <w:rFonts w:ascii="Times New Roman" w:hAnsi="Times New Roman" w:cs="Times New Roman"/>
+          <w:b/>
+          <w:bCs/>
+          <w:sz w:val="22"/>
+          <w:szCs w:val="22"/>
+        </w:rPr>
+        <w:t>Total</w:t>
+      </w:r>
+      <w:r>
+        <w:rPr>
+          <w:rFonts w:ascii="Times New Roman" w:hAnsi="Times New Roman" w:cs="Times New Roman"/>
+          <w:sz w:val="22"/>
+          <w:szCs w:val="22"/>
+        </w:rPr>
+        <w:t xml:space="preserve"> = TP+FNTP + FNTP+FN</w:t>
+      </w:r>
+    </w:p>
+    <w:p>
+      <w:pPr>
+        <w:numPr>
+          <w:ilvl w:val="0"/>
+          <w:numId w:val="30"/>
+        </w:numPr>
+        <w:jc w:val="both"/>
+        <w:rPr>
+          <w:rFonts w:ascii="Times New Roman" w:hAnsi="Times New Roman" w:cs="Times New Roman"/>
+          <w:sz w:val="22"/>
+          <w:szCs w:val="22"/>
+        </w:rPr>
+      </w:pPr>
+      <w:proofErr w:type="spellStart"/>
+      <w:r>
+        <w:rPr>
+          <w:rFonts w:ascii="Times New Roman" w:hAnsi="Times New Roman" w:cs="Times New Roman"/>
+          <w:b/>
+          <w:bCs/>
+          <w:sz w:val="22"/>
+          <w:szCs w:val="22"/>
+        </w:rPr>
+        <w:t>Errors</w:t>
+      </w:r>
+      <w:proofErr w:type="spellEnd"/>
+      <w:r>
+        <w:rPr>
+          <w:rFonts w:ascii="Times New Roman" w:hAnsi="Times New Roman" w:cs="Times New Roman"/>
+          <w:sz w:val="22"/>
+          <w:szCs w:val="22"/>
+        </w:rPr>
+        <w:t xml:space="preserve"> = FNFNFN</w:t>
+      </w:r>
+    </w:p>
+    <w:p>
+      <w:pPr>
+        <w:jc w:val="both"/>
+        <w:rPr>
+          <w:rFonts w:ascii="Times New Roman" w:hAnsi="Times New Roman" w:cs="Times New Roman"/>
+          <w:sz w:val="22"/>
+          <w:szCs w:val="22"/>
+        </w:rPr>
+      </w:pPr>
+      <w:r>
+        <w:rPr>
+          <w:rFonts w:ascii="Times New Roman" w:hAnsi="Times New Roman" w:cs="Times New Roman"/>
+          <w:sz w:val="22"/>
+          <w:szCs w:val="22"/>
+        </w:rPr>
+        <w:t>Ainsi :</w:t>
+      </w:r>
+    </w:p>
+    <w:p>
+      <w:pPr>
+        <w:jc w:val="both"/>
+        <w:rPr>
+          <w:rFonts w:ascii="Times New Roman" w:hAnsi="Times New Roman" w:cs="Times New Roman"/>
+          <w:sz w:val="22"/>
+          <w:szCs w:val="22"/>
+        </w:rPr>
+      </w:pPr>
+      <w:r>
+        <w:rPr>
+          <w:rFonts w:ascii="Times New Roman" w:hAnsi="Times New Roman" w:cs="Times New Roman"/>
+          <w:sz w:val="22"/>
+          <w:szCs w:val="22"/>
+        </w:rPr>
+        <w:t>TP=Total−</w:t>
+      </w:r>
+      <w:proofErr w:type="spellStart"/>
+      <w:r>
+        <w:rPr>
+          <w:rFonts w:ascii="Times New Roman" w:hAnsi="Times New Roman" w:cs="Times New Roman"/>
+          <w:sz w:val="22"/>
+          <w:szCs w:val="22"/>
+        </w:rPr>
+        <w:t>ErrorsTP</w:t>
+      </w:r>
+      <w:proofErr w:type="spellEnd"/>
+      <w:r>
+        <w:rPr>
+          <w:rFonts w:ascii="Times New Roman" w:hAnsi="Times New Roman" w:cs="Times New Roman"/>
+          <w:sz w:val="22"/>
+          <w:szCs w:val="22"/>
+        </w:rPr>
+        <w:t xml:space="preserve"> = \</w:t>
+      </w:r>
+      <w:proofErr w:type="spellStart"/>
+      <w:r>
+        <w:rPr>
+          <w:rFonts w:ascii="Times New Roman" w:hAnsi="Times New Roman" w:cs="Times New Roman"/>
+          <w:sz w:val="22"/>
+          <w:szCs w:val="22"/>
+        </w:rPr>
+        <w:t>text</w:t>
+      </w:r>
+      <w:proofErr w:type="spellEnd"/>
+      <w:r>
+        <w:rPr>
+          <w:rFonts w:ascii="Times New Roman" w:hAnsi="Times New Roman" w:cs="Times New Roman"/>
+          <w:sz w:val="22"/>
+          <w:szCs w:val="22"/>
+        </w:rPr>
+        <w:t>{Total} - \</w:t>
+      </w:r>
+      <w:proofErr w:type="spellStart"/>
+      <w:r>
+        <w:rPr>
+          <w:rFonts w:ascii="Times New Roman" w:hAnsi="Times New Roman" w:cs="Times New Roman"/>
+          <w:sz w:val="22"/>
+          <w:szCs w:val="22"/>
+        </w:rPr>
+        <w:t>text</w:t>
+      </w:r>
+      <w:proofErr w:type="spellEnd"/>
+      <w:r>
+        <w:rPr>
+          <w:rFonts w:ascii="Times New Roman" w:hAnsi="Times New Roman" w:cs="Times New Roman"/>
+          <w:sz w:val="22"/>
+          <w:szCs w:val="22"/>
+        </w:rPr>
+        <w:t>{</w:t>
+      </w:r>
+      <w:proofErr w:type="spellStart"/>
+      <w:r>
+        <w:rPr>
+          <w:rFonts w:ascii="Times New Roman" w:hAnsi="Times New Roman" w:cs="Times New Roman"/>
+          <w:sz w:val="22"/>
+          <w:szCs w:val="22"/>
+        </w:rPr>
+        <w:t>Errors</w:t>
+      </w:r>
+      <w:proofErr w:type="spellEnd"/>
+      <w:r>
+        <w:rPr>
+          <w:rFonts w:ascii="Times New Roman" w:hAnsi="Times New Roman" w:cs="Times New Roman"/>
+          <w:sz w:val="22"/>
+          <w:szCs w:val="22"/>
+        </w:rPr>
+        <w:t>}TP=Total−</w:t>
+      </w:r>
+      <w:proofErr w:type="spellStart"/>
+      <w:r>
+        <w:rPr>
+          <w:rFonts w:ascii="Times New Roman" w:hAnsi="Times New Roman" w:cs="Times New Roman"/>
+          <w:sz w:val="22"/>
+          <w:szCs w:val="22"/>
+        </w:rPr>
+        <w:t>Errors</w:t>
+      </w:r>
+      <w:proofErr w:type="spellEnd"/>
+    </w:p>
+    <w:p>
+      <w:pPr>
+        <w:jc w:val="both"/>
+        <w:rPr>
+          <w:rFonts w:ascii="Times New Roman" w:hAnsi="Times New Roman" w:cs="Times New Roman"/>
+          <w:b/>
+          <w:bCs/>
+          <w:sz w:val="22"/>
+          <w:szCs w:val="22"/>
+        </w:rPr>
+      </w:pPr>
+      <w:r>
+        <w:rPr>
+          <w:rFonts w:ascii="Times New Roman" w:hAnsi="Times New Roman" w:cs="Times New Roman"/>
+          <w:b/>
+          <w:bCs/>
+          <w:sz w:val="22"/>
+          <w:szCs w:val="22"/>
+        </w:rPr>
+        <w:t xml:space="preserve">a) Calculons TPTPTP, FNFNFN, et </w:t>
+      </w:r>
+      <w:proofErr w:type="spellStart"/>
+      <w:r>
+        <w:rPr>
+          <w:rFonts w:ascii="Times New Roman" w:hAnsi="Times New Roman" w:cs="Times New Roman"/>
+          <w:b/>
+          <w:bCs/>
+          <w:sz w:val="22"/>
+          <w:szCs w:val="22"/>
+        </w:rPr>
+        <w:t>RecallRecallRecall</w:t>
+      </w:r>
+      <w:proofErr w:type="spellEnd"/>
+      <w:r>
+        <w:rPr>
+          <w:rFonts w:ascii="Times New Roman" w:hAnsi="Times New Roman" w:cs="Times New Roman"/>
+          <w:b/>
+          <w:bCs/>
+          <w:sz w:val="22"/>
+          <w:szCs w:val="22"/>
+        </w:rPr>
+        <w:t xml:space="preserve"> par classe :</w:t>
+      </w:r>
+    </w:p>
+    <w:tbl>
+      <w:tblPr>
+        <w:tblW w:w="0" w:type="auto"/>
+        <w:tblCellSpacing w:w="15" w:type="dxa"/>
+        <w:tblCellMar>
+          <w:top w:w="15" w:type="dxa"/>
+          <w:left w:w="15" w:type="dxa"/>
+          <w:bottom w:w="15" w:type="dxa"/>
+          <w:right w:w="15" w:type="dxa"/>
+        </w:tblCellMar>
+        <w:tblLook w:val="04A0" w:firstRow="1" w:lastRow="0" w:firstColumn="1" w:lastColumn="0" w:noHBand="0" w:noVBand="1"/>
+      </w:tblPr>
+      <w:tblGrid>
+        <w:gridCol w:w="749"/>
+        <w:gridCol w:w="699"/>
+        <w:gridCol w:w="675"/>
+        <w:gridCol w:w="868"/>
+        <w:gridCol w:w="2113"/>
+      </w:tblGrid>
+      <w:tr>
+        <w:trPr>
+          <w:tblHeader/>
+          <w:tblCellSpacing w:w="15" w:type="dxa"/>
+        </w:trPr>
+        <w:tc>
+          <w:tcPr>
+            <w:tcW w:w="0" w:type="auto"/>
+            <w:vAlign w:val="center"/>
+            <w:hideMark/>
+          </w:tcPr>
+          <w:p>
+            <w:pPr>
+              <w:jc w:val="both"/>
+              <w:rPr>
+                <w:rFonts w:ascii="Times New Roman" w:hAnsi="Times New Roman" w:cs="Times New Roman"/>
+                <w:b/>
+                <w:bCs/>
+                <w:sz w:val="22"/>
+                <w:szCs w:val="22"/>
+              </w:rPr>
+            </w:pPr>
+            <w:r>
+              <w:rPr>
+                <w:rFonts w:ascii="Times New Roman" w:hAnsi="Times New Roman" w:cs="Times New Roman"/>
+                <w:b/>
+                <w:bCs/>
+                <w:sz w:val="22"/>
+                <w:szCs w:val="22"/>
+              </w:rPr>
+              <w:lastRenderedPageBreak/>
+              <w:t>Classe</w:t>
+            </w:r>
+          </w:p>
+        </w:tc>
+        <w:tc>
+          <w:tcPr>
+            <w:tcW w:w="0" w:type="auto"/>
+            <w:vAlign w:val="center"/>
+            <w:hideMark/>
+          </w:tcPr>
+          <w:p>
+            <w:pPr>
+              <w:jc w:val="both"/>
+              <w:rPr>
+                <w:rFonts w:ascii="Times New Roman" w:hAnsi="Times New Roman" w:cs="Times New Roman"/>
+                <w:b/>
+                <w:bCs/>
+                <w:sz w:val="22"/>
+                <w:szCs w:val="22"/>
+              </w:rPr>
+            </w:pPr>
+            <w:r>
+              <w:rPr>
+                <w:rFonts w:ascii="Times New Roman" w:hAnsi="Times New Roman" w:cs="Times New Roman"/>
+                <w:b/>
+                <w:bCs/>
+                <w:sz w:val="22"/>
+                <w:szCs w:val="22"/>
+              </w:rPr>
+              <w:t>Total (TP+FNTP + FNTP+FN)</w:t>
+            </w:r>
+          </w:p>
+        </w:tc>
+        <w:tc>
+          <w:tcPr>
+            <w:tcW w:w="0" w:type="auto"/>
+            <w:vAlign w:val="center"/>
+            <w:hideMark/>
+          </w:tcPr>
+          <w:p>
+            <w:pPr>
+              <w:jc w:val="both"/>
+              <w:rPr>
+                <w:rFonts w:ascii="Times New Roman" w:hAnsi="Times New Roman" w:cs="Times New Roman"/>
+                <w:b/>
+                <w:bCs/>
+                <w:sz w:val="22"/>
+                <w:szCs w:val="22"/>
+              </w:rPr>
+            </w:pPr>
+            <w:proofErr w:type="spellStart"/>
+            <w:r>
+              <w:rPr>
+                <w:rFonts w:ascii="Times New Roman" w:hAnsi="Times New Roman" w:cs="Times New Roman"/>
+                <w:b/>
+                <w:bCs/>
+                <w:sz w:val="22"/>
+                <w:szCs w:val="22"/>
+              </w:rPr>
+              <w:t>Errors</w:t>
+            </w:r>
+            <w:proofErr w:type="spellEnd"/>
+            <w:r>
+              <w:rPr>
+                <w:rFonts w:ascii="Times New Roman" w:hAnsi="Times New Roman" w:cs="Times New Roman"/>
+                <w:b/>
+                <w:bCs/>
+                <w:sz w:val="22"/>
+                <w:szCs w:val="22"/>
+              </w:rPr>
+              <w:t xml:space="preserve"> (FNFNFN)</w:t>
+            </w:r>
+          </w:p>
+        </w:tc>
+        <w:tc>
+          <w:tcPr>
+            <w:tcW w:w="0" w:type="auto"/>
+            <w:vAlign w:val="center"/>
+            <w:hideMark/>
+          </w:tcPr>
+          <w:p>
+            <w:pPr>
+              <w:jc w:val="both"/>
+              <w:rPr>
+                <w:rFonts w:ascii="Times New Roman" w:hAnsi="Times New Roman" w:cs="Times New Roman"/>
+                <w:b/>
+                <w:bCs/>
+                <w:sz w:val="22"/>
+                <w:szCs w:val="22"/>
+              </w:rPr>
+            </w:pPr>
+            <w:r>
+              <w:rPr>
+                <w:rFonts w:ascii="Times New Roman" w:hAnsi="Times New Roman" w:cs="Times New Roman"/>
+                <w:b/>
+                <w:bCs/>
+                <w:sz w:val="22"/>
+                <w:szCs w:val="22"/>
+              </w:rPr>
+              <w:t>TPTPTP (Correct)</w:t>
+            </w:r>
+          </w:p>
+        </w:tc>
+        <w:tc>
+          <w:tcPr>
+            <w:tcW w:w="0" w:type="auto"/>
+            <w:vAlign w:val="center"/>
+            <w:hideMark/>
+          </w:tcPr>
+          <w:p>
+            <w:pPr>
+              <w:jc w:val="both"/>
+              <w:rPr>
+                <w:rFonts w:ascii="Times New Roman" w:hAnsi="Times New Roman" w:cs="Times New Roman"/>
+                <w:b/>
+                <w:bCs/>
+                <w:sz w:val="22"/>
+                <w:szCs w:val="22"/>
+              </w:rPr>
+            </w:pPr>
+            <w:proofErr w:type="spellStart"/>
+            <w:r>
+              <w:rPr>
+                <w:rFonts w:ascii="Times New Roman" w:hAnsi="Times New Roman" w:cs="Times New Roman"/>
+                <w:b/>
+                <w:bCs/>
+                <w:sz w:val="22"/>
+                <w:szCs w:val="22"/>
+              </w:rPr>
+              <w:t>Recall</w:t>
+            </w:r>
+            <w:proofErr w:type="spellEnd"/>
+            <w:r>
+              <w:rPr>
+                <w:rFonts w:ascii="Times New Roman" w:hAnsi="Times New Roman" w:cs="Times New Roman"/>
+                <w:b/>
+                <w:bCs/>
+                <w:sz w:val="22"/>
+                <w:szCs w:val="22"/>
+              </w:rPr>
+              <w:t xml:space="preserve"> (%)</w:t>
+            </w:r>
+          </w:p>
+        </w:tc>
+      </w:tr>
+      <w:tr>
+        <w:trPr>
+          <w:tblCellSpacing w:w="15" w:type="dxa"/>
+        </w:trPr>
+        <w:tc>
+          <w:tcPr>
+            <w:tcW w:w="0" w:type="auto"/>
+            <w:vAlign w:val="center"/>
+            <w:hideMark/>
+          </w:tcPr>
+          <w:p>
+            <w:pPr>
+              <w:jc w:val="both"/>
+              <w:rPr>
+                <w:rFonts w:ascii="Times New Roman" w:hAnsi="Times New Roman" w:cs="Times New Roman"/>
+                <w:sz w:val="22"/>
+                <w:szCs w:val="22"/>
+              </w:rPr>
+            </w:pPr>
+            <w:r>
+              <w:rPr>
+                <w:rFonts w:ascii="Times New Roman" w:hAnsi="Times New Roman" w:cs="Times New Roman"/>
+                <w:sz w:val="22"/>
+                <w:szCs w:val="22"/>
+              </w:rPr>
+              <w:t xml:space="preserve">No </w:t>
+            </w:r>
+            <w:proofErr w:type="spellStart"/>
+            <w:r>
+              <w:rPr>
+                <w:rFonts w:ascii="Times New Roman" w:hAnsi="Times New Roman" w:cs="Times New Roman"/>
+                <w:sz w:val="22"/>
+                <w:szCs w:val="22"/>
+              </w:rPr>
+              <w:t>Tumor</w:t>
+            </w:r>
+            <w:proofErr w:type="spellEnd"/>
+          </w:p>
+        </w:tc>
+        <w:tc>
+          <w:tcPr>
+            <w:tcW w:w="0" w:type="auto"/>
+            <w:vAlign w:val="center"/>
+            <w:hideMark/>
+          </w:tcPr>
+          <w:p>
+            <w:pPr>
+              <w:jc w:val="both"/>
+              <w:rPr>
+                <w:rFonts w:ascii="Times New Roman" w:hAnsi="Times New Roman" w:cs="Times New Roman"/>
+                <w:sz w:val="22"/>
+                <w:szCs w:val="22"/>
+              </w:rPr>
+            </w:pPr>
+            <w:r>
+              <w:rPr>
+                <w:rFonts w:ascii="Times New Roman" w:hAnsi="Times New Roman" w:cs="Times New Roman"/>
+                <w:sz w:val="22"/>
+                <w:szCs w:val="22"/>
+              </w:rPr>
+              <w:t>407</w:t>
+            </w:r>
+          </w:p>
+        </w:tc>
+        <w:tc>
+          <w:tcPr>
+            <w:tcW w:w="0" w:type="auto"/>
+            <w:vAlign w:val="center"/>
+            <w:hideMark/>
+          </w:tcPr>
+          <w:p>
+            <w:pPr>
+              <w:jc w:val="both"/>
+              <w:rPr>
+                <w:rFonts w:ascii="Times New Roman" w:hAnsi="Times New Roman" w:cs="Times New Roman"/>
+                <w:sz w:val="22"/>
+                <w:szCs w:val="22"/>
+              </w:rPr>
+            </w:pPr>
+            <w:r>
+              <w:rPr>
+                <w:rFonts w:ascii="Times New Roman" w:hAnsi="Times New Roman" w:cs="Times New Roman"/>
+                <w:sz w:val="22"/>
+                <w:szCs w:val="22"/>
+              </w:rPr>
+              <w:t>3</w:t>
+            </w:r>
+          </w:p>
+        </w:tc>
+        <w:tc>
+          <w:tcPr>
+            <w:tcW w:w="0" w:type="auto"/>
+            <w:vAlign w:val="center"/>
+            <w:hideMark/>
+          </w:tcPr>
+          <w:p>
+            <w:pPr>
+              <w:jc w:val="both"/>
+              <w:rPr>
+                <w:rFonts w:ascii="Times New Roman" w:hAnsi="Times New Roman" w:cs="Times New Roman"/>
+                <w:sz w:val="22"/>
+                <w:szCs w:val="22"/>
+              </w:rPr>
+            </w:pPr>
+            <w:r>
+              <w:rPr>
+                <w:rFonts w:ascii="Times New Roman" w:hAnsi="Times New Roman" w:cs="Times New Roman"/>
+                <w:sz w:val="22"/>
+                <w:szCs w:val="22"/>
+              </w:rPr>
+              <w:t>407−3=404407 - 3 = 404407−3=404</w:t>
+            </w:r>
+          </w:p>
+        </w:tc>
+        <w:tc>
+          <w:tcPr>
+            <w:tcW w:w="0" w:type="auto"/>
+            <w:vAlign w:val="center"/>
+            <w:hideMark/>
+          </w:tcPr>
+          <w:p>
+            <w:pPr>
+              <w:jc w:val="both"/>
+              <w:rPr>
+                <w:rFonts w:ascii="Times New Roman" w:hAnsi="Times New Roman" w:cs="Times New Roman"/>
+                <w:sz w:val="22"/>
+                <w:szCs w:val="22"/>
+              </w:rPr>
+            </w:pPr>
+            <w:r>
+              <w:rPr>
+                <w:rFonts w:ascii="Times New Roman" w:hAnsi="Times New Roman" w:cs="Times New Roman"/>
+                <w:sz w:val="22"/>
+                <w:szCs w:val="22"/>
+              </w:rPr>
+              <w:t>404407×100=99.26%\frac{404}{407} \times 100 = 99.26\%407404​×100=99.26%</w:t>
+            </w:r>
+          </w:p>
+        </w:tc>
+      </w:tr>
+      <w:tr>
+        <w:trPr>
+          <w:tblCellSpacing w:w="15" w:type="dxa"/>
+        </w:trPr>
+        <w:tc>
+          <w:tcPr>
+            <w:tcW w:w="0" w:type="auto"/>
+            <w:vAlign w:val="center"/>
+            <w:hideMark/>
+          </w:tcPr>
+          <w:p>
+            <w:pPr>
+              <w:jc w:val="both"/>
+              <w:rPr>
+                <w:rFonts w:ascii="Times New Roman" w:hAnsi="Times New Roman" w:cs="Times New Roman"/>
+                <w:sz w:val="22"/>
+                <w:szCs w:val="22"/>
+              </w:rPr>
+            </w:pPr>
+            <w:proofErr w:type="spellStart"/>
+            <w:r>
+              <w:rPr>
+                <w:rFonts w:ascii="Times New Roman" w:hAnsi="Times New Roman" w:cs="Times New Roman"/>
+                <w:sz w:val="22"/>
+                <w:szCs w:val="22"/>
+              </w:rPr>
+              <w:t>Glioma</w:t>
+            </w:r>
+            <w:proofErr w:type="spellEnd"/>
+          </w:p>
+        </w:tc>
+        <w:tc>
+          <w:tcPr>
+            <w:tcW w:w="0" w:type="auto"/>
+            <w:vAlign w:val="center"/>
+            <w:hideMark/>
+          </w:tcPr>
+          <w:p>
+            <w:pPr>
+              <w:jc w:val="both"/>
+              <w:rPr>
+                <w:rFonts w:ascii="Times New Roman" w:hAnsi="Times New Roman" w:cs="Times New Roman"/>
+                <w:sz w:val="22"/>
+                <w:szCs w:val="22"/>
+              </w:rPr>
+            </w:pPr>
+            <w:r>
+              <w:rPr>
+                <w:rFonts w:ascii="Times New Roman" w:hAnsi="Times New Roman" w:cs="Times New Roman"/>
+                <w:sz w:val="22"/>
+                <w:szCs w:val="22"/>
+              </w:rPr>
+              <w:t>320</w:t>
+            </w:r>
+          </w:p>
+        </w:tc>
+        <w:tc>
+          <w:tcPr>
+            <w:tcW w:w="0" w:type="auto"/>
+            <w:vAlign w:val="center"/>
+            <w:hideMark/>
+          </w:tcPr>
+          <w:p>
+            <w:pPr>
+              <w:jc w:val="both"/>
+              <w:rPr>
+                <w:rFonts w:ascii="Times New Roman" w:hAnsi="Times New Roman" w:cs="Times New Roman"/>
+                <w:sz w:val="22"/>
+                <w:szCs w:val="22"/>
+              </w:rPr>
+            </w:pPr>
+            <w:r>
+              <w:rPr>
+                <w:rFonts w:ascii="Times New Roman" w:hAnsi="Times New Roman" w:cs="Times New Roman"/>
+                <w:sz w:val="22"/>
+                <w:szCs w:val="22"/>
+              </w:rPr>
+              <w:t>7</w:t>
+            </w:r>
+          </w:p>
+        </w:tc>
+        <w:tc>
+          <w:tcPr>
+            <w:tcW w:w="0" w:type="auto"/>
+            <w:vAlign w:val="center"/>
+            <w:hideMark/>
+          </w:tcPr>
+          <w:p>
+            <w:pPr>
+              <w:jc w:val="both"/>
+              <w:rPr>
+                <w:rFonts w:ascii="Times New Roman" w:hAnsi="Times New Roman" w:cs="Times New Roman"/>
+                <w:sz w:val="22"/>
+                <w:szCs w:val="22"/>
+              </w:rPr>
+            </w:pPr>
+            <w:r>
+              <w:rPr>
+                <w:rFonts w:ascii="Times New Roman" w:hAnsi="Times New Roman" w:cs="Times New Roman"/>
+                <w:sz w:val="22"/>
+                <w:szCs w:val="22"/>
+              </w:rPr>
+              <w:t>320−7=313320 - 7 = 313320−7=313</w:t>
+            </w:r>
+          </w:p>
+        </w:tc>
+        <w:tc>
+          <w:tcPr>
+            <w:tcW w:w="0" w:type="auto"/>
+            <w:vAlign w:val="center"/>
+            <w:hideMark/>
+          </w:tcPr>
+          <w:p>
+            <w:pPr>
+              <w:jc w:val="both"/>
+              <w:rPr>
+                <w:rFonts w:ascii="Times New Roman" w:hAnsi="Times New Roman" w:cs="Times New Roman"/>
+                <w:sz w:val="22"/>
+                <w:szCs w:val="22"/>
+              </w:rPr>
+            </w:pPr>
+            <w:r>
+              <w:rPr>
+                <w:rFonts w:ascii="Times New Roman" w:hAnsi="Times New Roman" w:cs="Times New Roman"/>
+                <w:sz w:val="22"/>
+                <w:szCs w:val="22"/>
+              </w:rPr>
+              <w:t>313320×100=97.81%\frac{313}{320} \times 100 = 97.81\%320313​×100=97.81%</w:t>
+            </w:r>
+          </w:p>
+        </w:tc>
+      </w:tr>
+      <w:tr>
+        <w:trPr>
+          <w:tblCellSpacing w:w="15" w:type="dxa"/>
+        </w:trPr>
+        <w:tc>
+          <w:tcPr>
+            <w:tcW w:w="0" w:type="auto"/>
+            <w:vAlign w:val="center"/>
+            <w:hideMark/>
+          </w:tcPr>
+          <w:p>
+            <w:pPr>
+              <w:jc w:val="both"/>
+              <w:rPr>
+                <w:rFonts w:ascii="Times New Roman" w:hAnsi="Times New Roman" w:cs="Times New Roman"/>
+                <w:sz w:val="22"/>
+                <w:szCs w:val="22"/>
+              </w:rPr>
+            </w:pPr>
+            <w:proofErr w:type="spellStart"/>
+            <w:r>
+              <w:rPr>
+                <w:rFonts w:ascii="Times New Roman" w:hAnsi="Times New Roman" w:cs="Times New Roman"/>
+                <w:sz w:val="22"/>
+                <w:szCs w:val="22"/>
+              </w:rPr>
+              <w:t>Meningioma</w:t>
+            </w:r>
+            <w:proofErr w:type="spellEnd"/>
+          </w:p>
+        </w:tc>
+        <w:tc>
+          <w:tcPr>
+            <w:tcW w:w="0" w:type="auto"/>
+            <w:vAlign w:val="center"/>
+            <w:hideMark/>
+          </w:tcPr>
+          <w:p>
+            <w:pPr>
+              <w:jc w:val="both"/>
+              <w:rPr>
+                <w:rFonts w:ascii="Times New Roman" w:hAnsi="Times New Roman" w:cs="Times New Roman"/>
+                <w:sz w:val="22"/>
+                <w:szCs w:val="22"/>
+              </w:rPr>
+            </w:pPr>
+            <w:r>
+              <w:rPr>
+                <w:rFonts w:ascii="Times New Roman" w:hAnsi="Times New Roman" w:cs="Times New Roman"/>
+                <w:sz w:val="22"/>
+                <w:szCs w:val="22"/>
+              </w:rPr>
+              <w:t>323</w:t>
+            </w:r>
+          </w:p>
+        </w:tc>
+        <w:tc>
+          <w:tcPr>
+            <w:tcW w:w="0" w:type="auto"/>
+            <w:vAlign w:val="center"/>
+            <w:hideMark/>
+          </w:tcPr>
+          <w:p>
+            <w:pPr>
+              <w:jc w:val="both"/>
+              <w:rPr>
+                <w:rFonts w:ascii="Times New Roman" w:hAnsi="Times New Roman" w:cs="Times New Roman"/>
+                <w:sz w:val="22"/>
+                <w:szCs w:val="22"/>
+              </w:rPr>
+            </w:pPr>
+            <w:r>
+              <w:rPr>
+                <w:rFonts w:ascii="Times New Roman" w:hAnsi="Times New Roman" w:cs="Times New Roman"/>
+                <w:sz w:val="22"/>
+                <w:szCs w:val="22"/>
+              </w:rPr>
+              <w:t>5</w:t>
+            </w:r>
+          </w:p>
+        </w:tc>
+        <w:tc>
+          <w:tcPr>
+            <w:tcW w:w="0" w:type="auto"/>
+            <w:vAlign w:val="center"/>
+            <w:hideMark/>
+          </w:tcPr>
+          <w:p>
+            <w:pPr>
+              <w:jc w:val="both"/>
+              <w:rPr>
+                <w:rFonts w:ascii="Times New Roman" w:hAnsi="Times New Roman" w:cs="Times New Roman"/>
+                <w:sz w:val="22"/>
+                <w:szCs w:val="22"/>
+              </w:rPr>
+            </w:pPr>
+            <w:r>
+              <w:rPr>
+                <w:rFonts w:ascii="Times New Roman" w:hAnsi="Times New Roman" w:cs="Times New Roman"/>
+                <w:sz w:val="22"/>
+                <w:szCs w:val="22"/>
+              </w:rPr>
+              <w:t>323−5=318323 - 5 = 318323−5=318</w:t>
+            </w:r>
+          </w:p>
+        </w:tc>
+        <w:tc>
+          <w:tcPr>
+            <w:tcW w:w="0" w:type="auto"/>
+            <w:vAlign w:val="center"/>
+            <w:hideMark/>
+          </w:tcPr>
+          <w:p>
+            <w:pPr>
+              <w:jc w:val="both"/>
+              <w:rPr>
+                <w:rFonts w:ascii="Times New Roman" w:hAnsi="Times New Roman" w:cs="Times New Roman"/>
+                <w:sz w:val="22"/>
+                <w:szCs w:val="22"/>
+              </w:rPr>
+            </w:pPr>
+            <w:r>
+              <w:rPr>
+                <w:rFonts w:ascii="Times New Roman" w:hAnsi="Times New Roman" w:cs="Times New Roman"/>
+                <w:sz w:val="22"/>
+                <w:szCs w:val="22"/>
+              </w:rPr>
+              <w:t>318323×100=98.45%\frac{318}{323} \times 100 = 98.45\%323318​×100=98.45%</w:t>
+            </w:r>
+          </w:p>
+        </w:tc>
+      </w:tr>
+      <w:tr>
+        <w:trPr>
+          <w:tblCellSpacing w:w="15" w:type="dxa"/>
+        </w:trPr>
+        <w:tc>
+          <w:tcPr>
+            <w:tcW w:w="0" w:type="auto"/>
+            <w:vAlign w:val="center"/>
+            <w:hideMark/>
+          </w:tcPr>
+          <w:p>
+            <w:pPr>
+              <w:jc w:val="both"/>
+              <w:rPr>
+                <w:rFonts w:ascii="Times New Roman" w:hAnsi="Times New Roman" w:cs="Times New Roman"/>
+                <w:sz w:val="22"/>
+                <w:szCs w:val="22"/>
+              </w:rPr>
+            </w:pPr>
+            <w:proofErr w:type="spellStart"/>
+            <w:r>
+              <w:rPr>
+                <w:rFonts w:ascii="Times New Roman" w:hAnsi="Times New Roman" w:cs="Times New Roman"/>
+                <w:sz w:val="22"/>
+                <w:szCs w:val="22"/>
+              </w:rPr>
+              <w:t>Pituitary</w:t>
+            </w:r>
+            <w:proofErr w:type="spellEnd"/>
+          </w:p>
+        </w:tc>
+        <w:tc>
+          <w:tcPr>
+            <w:tcW w:w="0" w:type="auto"/>
+            <w:vAlign w:val="center"/>
+            <w:hideMark/>
+          </w:tcPr>
+          <w:p>
+            <w:pPr>
+              <w:jc w:val="both"/>
+              <w:rPr>
+                <w:rFonts w:ascii="Times New Roman" w:hAnsi="Times New Roman" w:cs="Times New Roman"/>
+                <w:sz w:val="22"/>
+                <w:szCs w:val="22"/>
+              </w:rPr>
+            </w:pPr>
+            <w:r>
+              <w:rPr>
+                <w:rFonts w:ascii="Times New Roman" w:hAnsi="Times New Roman" w:cs="Times New Roman"/>
+                <w:sz w:val="22"/>
+                <w:szCs w:val="22"/>
+              </w:rPr>
+              <w:t>355</w:t>
+            </w:r>
+          </w:p>
+        </w:tc>
+        <w:tc>
+          <w:tcPr>
+            <w:tcW w:w="0" w:type="auto"/>
+            <w:vAlign w:val="center"/>
+            <w:hideMark/>
+          </w:tcPr>
+          <w:p>
+            <w:pPr>
+              <w:jc w:val="both"/>
+              <w:rPr>
+                <w:rFonts w:ascii="Times New Roman" w:hAnsi="Times New Roman" w:cs="Times New Roman"/>
+                <w:sz w:val="22"/>
+                <w:szCs w:val="22"/>
+              </w:rPr>
+            </w:pPr>
+            <w:r>
+              <w:rPr>
+                <w:rFonts w:ascii="Times New Roman" w:hAnsi="Times New Roman" w:cs="Times New Roman"/>
+                <w:sz w:val="22"/>
+                <w:szCs w:val="22"/>
+              </w:rPr>
+              <w:t>1</w:t>
+            </w:r>
+          </w:p>
+        </w:tc>
+        <w:tc>
+          <w:tcPr>
+            <w:tcW w:w="0" w:type="auto"/>
+            <w:vAlign w:val="center"/>
+            <w:hideMark/>
+          </w:tcPr>
+          <w:p>
+            <w:pPr>
+              <w:jc w:val="both"/>
+              <w:rPr>
+                <w:rFonts w:ascii="Times New Roman" w:hAnsi="Times New Roman" w:cs="Times New Roman"/>
+                <w:sz w:val="22"/>
+                <w:szCs w:val="22"/>
+              </w:rPr>
+            </w:pPr>
+            <w:r>
+              <w:rPr>
+                <w:rFonts w:ascii="Times New Roman" w:hAnsi="Times New Roman" w:cs="Times New Roman"/>
+                <w:sz w:val="22"/>
+                <w:szCs w:val="22"/>
+              </w:rPr>
+              <w:t>355−1=354355 - 1 = 354355−1=354</w:t>
+            </w:r>
+          </w:p>
+        </w:tc>
+        <w:tc>
+          <w:tcPr>
+            <w:tcW w:w="0" w:type="auto"/>
+            <w:vAlign w:val="center"/>
+            <w:hideMark/>
+          </w:tcPr>
+          <w:p>
+            <w:pPr>
+              <w:jc w:val="both"/>
+              <w:rPr>
+                <w:rFonts w:ascii="Times New Roman" w:hAnsi="Times New Roman" w:cs="Times New Roman"/>
+                <w:sz w:val="22"/>
+                <w:szCs w:val="22"/>
+              </w:rPr>
+            </w:pPr>
+            <w:r>
+              <w:rPr>
+                <w:rFonts w:ascii="Times New Roman" w:hAnsi="Times New Roman" w:cs="Times New Roman"/>
+                <w:sz w:val="22"/>
+                <w:szCs w:val="22"/>
+              </w:rPr>
+              <w:t>354355×100=99.72%\frac{354}{355} \times 100 = 99.72\%355354​×100=99.72%</w:t>
+            </w:r>
+          </w:p>
+        </w:tc>
+      </w:tr>
+    </w:tbl>
+    <w:p>
+      <w:pPr>
+        <w:jc w:val="both"/>
+        <w:rPr>
+          <w:rFonts w:ascii="Times New Roman" w:hAnsi="Times New Roman" w:cs="Times New Roman"/>
+          <w:sz w:val="22"/>
+          <w:szCs w:val="22"/>
+        </w:rPr>
+      </w:pPr>
+      <w:r>
+        <w:rPr>
+          <w:rFonts w:ascii="Times New Roman" w:hAnsi="Times New Roman" w:cs="Times New Roman"/>
+          <w:sz w:val="22"/>
+          <w:szCs w:val="22"/>
+        </w:rPr>
+        <w:pict w14:anchorId="5F67E06F">
+          <v:rect id="_x0000_i1199" style="width:0;height:1.5pt" o:hralign="center" o:hrstd="t" o:hr="t" fillcolor="#a0a0a0" stroked="f"/>
+        </w:pict>
+      </w:r>
+    </w:p>
+    <w:p>
+      <w:pPr>
+        <w:jc w:val="both"/>
+        <w:rPr>
+          <w:rFonts w:ascii="Times New Roman" w:hAnsi="Times New Roman" w:cs="Times New Roman"/>
+          <w:b/>
+          <w:bCs/>
+          <w:sz w:val="22"/>
+          <w:szCs w:val="22"/>
+        </w:rPr>
+      </w:pPr>
+      <w:r>
+        <w:rPr>
+          <w:rFonts w:ascii="Times New Roman" w:hAnsi="Times New Roman" w:cs="Times New Roman"/>
+          <w:b/>
+          <w:bCs/>
+          <w:sz w:val="22"/>
+          <w:szCs w:val="22"/>
+        </w:rPr>
+        <w:t xml:space="preserve">2. Calcul du </w:t>
+      </w:r>
+      <w:proofErr w:type="spellStart"/>
+      <w:r>
+        <w:rPr>
+          <w:rFonts w:ascii="Times New Roman" w:hAnsi="Times New Roman" w:cs="Times New Roman"/>
+          <w:b/>
+          <w:bCs/>
+          <w:sz w:val="22"/>
+          <w:szCs w:val="22"/>
+        </w:rPr>
+        <w:t>Recall</w:t>
+      </w:r>
+      <w:proofErr w:type="spellEnd"/>
+      <w:r>
+        <w:rPr>
+          <w:rFonts w:ascii="Times New Roman" w:hAnsi="Times New Roman" w:cs="Times New Roman"/>
+          <w:b/>
+          <w:bCs/>
+          <w:sz w:val="22"/>
+          <w:szCs w:val="22"/>
+        </w:rPr>
+        <w:t xml:space="preserve"> Global (Moyenne Pondérée)</w:t>
+      </w:r>
+    </w:p>
+    <w:p>
+      <w:pPr>
+        <w:jc w:val="both"/>
+        <w:rPr>
+          <w:rFonts w:ascii="Times New Roman" w:hAnsi="Times New Roman" w:cs="Times New Roman"/>
+          <w:sz w:val="22"/>
+          <w:szCs w:val="22"/>
+        </w:rPr>
+      </w:pPr>
+      <w:r>
+        <w:rPr>
+          <w:rFonts w:ascii="Times New Roman" w:hAnsi="Times New Roman" w:cs="Times New Roman"/>
+          <w:sz w:val="22"/>
+          <w:szCs w:val="22"/>
+        </w:rPr>
+        <w:t xml:space="preserve">La moyenne pondérée du </w:t>
+      </w:r>
+      <w:proofErr w:type="spellStart"/>
+      <w:r>
+        <w:rPr>
+          <w:rFonts w:ascii="Times New Roman" w:hAnsi="Times New Roman" w:cs="Times New Roman"/>
+          <w:b/>
+          <w:bCs/>
+          <w:sz w:val="22"/>
+          <w:szCs w:val="22"/>
+        </w:rPr>
+        <w:t>Recall</w:t>
+      </w:r>
+      <w:proofErr w:type="spellEnd"/>
+      <w:r>
+        <w:rPr>
+          <w:rFonts w:ascii="Times New Roman" w:hAnsi="Times New Roman" w:cs="Times New Roman"/>
+          <w:sz w:val="22"/>
+          <w:szCs w:val="22"/>
+        </w:rPr>
+        <w:t xml:space="preserve"> est calculée comme suit :</w:t>
+      </w:r>
+    </w:p>
+    <w:p>
+      <w:pPr>
+        <w:jc w:val="both"/>
+        <w:rPr>
+          <w:rFonts w:ascii="Times New Roman" w:hAnsi="Times New Roman" w:cs="Times New Roman"/>
+          <w:sz w:val="22"/>
+          <w:szCs w:val="22"/>
+        </w:rPr>
+      </w:pPr>
+      <w:r>
+        <w:rPr>
+          <w:rFonts w:ascii="Times New Roman" w:hAnsi="Times New Roman" w:cs="Times New Roman"/>
+          <w:sz w:val="22"/>
+          <w:szCs w:val="22"/>
+        </w:rPr>
+        <w:t xml:space="preserve">Recall Weighted=∑(Total par classe×Recall par classe)Total Global\text{Recall </w:t>
+      </w:r>
+      <w:proofErr w:type="spellStart"/>
+      <w:r>
+        <w:rPr>
+          <w:rFonts w:ascii="Times New Roman" w:hAnsi="Times New Roman" w:cs="Times New Roman"/>
+          <w:sz w:val="22"/>
+          <w:szCs w:val="22"/>
+        </w:rPr>
+        <w:t>Weighted</w:t>
+      </w:r>
+      <w:proofErr w:type="spellEnd"/>
+      <w:r>
+        <w:rPr>
+          <w:rFonts w:ascii="Times New Roman" w:hAnsi="Times New Roman" w:cs="Times New Roman"/>
+          <w:sz w:val="22"/>
+          <w:szCs w:val="22"/>
+        </w:rPr>
+        <w:t>} = \frac{\</w:t>
+      </w:r>
+      <w:proofErr w:type="spellStart"/>
+      <w:r>
+        <w:rPr>
+          <w:rFonts w:ascii="Times New Roman" w:hAnsi="Times New Roman" w:cs="Times New Roman"/>
+          <w:sz w:val="22"/>
+          <w:szCs w:val="22"/>
+        </w:rPr>
+        <w:t>sum</w:t>
+      </w:r>
+      <w:proofErr w:type="spellEnd"/>
+      <w:r>
+        <w:rPr>
+          <w:rFonts w:ascii="Times New Roman" w:hAnsi="Times New Roman" w:cs="Times New Roman"/>
+          <w:sz w:val="22"/>
+          <w:szCs w:val="22"/>
+        </w:rPr>
+        <w:t xml:space="preserve"> (\</w:t>
+      </w:r>
+      <w:proofErr w:type="spellStart"/>
+      <w:r>
+        <w:rPr>
+          <w:rFonts w:ascii="Times New Roman" w:hAnsi="Times New Roman" w:cs="Times New Roman"/>
+          <w:sz w:val="22"/>
+          <w:szCs w:val="22"/>
+        </w:rPr>
+        <w:t>text</w:t>
+      </w:r>
+      <w:proofErr w:type="spellEnd"/>
+      <w:r>
+        <w:rPr>
+          <w:rFonts w:ascii="Times New Roman" w:hAnsi="Times New Roman" w:cs="Times New Roman"/>
+          <w:sz w:val="22"/>
+          <w:szCs w:val="22"/>
+        </w:rPr>
+        <w:t>{Total par classe} \times \</w:t>
+      </w:r>
+      <w:proofErr w:type="spellStart"/>
+      <w:r>
+        <w:rPr>
+          <w:rFonts w:ascii="Times New Roman" w:hAnsi="Times New Roman" w:cs="Times New Roman"/>
+          <w:sz w:val="22"/>
+          <w:szCs w:val="22"/>
+        </w:rPr>
+        <w:t>text</w:t>
+      </w:r>
+      <w:proofErr w:type="spellEnd"/>
+      <w:r>
+        <w:rPr>
+          <w:rFonts w:ascii="Times New Roman" w:hAnsi="Times New Roman" w:cs="Times New Roman"/>
+          <w:sz w:val="22"/>
+          <w:szCs w:val="22"/>
+        </w:rPr>
+        <w:t>{</w:t>
+      </w:r>
+      <w:proofErr w:type="spellStart"/>
+      <w:r>
+        <w:rPr>
+          <w:rFonts w:ascii="Times New Roman" w:hAnsi="Times New Roman" w:cs="Times New Roman"/>
+          <w:sz w:val="22"/>
+          <w:szCs w:val="22"/>
+        </w:rPr>
+        <w:t>Recall</w:t>
+      </w:r>
+      <w:proofErr w:type="spellEnd"/>
+      <w:r>
+        <w:rPr>
+          <w:rFonts w:ascii="Times New Roman" w:hAnsi="Times New Roman" w:cs="Times New Roman"/>
+          <w:sz w:val="22"/>
+          <w:szCs w:val="22"/>
+        </w:rPr>
+        <w:t xml:space="preserve"> par classe})}{\</w:t>
+      </w:r>
+      <w:proofErr w:type="spellStart"/>
+      <w:r>
+        <w:rPr>
+          <w:rFonts w:ascii="Times New Roman" w:hAnsi="Times New Roman" w:cs="Times New Roman"/>
+          <w:sz w:val="22"/>
+          <w:szCs w:val="22"/>
+        </w:rPr>
+        <w:t>text</w:t>
+      </w:r>
+      <w:proofErr w:type="spellEnd"/>
+      <w:r>
+        <w:rPr>
+          <w:rFonts w:ascii="Times New Roman" w:hAnsi="Times New Roman" w:cs="Times New Roman"/>
+          <w:sz w:val="22"/>
+          <w:szCs w:val="22"/>
+        </w:rPr>
+        <w:t>{Total Global}}Recall Weighted=Total Global∑(Total par classe×Recall par classe)​</w:t>
+      </w:r>
+    </w:p>
+    <w:p>
+      <w:pPr>
+        <w:jc w:val="both"/>
+        <w:rPr>
+          <w:rFonts w:ascii="Times New Roman" w:hAnsi="Times New Roman" w:cs="Times New Roman"/>
+          <w:b/>
+          <w:bCs/>
+          <w:sz w:val="22"/>
+          <w:szCs w:val="22"/>
+        </w:rPr>
+      </w:pPr>
+      <w:r>
+        <w:rPr>
+          <w:rFonts w:ascii="Times New Roman" w:hAnsi="Times New Roman" w:cs="Times New Roman"/>
+          <w:b/>
+          <w:bCs/>
+          <w:sz w:val="22"/>
+          <w:szCs w:val="22"/>
+        </w:rPr>
+        <w:t>a) Appliquons les valeurs :</w:t>
+      </w:r>
+    </w:p>
+    <w:p>
+      <w:pPr>
+        <w:jc w:val="both"/>
+        <w:rPr>
+          <w:rFonts w:ascii="Times New Roman" w:hAnsi="Times New Roman" w:cs="Times New Roman"/>
+          <w:sz w:val="22"/>
+          <w:szCs w:val="22"/>
+        </w:rPr>
+      </w:pPr>
+      <w:r>
+        <w:rPr>
+          <w:rFonts w:ascii="Times New Roman" w:hAnsi="Times New Roman" w:cs="Times New Roman"/>
+          <w:sz w:val="22"/>
+          <w:szCs w:val="22"/>
+        </w:rPr>
+        <w:t>Total Global=407+320+323+355=1405\</w:t>
+      </w:r>
+      <w:proofErr w:type="spellStart"/>
+      <w:r>
+        <w:rPr>
+          <w:rFonts w:ascii="Times New Roman" w:hAnsi="Times New Roman" w:cs="Times New Roman"/>
+          <w:sz w:val="22"/>
+          <w:szCs w:val="22"/>
+        </w:rPr>
+        <w:t>text</w:t>
+      </w:r>
+      <w:proofErr w:type="spellEnd"/>
+      <w:r>
+        <w:rPr>
+          <w:rFonts w:ascii="Times New Roman" w:hAnsi="Times New Roman" w:cs="Times New Roman"/>
+          <w:sz w:val="22"/>
+          <w:szCs w:val="22"/>
+        </w:rPr>
+        <w:t xml:space="preserve">{Total Global} = 407 + 320 + 323 + 355 = 1405Total Global=407+320+323+355=1405 Recall Weighted=407×99.26+320×97.81+323×98.45+355×99.721405\text{Recall </w:t>
+      </w:r>
+      <w:proofErr w:type="spellStart"/>
+      <w:r>
+        <w:rPr>
+          <w:rFonts w:ascii="Times New Roman" w:hAnsi="Times New Roman" w:cs="Times New Roman"/>
+          <w:sz w:val="22"/>
+          <w:szCs w:val="22"/>
+        </w:rPr>
+        <w:t>Weighted</w:t>
+      </w:r>
+      <w:proofErr w:type="spellEnd"/>
+      <w:r>
+        <w:rPr>
+          <w:rFonts w:ascii="Times New Roman" w:hAnsi="Times New Roman" w:cs="Times New Roman"/>
+          <w:sz w:val="22"/>
+          <w:szCs w:val="22"/>
+        </w:rPr>
+        <w:t xml:space="preserve">} = \frac{ 407 \times 99.26 + 320 \times 97.81 + 323 \times 98.45 + 355 \times </w:t>
+      </w:r>
+      <w:r>
+        <w:rPr>
+          <w:rFonts w:ascii="Times New Roman" w:hAnsi="Times New Roman" w:cs="Times New Roman"/>
+          <w:sz w:val="22"/>
+          <w:szCs w:val="22"/>
+        </w:rPr>
+        <w:t xml:space="preserve">99.72 }{1405}Recall Weighted=1405407×99.26+320×97.81+323×98.45+355×99.72​ Recall Weighted=40383.82+31299.2+31795.35+35394.61405=138873.01405=98.89%\text{Recall </w:t>
+      </w:r>
+      <w:proofErr w:type="spellStart"/>
+      <w:r>
+        <w:rPr>
+          <w:rFonts w:ascii="Times New Roman" w:hAnsi="Times New Roman" w:cs="Times New Roman"/>
+          <w:sz w:val="22"/>
+          <w:szCs w:val="22"/>
+        </w:rPr>
+        <w:t>Weighted</w:t>
+      </w:r>
+      <w:proofErr w:type="spellEnd"/>
+      <w:r>
+        <w:rPr>
+          <w:rFonts w:ascii="Times New Roman" w:hAnsi="Times New Roman" w:cs="Times New Roman"/>
+          <w:sz w:val="22"/>
+          <w:szCs w:val="22"/>
+        </w:rPr>
+        <w:t>} = \frac{40383.82 + 31299.2 + 31795.35 + 35394.6}{1405} = \frac{138873.0}{1405} = 98.89\%Recall Weighted=140540383.82+31299.2+31795.35+35394.6​=1405138873.0​=98.89%</w:t>
+      </w:r>
+    </w:p>
+    <w:p>
+      <w:pPr>
+        <w:jc w:val="both"/>
+        <w:rPr>
+          <w:rFonts w:ascii="Times New Roman" w:hAnsi="Times New Roman" w:cs="Times New Roman"/>
+          <w:sz w:val="22"/>
+          <w:szCs w:val="22"/>
+        </w:rPr>
+      </w:pPr>
+      <w:r>
+        <w:rPr>
+          <w:rFonts w:ascii="Times New Roman" w:hAnsi="Times New Roman" w:cs="Times New Roman"/>
+          <w:sz w:val="22"/>
+          <w:szCs w:val="22"/>
+        </w:rPr>
+        <w:pict w14:anchorId="2F19EF59">
+          <v:rect id="_x0000_i1200" style="width:0;height:1.5pt" o:hralign="center" o:hrstd="t" o:hr="t" fillcolor="#a0a0a0" stroked="f"/>
+        </w:pict>
+      </w:r>
+    </w:p>
+    <w:p>
+      <w:pPr>
+        <w:jc w:val="both"/>
+        <w:rPr>
+          <w:rFonts w:ascii="Times New Roman" w:hAnsi="Times New Roman" w:cs="Times New Roman"/>
+          <w:b/>
+          <w:bCs/>
+          <w:sz w:val="22"/>
+          <w:szCs w:val="22"/>
+        </w:rPr>
+      </w:pPr>
+      <w:r>
+        <w:rPr>
+          <w:rFonts w:ascii="Times New Roman" w:hAnsi="Times New Roman" w:cs="Times New Roman"/>
+          <w:b/>
+          <w:bCs/>
+          <w:sz w:val="22"/>
+          <w:szCs w:val="22"/>
+        </w:rPr>
+        <w:t xml:space="preserve">3. Calcul du </w:t>
+      </w:r>
+      <w:proofErr w:type="spellStart"/>
+      <w:r>
+        <w:rPr>
+          <w:rFonts w:ascii="Times New Roman" w:hAnsi="Times New Roman" w:cs="Times New Roman"/>
+          <w:b/>
+          <w:bCs/>
+          <w:sz w:val="22"/>
+          <w:szCs w:val="22"/>
+        </w:rPr>
+        <w:t>Hmean</w:t>
+      </w:r>
+      <w:proofErr w:type="spellEnd"/>
+      <w:r>
+        <w:rPr>
+          <w:rFonts w:ascii="Times New Roman" w:hAnsi="Times New Roman" w:cs="Times New Roman"/>
+          <w:b/>
+          <w:bCs/>
+          <w:sz w:val="22"/>
+          <w:szCs w:val="22"/>
+        </w:rPr>
+        <w:t xml:space="preserve"> (</w:t>
+      </w:r>
+      <w:proofErr w:type="spellStart"/>
+      <w:r>
+        <w:rPr>
+          <w:rFonts w:ascii="Times New Roman" w:hAnsi="Times New Roman" w:cs="Times New Roman"/>
+          <w:b/>
+          <w:bCs/>
+          <w:sz w:val="22"/>
+          <w:szCs w:val="22"/>
+        </w:rPr>
+        <w:t>Harmonic</w:t>
+      </w:r>
+      <w:proofErr w:type="spellEnd"/>
+      <w:r>
+        <w:rPr>
+          <w:rFonts w:ascii="Times New Roman" w:hAnsi="Times New Roman" w:cs="Times New Roman"/>
+          <w:b/>
+          <w:bCs/>
+          <w:sz w:val="22"/>
+          <w:szCs w:val="22"/>
+        </w:rPr>
+        <w:t xml:space="preserve"> </w:t>
+      </w:r>
+      <w:proofErr w:type="spellStart"/>
+      <w:r>
+        <w:rPr>
+          <w:rFonts w:ascii="Times New Roman" w:hAnsi="Times New Roman" w:cs="Times New Roman"/>
+          <w:b/>
+          <w:bCs/>
+          <w:sz w:val="22"/>
+          <w:szCs w:val="22"/>
+        </w:rPr>
+        <w:t>Mean</w:t>
+      </w:r>
+      <w:proofErr w:type="spellEnd"/>
+      <w:r>
+        <w:rPr>
+          <w:rFonts w:ascii="Times New Roman" w:hAnsi="Times New Roman" w:cs="Times New Roman"/>
+          <w:b/>
+          <w:bCs/>
+          <w:sz w:val="22"/>
+          <w:szCs w:val="22"/>
+        </w:rPr>
+        <w:t>)</w:t>
+      </w:r>
+    </w:p>
+    <w:p>
+      <w:pPr>
+        <w:jc w:val="both"/>
+        <w:rPr>
+          <w:rFonts w:ascii="Times New Roman" w:hAnsi="Times New Roman" w:cs="Times New Roman"/>
+          <w:sz w:val="22"/>
+          <w:szCs w:val="22"/>
+        </w:rPr>
+      </w:pPr>
+      <w:r>
+        <w:rPr>
+          <w:rFonts w:ascii="Times New Roman" w:hAnsi="Times New Roman" w:cs="Times New Roman"/>
+          <w:sz w:val="22"/>
+          <w:szCs w:val="22"/>
+        </w:rPr>
+        <w:t xml:space="preserve">Le </w:t>
+      </w:r>
+      <w:proofErr w:type="spellStart"/>
+      <w:r>
+        <w:rPr>
+          <w:rFonts w:ascii="Times New Roman" w:hAnsi="Times New Roman" w:cs="Times New Roman"/>
+          <w:b/>
+          <w:bCs/>
+          <w:sz w:val="22"/>
+          <w:szCs w:val="22"/>
+        </w:rPr>
+        <w:t>Hmean</w:t>
+      </w:r>
+      <w:proofErr w:type="spellEnd"/>
+      <w:r>
+        <w:rPr>
+          <w:rFonts w:ascii="Times New Roman" w:hAnsi="Times New Roman" w:cs="Times New Roman"/>
+          <w:sz w:val="22"/>
+          <w:szCs w:val="22"/>
+        </w:rPr>
+        <w:t xml:space="preserve"> combine la précision et le rappel global :</w:t>
+      </w:r>
+    </w:p>
+    <w:p>
+      <w:pPr>
+        <w:jc w:val="both"/>
+        <w:rPr>
+          <w:rFonts w:ascii="Times New Roman" w:hAnsi="Times New Roman" w:cs="Times New Roman"/>
+          <w:sz w:val="22"/>
+          <w:szCs w:val="22"/>
+        </w:rPr>
+      </w:pPr>
+      <w:proofErr w:type="spellStart"/>
+      <w:r>
+        <w:rPr>
+          <w:rFonts w:ascii="Times New Roman" w:hAnsi="Times New Roman" w:cs="Times New Roman"/>
+          <w:sz w:val="22"/>
+          <w:szCs w:val="22"/>
+        </w:rPr>
+        <w:t>Hmean</w:t>
+      </w:r>
+      <w:proofErr w:type="spellEnd"/>
+      <w:r>
+        <w:rPr>
+          <w:rFonts w:ascii="Times New Roman" w:hAnsi="Times New Roman" w:cs="Times New Roman"/>
+          <w:sz w:val="22"/>
+          <w:szCs w:val="22"/>
+        </w:rPr>
+        <w:t>=2×Precision×RecallPrecision+Recall\</w:t>
+      </w:r>
+      <w:proofErr w:type="spellStart"/>
+      <w:r>
+        <w:rPr>
+          <w:rFonts w:ascii="Times New Roman" w:hAnsi="Times New Roman" w:cs="Times New Roman"/>
+          <w:sz w:val="22"/>
+          <w:szCs w:val="22"/>
+        </w:rPr>
+        <w:t>text</w:t>
+      </w:r>
+      <w:proofErr w:type="spellEnd"/>
+      <w:r>
+        <w:rPr>
+          <w:rFonts w:ascii="Times New Roman" w:hAnsi="Times New Roman" w:cs="Times New Roman"/>
+          <w:sz w:val="22"/>
+          <w:szCs w:val="22"/>
+        </w:rPr>
+        <w:t>{</w:t>
+      </w:r>
+      <w:proofErr w:type="spellStart"/>
+      <w:r>
+        <w:rPr>
+          <w:rFonts w:ascii="Times New Roman" w:hAnsi="Times New Roman" w:cs="Times New Roman"/>
+          <w:sz w:val="22"/>
+          <w:szCs w:val="22"/>
+        </w:rPr>
+        <w:t>Hmean</w:t>
+      </w:r>
+      <w:proofErr w:type="spellEnd"/>
+      <w:r>
+        <w:rPr>
+          <w:rFonts w:ascii="Times New Roman" w:hAnsi="Times New Roman" w:cs="Times New Roman"/>
+          <w:sz w:val="22"/>
+          <w:szCs w:val="22"/>
+        </w:rPr>
+        <w:t>} = \frac{2 \times \</w:t>
+      </w:r>
+      <w:proofErr w:type="spellStart"/>
+      <w:r>
+        <w:rPr>
+          <w:rFonts w:ascii="Times New Roman" w:hAnsi="Times New Roman" w:cs="Times New Roman"/>
+          <w:sz w:val="22"/>
+          <w:szCs w:val="22"/>
+        </w:rPr>
+        <w:t>text</w:t>
+      </w:r>
+      <w:proofErr w:type="spellEnd"/>
+      <w:r>
+        <w:rPr>
+          <w:rFonts w:ascii="Times New Roman" w:hAnsi="Times New Roman" w:cs="Times New Roman"/>
+          <w:sz w:val="22"/>
+          <w:szCs w:val="22"/>
+        </w:rPr>
+        <w:t>{</w:t>
+      </w:r>
+      <w:proofErr w:type="spellStart"/>
+      <w:r>
+        <w:rPr>
+          <w:rFonts w:ascii="Times New Roman" w:hAnsi="Times New Roman" w:cs="Times New Roman"/>
+          <w:sz w:val="22"/>
+          <w:szCs w:val="22"/>
+        </w:rPr>
+        <w:t>Precision</w:t>
+      </w:r>
+      <w:proofErr w:type="spellEnd"/>
+      <w:r>
+        <w:rPr>
+          <w:rFonts w:ascii="Times New Roman" w:hAnsi="Times New Roman" w:cs="Times New Roman"/>
+          <w:sz w:val="22"/>
+          <w:szCs w:val="22"/>
+        </w:rPr>
+        <w:t>} \times \</w:t>
+      </w:r>
+      <w:proofErr w:type="spellStart"/>
+      <w:r>
+        <w:rPr>
+          <w:rFonts w:ascii="Times New Roman" w:hAnsi="Times New Roman" w:cs="Times New Roman"/>
+          <w:sz w:val="22"/>
+          <w:szCs w:val="22"/>
+        </w:rPr>
+        <w:t>text</w:t>
+      </w:r>
+      <w:proofErr w:type="spellEnd"/>
+      <w:r>
+        <w:rPr>
+          <w:rFonts w:ascii="Times New Roman" w:hAnsi="Times New Roman" w:cs="Times New Roman"/>
+          <w:sz w:val="22"/>
+          <w:szCs w:val="22"/>
+        </w:rPr>
+        <w:t>{</w:t>
+      </w:r>
+      <w:proofErr w:type="spellStart"/>
+      <w:r>
+        <w:rPr>
+          <w:rFonts w:ascii="Times New Roman" w:hAnsi="Times New Roman" w:cs="Times New Roman"/>
+          <w:sz w:val="22"/>
+          <w:szCs w:val="22"/>
+        </w:rPr>
+        <w:t>Recall</w:t>
+      </w:r>
+      <w:proofErr w:type="spellEnd"/>
+      <w:r>
+        <w:rPr>
+          <w:rFonts w:ascii="Times New Roman" w:hAnsi="Times New Roman" w:cs="Times New Roman"/>
+          <w:sz w:val="22"/>
+          <w:szCs w:val="22"/>
+        </w:rPr>
+        <w:t>}}{\</w:t>
+      </w:r>
+      <w:proofErr w:type="spellStart"/>
+      <w:r>
+        <w:rPr>
+          <w:rFonts w:ascii="Times New Roman" w:hAnsi="Times New Roman" w:cs="Times New Roman"/>
+          <w:sz w:val="22"/>
+          <w:szCs w:val="22"/>
+        </w:rPr>
+        <w:t>text</w:t>
+      </w:r>
+      <w:proofErr w:type="spellEnd"/>
+      <w:r>
+        <w:rPr>
+          <w:rFonts w:ascii="Times New Roman" w:hAnsi="Times New Roman" w:cs="Times New Roman"/>
+          <w:sz w:val="22"/>
+          <w:szCs w:val="22"/>
+        </w:rPr>
+        <w:t>{</w:t>
+      </w:r>
+      <w:proofErr w:type="spellStart"/>
+      <w:r>
+        <w:rPr>
+          <w:rFonts w:ascii="Times New Roman" w:hAnsi="Times New Roman" w:cs="Times New Roman"/>
+          <w:sz w:val="22"/>
+          <w:szCs w:val="22"/>
+        </w:rPr>
+        <w:t>Precision</w:t>
+      </w:r>
+      <w:proofErr w:type="spellEnd"/>
+      <w:r>
+        <w:rPr>
+          <w:rFonts w:ascii="Times New Roman" w:hAnsi="Times New Roman" w:cs="Times New Roman"/>
+          <w:sz w:val="22"/>
+          <w:szCs w:val="22"/>
+        </w:rPr>
+        <w:t>} + \</w:t>
+      </w:r>
+      <w:proofErr w:type="spellStart"/>
+      <w:r>
+        <w:rPr>
+          <w:rFonts w:ascii="Times New Roman" w:hAnsi="Times New Roman" w:cs="Times New Roman"/>
+          <w:sz w:val="22"/>
+          <w:szCs w:val="22"/>
+        </w:rPr>
+        <w:t>text</w:t>
+      </w:r>
+      <w:proofErr w:type="spellEnd"/>
+      <w:r>
+        <w:rPr>
+          <w:rFonts w:ascii="Times New Roman" w:hAnsi="Times New Roman" w:cs="Times New Roman"/>
+          <w:sz w:val="22"/>
+          <w:szCs w:val="22"/>
+        </w:rPr>
+        <w:t>{</w:t>
+      </w:r>
+      <w:proofErr w:type="spellStart"/>
+      <w:r>
+        <w:rPr>
+          <w:rFonts w:ascii="Times New Roman" w:hAnsi="Times New Roman" w:cs="Times New Roman"/>
+          <w:sz w:val="22"/>
+          <w:szCs w:val="22"/>
+        </w:rPr>
+        <w:t>Recall</w:t>
+      </w:r>
+      <w:proofErr w:type="spellEnd"/>
+      <w:r>
+        <w:rPr>
+          <w:rFonts w:ascii="Times New Roman" w:hAnsi="Times New Roman" w:cs="Times New Roman"/>
+          <w:sz w:val="22"/>
+          <w:szCs w:val="22"/>
+        </w:rPr>
+        <w:t>}}</w:t>
+      </w:r>
+      <w:proofErr w:type="spellStart"/>
+      <w:r>
+        <w:rPr>
+          <w:rFonts w:ascii="Times New Roman" w:hAnsi="Times New Roman" w:cs="Times New Roman"/>
+          <w:sz w:val="22"/>
+          <w:szCs w:val="22"/>
+        </w:rPr>
+        <w:t>Hmean</w:t>
+      </w:r>
+      <w:proofErr w:type="spellEnd"/>
+      <w:r>
+        <w:rPr>
+          <w:rFonts w:ascii="Times New Roman" w:hAnsi="Times New Roman" w:cs="Times New Roman"/>
+          <w:sz w:val="22"/>
+          <w:szCs w:val="22"/>
+        </w:rPr>
+        <w:t>=Precision+Recall2×Precision×Recall​</w:t>
+      </w:r>
+    </w:p>
+    <w:p>
+      <w:pPr>
+        <w:jc w:val="both"/>
+        <w:rPr>
+          <w:rFonts w:ascii="Times New Roman" w:hAnsi="Times New Roman" w:cs="Times New Roman"/>
+          <w:sz w:val="22"/>
+          <w:szCs w:val="22"/>
+        </w:rPr>
+      </w:pPr>
+      <w:r>
+        <w:rPr>
+          <w:rFonts w:ascii="Times New Roman" w:hAnsi="Times New Roman" w:cs="Times New Roman"/>
+          <w:sz w:val="22"/>
+          <w:szCs w:val="22"/>
+        </w:rPr>
+        <w:t xml:space="preserve">Avec votre </w:t>
+      </w:r>
+      <w:proofErr w:type="spellStart"/>
+      <w:r>
+        <w:rPr>
+          <w:rFonts w:ascii="Times New Roman" w:hAnsi="Times New Roman" w:cs="Times New Roman"/>
+          <w:b/>
+          <w:bCs/>
+          <w:sz w:val="22"/>
+          <w:szCs w:val="22"/>
+        </w:rPr>
+        <w:t>Precision</w:t>
+      </w:r>
+      <w:proofErr w:type="spellEnd"/>
+      <w:r>
+        <w:rPr>
+          <w:rFonts w:ascii="Times New Roman" w:hAnsi="Times New Roman" w:cs="Times New Roman"/>
+          <w:b/>
+          <w:bCs/>
+          <w:sz w:val="22"/>
+          <w:szCs w:val="22"/>
+        </w:rPr>
+        <w:t xml:space="preserve"> = 98.86%</w:t>
+      </w:r>
+      <w:r>
+        <w:rPr>
+          <w:rFonts w:ascii="Times New Roman" w:hAnsi="Times New Roman" w:cs="Times New Roman"/>
+          <w:sz w:val="22"/>
+          <w:szCs w:val="22"/>
+        </w:rPr>
+        <w:t xml:space="preserve"> et </w:t>
+      </w:r>
+      <w:proofErr w:type="spellStart"/>
+      <w:r>
+        <w:rPr>
+          <w:rFonts w:ascii="Times New Roman" w:hAnsi="Times New Roman" w:cs="Times New Roman"/>
+          <w:b/>
+          <w:bCs/>
+          <w:sz w:val="22"/>
+          <w:szCs w:val="22"/>
+        </w:rPr>
+        <w:t>Recall</w:t>
+      </w:r>
+      <w:proofErr w:type="spellEnd"/>
+      <w:r>
+        <w:rPr>
+          <w:rFonts w:ascii="Times New Roman" w:hAnsi="Times New Roman" w:cs="Times New Roman"/>
+          <w:b/>
+          <w:bCs/>
+          <w:sz w:val="22"/>
+          <w:szCs w:val="22"/>
+        </w:rPr>
+        <w:t xml:space="preserve"> = 98.89%</w:t>
+      </w:r>
+      <w:r>
+        <w:rPr>
+          <w:rFonts w:ascii="Times New Roman" w:hAnsi="Times New Roman" w:cs="Times New Roman"/>
+          <w:sz w:val="22"/>
+          <w:szCs w:val="22"/>
+        </w:rPr>
+        <w:t xml:space="preserve"> :</w:t>
+      </w:r>
+    </w:p>
+    <w:p>
+      <w:pPr>
+        <w:jc w:val="both"/>
+        <w:rPr>
+          <w:rFonts w:ascii="Times New Roman" w:hAnsi="Times New Roman" w:cs="Times New Roman"/>
+          <w:sz w:val="22"/>
+          <w:szCs w:val="22"/>
+        </w:rPr>
+      </w:pPr>
+      <w:proofErr w:type="spellStart"/>
+      <w:r>
+        <w:rPr>
+          <w:rFonts w:ascii="Times New Roman" w:hAnsi="Times New Roman" w:cs="Times New Roman"/>
+          <w:sz w:val="22"/>
+          <w:szCs w:val="22"/>
+        </w:rPr>
+        <w:t>Hmean</w:t>
+      </w:r>
+      <w:proofErr w:type="spellEnd"/>
+      <w:r>
+        <w:rPr>
+          <w:rFonts w:ascii="Times New Roman" w:hAnsi="Times New Roman" w:cs="Times New Roman"/>
+          <w:sz w:val="22"/>
+          <w:szCs w:val="22"/>
+        </w:rPr>
+        <w:t>=2×98.86×98.8998.86+98.89\</w:t>
+      </w:r>
+      <w:proofErr w:type="spellStart"/>
+      <w:r>
+        <w:rPr>
+          <w:rFonts w:ascii="Times New Roman" w:hAnsi="Times New Roman" w:cs="Times New Roman"/>
+          <w:sz w:val="22"/>
+          <w:szCs w:val="22"/>
+        </w:rPr>
+        <w:t>text</w:t>
+      </w:r>
+      <w:proofErr w:type="spellEnd"/>
+      <w:r>
+        <w:rPr>
+          <w:rFonts w:ascii="Times New Roman" w:hAnsi="Times New Roman" w:cs="Times New Roman"/>
+          <w:sz w:val="22"/>
+          <w:szCs w:val="22"/>
+        </w:rPr>
+        <w:t>{</w:t>
+      </w:r>
+      <w:proofErr w:type="spellStart"/>
+      <w:r>
+        <w:rPr>
+          <w:rFonts w:ascii="Times New Roman" w:hAnsi="Times New Roman" w:cs="Times New Roman"/>
+          <w:sz w:val="22"/>
+          <w:szCs w:val="22"/>
+        </w:rPr>
+        <w:t>Hmean</w:t>
+      </w:r>
+      <w:proofErr w:type="spellEnd"/>
+      <w:r>
+        <w:rPr>
+          <w:rFonts w:ascii="Times New Roman" w:hAnsi="Times New Roman" w:cs="Times New Roman"/>
+          <w:sz w:val="22"/>
+          <w:szCs w:val="22"/>
+        </w:rPr>
+        <w:t>} = \frac{2 \times 98.86 \times 98.89}{98.86 + 98.89}</w:t>
+      </w:r>
+      <w:proofErr w:type="spellStart"/>
+      <w:r>
+        <w:rPr>
+          <w:rFonts w:ascii="Times New Roman" w:hAnsi="Times New Roman" w:cs="Times New Roman"/>
+          <w:sz w:val="22"/>
+          <w:szCs w:val="22"/>
+        </w:rPr>
+        <w:t>Hmean</w:t>
+      </w:r>
+      <w:proofErr w:type="spellEnd"/>
+      <w:r>
+        <w:rPr>
+          <w:rFonts w:ascii="Times New Roman" w:hAnsi="Times New Roman" w:cs="Times New Roman"/>
+          <w:sz w:val="22"/>
+          <w:szCs w:val="22"/>
+        </w:rPr>
+        <w:t xml:space="preserve">=98.86+98.892×98.86×98.89​ </w:t>
+      </w:r>
+      <w:proofErr w:type="spellStart"/>
+      <w:r>
+        <w:rPr>
+          <w:rFonts w:ascii="Times New Roman" w:hAnsi="Times New Roman" w:cs="Times New Roman"/>
+          <w:sz w:val="22"/>
+          <w:szCs w:val="22"/>
+        </w:rPr>
+        <w:t>Hmean</w:t>
+      </w:r>
+      <w:proofErr w:type="spellEnd"/>
+      <w:r>
+        <w:rPr>
+          <w:rFonts w:ascii="Times New Roman" w:hAnsi="Times New Roman" w:cs="Times New Roman"/>
+          <w:sz w:val="22"/>
+          <w:szCs w:val="22"/>
+        </w:rPr>
+        <w:t>=2×9778.8754197.75=19557.7508197.75=98.875%\</w:t>
+      </w:r>
+      <w:proofErr w:type="spellStart"/>
+      <w:r>
+        <w:rPr>
+          <w:rFonts w:ascii="Times New Roman" w:hAnsi="Times New Roman" w:cs="Times New Roman"/>
+          <w:sz w:val="22"/>
+          <w:szCs w:val="22"/>
+        </w:rPr>
+        <w:t>text</w:t>
+      </w:r>
+      <w:proofErr w:type="spellEnd"/>
+      <w:r>
+        <w:rPr>
+          <w:rFonts w:ascii="Times New Roman" w:hAnsi="Times New Roman" w:cs="Times New Roman"/>
+          <w:sz w:val="22"/>
+          <w:szCs w:val="22"/>
+        </w:rPr>
+        <w:t>{</w:t>
+      </w:r>
+      <w:proofErr w:type="spellStart"/>
+      <w:r>
+        <w:rPr>
+          <w:rFonts w:ascii="Times New Roman" w:hAnsi="Times New Roman" w:cs="Times New Roman"/>
+          <w:sz w:val="22"/>
+          <w:szCs w:val="22"/>
+        </w:rPr>
+        <w:t>Hmean</w:t>
+      </w:r>
+      <w:proofErr w:type="spellEnd"/>
+      <w:r>
+        <w:rPr>
+          <w:rFonts w:ascii="Times New Roman" w:hAnsi="Times New Roman" w:cs="Times New Roman"/>
+          <w:sz w:val="22"/>
+          <w:szCs w:val="22"/>
+        </w:rPr>
+        <w:t>} = \frac{2 \times 9778.8754}{197.75} = \frac{19557.7508}{197.75} = 98.875\%</w:t>
+      </w:r>
+      <w:proofErr w:type="spellStart"/>
+      <w:r>
+        <w:rPr>
+          <w:rFonts w:ascii="Times New Roman" w:hAnsi="Times New Roman" w:cs="Times New Roman"/>
+          <w:sz w:val="22"/>
+          <w:szCs w:val="22"/>
+        </w:rPr>
+        <w:t>Hmean</w:t>
+      </w:r>
+      <w:proofErr w:type="spellEnd"/>
+      <w:r>
+        <w:rPr>
+          <w:rFonts w:ascii="Times New Roman" w:hAnsi="Times New Roman" w:cs="Times New Roman"/>
+          <w:sz w:val="22"/>
+          <w:szCs w:val="22"/>
+        </w:rPr>
+        <w:t>=197.752×9778.8754​=197.7519557.7508​=98.875%</w:t>
+      </w:r>
+    </w:p>
+    <w:p>
+      <w:pPr>
+        <w:jc w:val="both"/>
+        <w:rPr>
+          <w:rFonts w:ascii="Times New Roman" w:hAnsi="Times New Roman" w:cs="Times New Roman"/>
+          <w:sz w:val="22"/>
+          <w:szCs w:val="22"/>
+        </w:rPr>
+      </w:pPr>
+      <w:r>
+        <w:rPr>
+          <w:rFonts w:ascii="Times New Roman" w:hAnsi="Times New Roman" w:cs="Times New Roman"/>
+          <w:sz w:val="22"/>
+          <w:szCs w:val="22"/>
+        </w:rPr>
+        <w:pict w14:anchorId="10FFE7D3">
+          <v:rect id="_x0000_i1201" style="width:0;height:1.5pt" o:hralign="center" o:hrstd="t" o:hr="t" fillcolor="#a0a0a0" stroked="f"/>
+        </w:pict>
+      </w:r>
+    </w:p>
+    <w:p>
+      <w:pPr>
+        <w:jc w:val="both"/>
+        <w:rPr>
+          <w:rFonts w:ascii="Times New Roman" w:hAnsi="Times New Roman" w:cs="Times New Roman"/>
+          <w:b/>
+          <w:bCs/>
+          <w:sz w:val="22"/>
+          <w:szCs w:val="22"/>
+        </w:rPr>
+      </w:pPr>
+      <w:r>
+        <w:rPr>
+          <w:rFonts w:ascii="Times New Roman" w:hAnsi="Times New Roman" w:cs="Times New Roman"/>
+          <w:b/>
+          <w:bCs/>
+          <w:sz w:val="22"/>
+          <w:szCs w:val="22"/>
+        </w:rPr>
+        <w:t>Résultats Finalisés</w:t>
+      </w:r>
+    </w:p>
+    <w:p>
+      <w:pPr>
+        <w:numPr>
+          <w:ilvl w:val="0"/>
+          <w:numId w:val="31"/>
+        </w:numPr>
+        <w:jc w:val="both"/>
+        <w:rPr>
+          <w:rFonts w:ascii="Times New Roman" w:hAnsi="Times New Roman" w:cs="Times New Roman"/>
+          <w:sz w:val="22"/>
+          <w:szCs w:val="22"/>
+        </w:rPr>
+      </w:pPr>
+      <w:proofErr w:type="spellStart"/>
+      <w:r>
+        <w:rPr>
+          <w:rFonts w:ascii="Times New Roman" w:hAnsi="Times New Roman" w:cs="Times New Roman"/>
+          <w:b/>
+          <w:bCs/>
+          <w:sz w:val="22"/>
+          <w:szCs w:val="22"/>
+        </w:rPr>
+        <w:t>Recall</w:t>
+      </w:r>
+      <w:proofErr w:type="spellEnd"/>
+      <w:r>
+        <w:rPr>
+          <w:rFonts w:ascii="Times New Roman" w:hAnsi="Times New Roman" w:cs="Times New Roman"/>
+          <w:b/>
+          <w:bCs/>
+          <w:sz w:val="22"/>
+          <w:szCs w:val="22"/>
+        </w:rPr>
+        <w:t xml:space="preserve"> (par classe)</w:t>
+      </w:r>
+      <w:r>
+        <w:rPr>
+          <w:rFonts w:ascii="Times New Roman" w:hAnsi="Times New Roman" w:cs="Times New Roman"/>
+          <w:sz w:val="22"/>
+          <w:szCs w:val="22"/>
+        </w:rPr>
+        <w:t xml:space="preserve"> :</w:t>
+      </w:r>
+    </w:p>
+    <w:p>
+      <w:pPr>
+        <w:numPr>
+          <w:ilvl w:val="1"/>
+          <w:numId w:val="31"/>
+        </w:numPr>
+        <w:jc w:val="both"/>
+        <w:rPr>
+          <w:rFonts w:ascii="Times New Roman" w:hAnsi="Times New Roman" w:cs="Times New Roman"/>
+          <w:sz w:val="22"/>
+          <w:szCs w:val="22"/>
+        </w:rPr>
+      </w:pPr>
+      <w:r>
+        <w:rPr>
+          <w:rFonts w:ascii="Times New Roman" w:hAnsi="Times New Roman" w:cs="Times New Roman"/>
+          <w:sz w:val="22"/>
+          <w:szCs w:val="22"/>
+        </w:rPr>
+        <w:t xml:space="preserve">No </w:t>
+      </w:r>
+      <w:proofErr w:type="spellStart"/>
+      <w:r>
+        <w:rPr>
+          <w:rFonts w:ascii="Times New Roman" w:hAnsi="Times New Roman" w:cs="Times New Roman"/>
+          <w:sz w:val="22"/>
+          <w:szCs w:val="22"/>
+        </w:rPr>
+        <w:t>Tumor</w:t>
+      </w:r>
+      <w:proofErr w:type="spellEnd"/>
+      <w:r>
+        <w:rPr>
+          <w:rFonts w:ascii="Times New Roman" w:hAnsi="Times New Roman" w:cs="Times New Roman"/>
+          <w:sz w:val="22"/>
+          <w:szCs w:val="22"/>
+        </w:rPr>
+        <w:t xml:space="preserve"> : 99.26%99.26\%99.26%</w:t>
+      </w:r>
+    </w:p>
+    <w:p>
+      <w:pPr>
+        <w:numPr>
+          <w:ilvl w:val="1"/>
+          <w:numId w:val="31"/>
+        </w:numPr>
+        <w:jc w:val="both"/>
+        <w:rPr>
+          <w:rFonts w:ascii="Times New Roman" w:hAnsi="Times New Roman" w:cs="Times New Roman"/>
+          <w:sz w:val="22"/>
+          <w:szCs w:val="22"/>
+        </w:rPr>
+      </w:pPr>
+      <w:proofErr w:type="spellStart"/>
+      <w:r>
+        <w:rPr>
+          <w:rFonts w:ascii="Times New Roman" w:hAnsi="Times New Roman" w:cs="Times New Roman"/>
+          <w:sz w:val="22"/>
+          <w:szCs w:val="22"/>
+        </w:rPr>
+        <w:t>Glioma</w:t>
+      </w:r>
+      <w:proofErr w:type="spellEnd"/>
+      <w:r>
+        <w:rPr>
+          <w:rFonts w:ascii="Times New Roman" w:hAnsi="Times New Roman" w:cs="Times New Roman"/>
+          <w:sz w:val="22"/>
+          <w:szCs w:val="22"/>
+        </w:rPr>
+        <w:t xml:space="preserve"> : 97.81%97.81\%97.81%</w:t>
+      </w:r>
+    </w:p>
+    <w:p>
+      <w:pPr>
+        <w:numPr>
+          <w:ilvl w:val="1"/>
+          <w:numId w:val="31"/>
+        </w:numPr>
+        <w:jc w:val="both"/>
+        <w:rPr>
+          <w:rFonts w:ascii="Times New Roman" w:hAnsi="Times New Roman" w:cs="Times New Roman"/>
+          <w:sz w:val="22"/>
+          <w:szCs w:val="22"/>
+        </w:rPr>
+      </w:pPr>
+      <w:proofErr w:type="spellStart"/>
+      <w:r>
+        <w:rPr>
+          <w:rFonts w:ascii="Times New Roman" w:hAnsi="Times New Roman" w:cs="Times New Roman"/>
+          <w:sz w:val="22"/>
+          <w:szCs w:val="22"/>
+        </w:rPr>
+        <w:t>Meningioma</w:t>
+      </w:r>
+      <w:proofErr w:type="spellEnd"/>
+      <w:r>
+        <w:rPr>
+          <w:rFonts w:ascii="Times New Roman" w:hAnsi="Times New Roman" w:cs="Times New Roman"/>
+          <w:sz w:val="22"/>
+          <w:szCs w:val="22"/>
+        </w:rPr>
+        <w:t xml:space="preserve"> : 98.45%98.45\%98.45%</w:t>
+      </w:r>
+    </w:p>
+    <w:p>
+      <w:pPr>
+        <w:numPr>
+          <w:ilvl w:val="1"/>
+          <w:numId w:val="31"/>
+        </w:numPr>
+        <w:jc w:val="both"/>
+        <w:rPr>
+          <w:rFonts w:ascii="Times New Roman" w:hAnsi="Times New Roman" w:cs="Times New Roman"/>
+          <w:sz w:val="22"/>
+          <w:szCs w:val="22"/>
+        </w:rPr>
+      </w:pPr>
+      <w:proofErr w:type="spellStart"/>
+      <w:r>
+        <w:rPr>
+          <w:rFonts w:ascii="Times New Roman" w:hAnsi="Times New Roman" w:cs="Times New Roman"/>
+          <w:sz w:val="22"/>
+          <w:szCs w:val="22"/>
+        </w:rPr>
+        <w:t>Pituitary</w:t>
+      </w:r>
+      <w:proofErr w:type="spellEnd"/>
+      <w:r>
+        <w:rPr>
+          <w:rFonts w:ascii="Times New Roman" w:hAnsi="Times New Roman" w:cs="Times New Roman"/>
+          <w:sz w:val="22"/>
+          <w:szCs w:val="22"/>
+        </w:rPr>
+        <w:t xml:space="preserve"> : 99.72%99.72\%99.72%</w:t>
+      </w:r>
+    </w:p>
+    <w:p>
+      <w:pPr>
+        <w:numPr>
+          <w:ilvl w:val="0"/>
+          <w:numId w:val="31"/>
+        </w:numPr>
+        <w:jc w:val="both"/>
+        <w:rPr>
+          <w:rFonts w:ascii="Times New Roman" w:hAnsi="Times New Roman" w:cs="Times New Roman"/>
+          <w:sz w:val="22"/>
+          <w:szCs w:val="22"/>
+        </w:rPr>
+      </w:pPr>
+      <w:proofErr w:type="spellStart"/>
+      <w:r>
+        <w:rPr>
+          <w:rFonts w:ascii="Times New Roman" w:hAnsi="Times New Roman" w:cs="Times New Roman"/>
+          <w:b/>
+          <w:bCs/>
+          <w:sz w:val="22"/>
+          <w:szCs w:val="22"/>
+        </w:rPr>
+        <w:t>Recall</w:t>
+      </w:r>
+      <w:proofErr w:type="spellEnd"/>
+      <w:r>
+        <w:rPr>
+          <w:rFonts w:ascii="Times New Roman" w:hAnsi="Times New Roman" w:cs="Times New Roman"/>
+          <w:b/>
+          <w:bCs/>
+          <w:sz w:val="22"/>
+          <w:szCs w:val="22"/>
+        </w:rPr>
+        <w:t xml:space="preserve"> Global (pondéré)</w:t>
+      </w:r>
+      <w:r>
+        <w:rPr>
+          <w:rFonts w:ascii="Times New Roman" w:hAnsi="Times New Roman" w:cs="Times New Roman"/>
+          <w:sz w:val="22"/>
+          <w:szCs w:val="22"/>
+        </w:rPr>
+        <w:t xml:space="preserve"> : 98.89%98.89\%98.89%</w:t>
+      </w:r>
+    </w:p>
+    <w:p>
+      <w:pPr>
+        <w:numPr>
+          <w:ilvl w:val="0"/>
+          <w:numId w:val="31"/>
+        </w:numPr>
+        <w:jc w:val="both"/>
+        <w:rPr>
+          <w:rFonts w:ascii="Times New Roman" w:hAnsi="Times New Roman" w:cs="Times New Roman"/>
+          <w:sz w:val="22"/>
+          <w:szCs w:val="22"/>
+        </w:rPr>
+      </w:pPr>
+      <w:proofErr w:type="spellStart"/>
+      <w:r>
+        <w:rPr>
+          <w:rFonts w:ascii="Times New Roman" w:hAnsi="Times New Roman" w:cs="Times New Roman"/>
+          <w:b/>
+          <w:bCs/>
+          <w:sz w:val="22"/>
+          <w:szCs w:val="22"/>
+        </w:rPr>
+        <w:t>Hmean</w:t>
+      </w:r>
+      <w:proofErr w:type="spellEnd"/>
+      <w:r>
+        <w:rPr>
+          <w:rFonts w:ascii="Times New Roman" w:hAnsi="Times New Roman" w:cs="Times New Roman"/>
+          <w:sz w:val="22"/>
+          <w:szCs w:val="22"/>
+        </w:rPr>
+        <w:t xml:space="preserve"> : 98.88%98.88\%98.88%</w:t>
+      </w:r>
+    </w:p>
+    <w:p>
+      <w:pPr>
+        <w:jc w:val="both"/>
+        <w:rPr>
+          <w:rFonts w:ascii="Times New Roman" w:hAnsi="Times New Roman" w:cs="Times New Roman"/>
+          <w:sz w:val="22"/>
+          <w:szCs w:val="22"/>
+        </w:rPr>
+      </w:pPr>
+      <w:r>
+        <w:rPr>
+          <w:rFonts w:ascii="Times New Roman" w:hAnsi="Times New Roman" w:cs="Times New Roman"/>
+          <w:sz w:val="22"/>
+          <w:szCs w:val="22"/>
+        </w:rPr>
+        <w:t>Ces résultats indiquent que votre modèle est bien équilibré en termes de précision et de rappel. Si vous souhaitez un script pour automatiser ces calculs, faites-le-moi savoir !</w:t>
+      </w:r>
+    </w:p>
+    <w:p>
+      <w:pPr>
+        <w:jc w:val="both"/>
+        <w:rPr>
+          <w:rFonts w:ascii="Times New Roman" w:hAnsi="Times New Roman" w:cs="Times New Roman"/>
+          <w:sz w:val="22"/>
+          <w:szCs w:val="22"/>
+          <w:lang w:val="en-US"/>
+        </w:rPr>
+      </w:pPr>
+      <w:r>
+        <w:rPr>
+          <w:rFonts w:ascii="Times New Roman" w:hAnsi="Times New Roman" w:cs="Times New Roman"/>
+          <w:sz w:val="22"/>
+          <w:szCs w:val="22"/>
+          <w:lang w:val="en-US"/>
+        </w:rPr>
+        <w:lastRenderedPageBreak/>
         <w:br w:type="page"/>
       </w:r>
     </w:p>
@@ -5823,7 +8891,7 @@
 </file>
 
 <file path=word/comments.xml><?xml version="1.0" encoding="utf-8"?>
-<w:comments xmlns:wpc="http://schemas.microsoft.com/office/word/2010/wordprocessingCanvas" xmlns:cx="http://schemas.microsoft.com/office/drawing/2014/chartex" xmlns:cx1="http://schemas.microsoft.com/office/drawing/2015/9/8/chartex" xmlns:cx2="http://schemas.microsoft.com/office/drawing/2015/10/21/chartex" xmlns:cx3="http://schemas.microsoft.com/office/drawing/2016/5/9/chartex" xmlns:cx4="http://schemas.microsoft.com/office/drawing/2016/5/10/chartex" xmlns:cx5="http://schemas.microsoft.com/office/drawing/2016/5/11/chartex" xmlns:cx6="http://schemas.microsoft.com/office/drawing/2016/5/12/chartex" xmlns:cx7="http://schemas.microsoft.com/office/drawing/2016/5/13/chartex" xmlns:cx8="http://schemas.microsoft.com/office/drawing/2016/5/14/chartex" xmlns:mc="http://schemas.openxmlformats.org/markup-compatibility/2006" xmlns:aink="http://schemas.microsoft.com/office/drawing/2016/ink" xmlns:am3d="http://schemas.microsoft.com/office/drawing/2017/model3d" xmlns:o="urn:schemas-microsoft-com:office:office" xmlns:oel="http://schemas.microsoft.com/office/2019/extlst" xmlns:r="http://schemas.openxmlformats.org/officeDocument/2006/relationships" xmlns:m="http://schemas.openxmlformats.org/officeDocument/2006/math" xmlns:v="urn:schemas-microsoft-com:vml" xmlns:wp14="http://schemas.microsoft.com/office/word/2010/wordprocessingDrawing" xmlns:wp="http://schemas.openxmlformats.org/drawingml/2006/wordprocessingDrawing" xmlns:w10="urn:schemas-microsoft-com:office:word" xmlns:w="http://schemas.openxmlformats.org/wordprocessingml/2006/main" xmlns:w14="http://schemas.microsoft.com/office/word/2010/wordml" xmlns:w15="http://schemas.microsoft.com/office/word/2012/wordml" xmlns:w16cex="http://schemas.microsoft.com/office/word/2018/wordml/cex" xmlns:w16cid="http://schemas.microsoft.com/office/word/2016/wordml/cid" xmlns:w16="http://schemas.microsoft.com/office/word/2018/wordml" xmlns:w16du="http://schemas.microsoft.com/office/word/2023/wordml/word16du" xmlns:w16sdtdh="http://schemas.microsoft.com/office/word/2020/wordml/sdtdatahash" xmlns:w16se="http://schemas.microsoft.com/office/word/2015/wordml/symex" xmlns:wpg="http://schemas.microsoft.com/office/word/2010/wordprocessingGroup" xmlns:wpi="http://schemas.microsoft.com/office/word/2010/wordprocessingInk" xmlns:wne="http://schemas.microsoft.com/office/word/2006/wordml" xmlns:wps="http://schemas.microsoft.com/office/word/2010/wordprocessingShape" mc:Ignorable="w14 w15 w16se w16cid w16 w16cex w16sdtdh w16du wp14">
+<w:comments xmlns:wpc="http://schemas.microsoft.com/office/word/2010/wordprocessingCanvas" xmlns:cx="http://schemas.microsoft.com/office/drawing/2014/chartex" xmlns:cx1="http://schemas.microsoft.com/office/drawing/2015/9/8/chartex" xmlns:cx2="http://schemas.microsoft.com/office/drawing/2015/10/21/chartex" xmlns:cx3="http://schemas.microsoft.com/office/drawing/2016/5/9/chartex" xmlns:cx4="http://schemas.microsoft.com/office/drawing/2016/5/10/chartex" xmlns:cx5="http://schemas.microsoft.com/office/drawing/2016/5/11/chartex" xmlns:cx6="http://schemas.microsoft.com/office/drawing/2016/5/12/chartex" xmlns:cx7="http://schemas.microsoft.com/office/drawing/2016/5/13/chartex" xmlns:cx8="http://schemas.microsoft.com/office/drawing/2016/5/14/chartex" xmlns:mc="http://schemas.openxmlformats.org/markup-compatibility/2006" xmlns:aink="http://schemas.microsoft.com/office/drawing/2016/ink" xmlns:am3d="http://schemas.microsoft.com/office/drawing/2017/model3d" xmlns:o="urn:schemas-microsoft-com:office:office" xmlns:oel="http://schemas.microsoft.com/office/2019/extlst" xmlns:r="http://schemas.openxmlformats.org/officeDocument/2006/relationships" xmlns:m="http://schemas.openxmlformats.org/officeDocument/2006/math" xmlns:v="urn:schemas-microsoft-com:vml" xmlns:wp14="http://schemas.microsoft.com/office/word/2010/wordprocessingDrawing" xmlns:wp="http://schemas.openxmlformats.org/drawingml/2006/wordprocessingDrawing" xmlns:w10="urn:schemas-microsoft-com:office:word" xmlns:w="http://schemas.openxmlformats.org/wordprocessingml/2006/main" xmlns:w14="http://schemas.microsoft.com/office/word/2010/wordml" xmlns:w15="http://schemas.microsoft.com/office/word/2012/wordml" xmlns:w16cex="http://schemas.microsoft.com/office/word/2018/wordml/cex" xmlns:w16cid="http://schemas.microsoft.com/office/word/2016/wordml/cid" xmlns:w16="http://schemas.microsoft.com/office/word/2018/wordml" xmlns:w16du="http://schemas.microsoft.com/office/word/2023/wordml/word16du" xmlns:w16sdtdh="http://schemas.microsoft.com/office/word/2020/wordml/sdtdatahash" xmlns:w16sdtfl="http://schemas.microsoft.com/office/word/2024/wordml/sdtformatlock" xmlns:w16se="http://schemas.microsoft.com/office/word/2015/wordml/symex" xmlns:wpg="http://schemas.microsoft.com/office/word/2010/wordprocessingGroup" xmlns:wpi="http://schemas.microsoft.com/office/word/2010/wordprocessingInk" xmlns:wne="http://schemas.microsoft.com/office/word/2006/wordml" xmlns:wps="http://schemas.microsoft.com/office/word/2010/wordprocessingShape" mc:Ignorable="w14 w15 w16se w16cid w16 w16cex w16sdtdh w16sdtfl w16du wp14">
   <w:comment w:id="0" w:author="Lucas Landy" w:date="2025-01-06T20:10:00Z" w:initials="LL">
     <w:p>
       <w:pPr>
@@ -6111,7 +9179,7 @@
 </file>
 
 <file path=word/commentsExtended.xml><?xml version="1.0" encoding="utf-8"?>
-<w15:commentsEx xmlns:wpc="http://schemas.microsoft.com/office/word/2010/wordprocessingCanvas" xmlns:cx="http://schemas.microsoft.com/office/drawing/2014/chartex" xmlns:cx1="http://schemas.microsoft.com/office/drawing/2015/9/8/chartex" xmlns:cx2="http://schemas.microsoft.com/office/drawing/2015/10/21/chartex" xmlns:cx3="http://schemas.microsoft.com/office/drawing/2016/5/9/chartex" xmlns:cx4="http://schemas.microsoft.com/office/drawing/2016/5/10/chartex" xmlns:cx5="http://schemas.microsoft.com/office/drawing/2016/5/11/chartex" xmlns:cx6="http://schemas.microsoft.com/office/drawing/2016/5/12/chartex" xmlns:cx7="http://schemas.microsoft.com/office/drawing/2016/5/13/chartex" xmlns:cx8="http://schemas.microsoft.com/office/drawing/2016/5/14/chartex" xmlns:mc="http://schemas.openxmlformats.org/markup-compatibility/2006" xmlns:aink="http://schemas.microsoft.com/office/drawing/2016/ink" xmlns:am3d="http://schemas.microsoft.com/office/drawing/2017/model3d" xmlns:o="urn:schemas-microsoft-com:office:office" xmlns:oel="http://schemas.microsoft.com/office/2019/extlst" xmlns:r="http://schemas.openxmlformats.org/officeDocument/2006/relationships" xmlns:m="http://schemas.openxmlformats.org/officeDocument/2006/math" xmlns:v="urn:schemas-microsoft-com:vml" xmlns:wp14="http://schemas.microsoft.com/office/word/2010/wordprocessingDrawing" xmlns:wp="http://schemas.openxmlformats.org/drawingml/2006/wordprocessingDrawing" xmlns:w10="urn:schemas-microsoft-com:office:word" xmlns:w="http://schemas.openxmlformats.org/wordprocessingml/2006/main" xmlns:w14="http://schemas.microsoft.com/office/word/2010/wordml" xmlns:w15="http://schemas.microsoft.com/office/word/2012/wordml" xmlns:w16cex="http://schemas.microsoft.com/office/word/2018/wordml/cex" xmlns:w16cid="http://schemas.microsoft.com/office/word/2016/wordml/cid" xmlns:w16="http://schemas.microsoft.com/office/word/2018/wordml" xmlns:w16du="http://schemas.microsoft.com/office/word/2023/wordml/word16du" xmlns:w16sdtdh="http://schemas.microsoft.com/office/word/2020/wordml/sdtdatahash" xmlns:w16se="http://schemas.microsoft.com/office/word/2015/wordml/symex" xmlns:wpg="http://schemas.microsoft.com/office/word/2010/wordprocessingGroup" xmlns:wpi="http://schemas.microsoft.com/office/word/2010/wordprocessingInk" xmlns:wne="http://schemas.microsoft.com/office/word/2006/wordml" xmlns:wps="http://schemas.microsoft.com/office/word/2010/wordprocessingShape" mc:Ignorable="w14 w15 w16se w16cid w16 w16cex w16sdtdh w16du wp14">
+<w15:commentsEx xmlns:wpc="http://schemas.microsoft.com/office/word/2010/wordprocessingCanvas" xmlns:cx="http://schemas.microsoft.com/office/drawing/2014/chartex" xmlns:cx1="http://schemas.microsoft.com/office/drawing/2015/9/8/chartex" xmlns:cx2="http://schemas.microsoft.com/office/drawing/2015/10/21/chartex" xmlns:cx3="http://schemas.microsoft.com/office/drawing/2016/5/9/chartex" xmlns:cx4="http://schemas.microsoft.com/office/drawing/2016/5/10/chartex" xmlns:cx5="http://schemas.microsoft.com/office/drawing/2016/5/11/chartex" xmlns:cx6="http://schemas.microsoft.com/office/drawing/2016/5/12/chartex" xmlns:cx7="http://schemas.microsoft.com/office/drawing/2016/5/13/chartex" xmlns:cx8="http://schemas.microsoft.com/office/drawing/2016/5/14/chartex" xmlns:mc="http://schemas.openxmlformats.org/markup-compatibility/2006" xmlns:aink="http://schemas.microsoft.com/office/drawing/2016/ink" xmlns:am3d="http://schemas.microsoft.com/office/drawing/2017/model3d" xmlns:o="urn:schemas-microsoft-com:office:office" xmlns:oel="http://schemas.microsoft.com/office/2019/extlst" xmlns:r="http://schemas.openxmlformats.org/officeDocument/2006/relationships" xmlns:m="http://schemas.openxmlformats.org/officeDocument/2006/math" xmlns:v="urn:schemas-microsoft-com:vml" xmlns:wp14="http://schemas.microsoft.com/office/word/2010/wordprocessingDrawing" xmlns:wp="http://schemas.openxmlformats.org/drawingml/2006/wordprocessingDrawing" xmlns:w10="urn:schemas-microsoft-com:office:word" xmlns:w="http://schemas.openxmlformats.org/wordprocessingml/2006/main" xmlns:w14="http://schemas.microsoft.com/office/word/2010/wordml" xmlns:w15="http://schemas.microsoft.com/office/word/2012/wordml" xmlns:w16cex="http://schemas.microsoft.com/office/word/2018/wordml/cex" xmlns:w16cid="http://schemas.microsoft.com/office/word/2016/wordml/cid" xmlns:w16="http://schemas.microsoft.com/office/word/2018/wordml" xmlns:w16du="http://schemas.microsoft.com/office/word/2023/wordml/word16du" xmlns:w16sdtdh="http://schemas.microsoft.com/office/word/2020/wordml/sdtdatahash" xmlns:w16sdtfl="http://schemas.microsoft.com/office/word/2024/wordml/sdtformatlock" xmlns:w16se="http://schemas.microsoft.com/office/word/2015/wordml/symex" xmlns:wpg="http://schemas.microsoft.com/office/word/2010/wordprocessingGroup" xmlns:wpi="http://schemas.microsoft.com/office/word/2010/wordprocessingInk" xmlns:wne="http://schemas.microsoft.com/office/word/2006/wordml" xmlns:wps="http://schemas.microsoft.com/office/word/2010/wordprocessingShape" mc:Ignorable="w14 w15 w16se w16cid w16 w16cex w16sdtdh w16sdtfl w16du wp14">
   <w15:commentEx w15:paraId="349BD6B3" w15:done="0"/>
   <w15:commentEx w15:paraId="18E246AB" w15:done="0"/>
   <w15:commentEx w15:paraId="6E0DFAFE" w15:done="0"/>
@@ -6119,7 +9187,7 @@
 </file>
 
 <file path=word/commentsExtensible.xml><?xml version="1.0" encoding="utf-8"?>
-<w16cex:commentsExtensible xmlns:wpc="http://schemas.microsoft.com/office/word/2010/wordprocessingCanvas" xmlns:cx="http://schemas.microsoft.com/office/drawing/2014/chartex" xmlns:cx1="http://schemas.microsoft.com/office/drawing/2015/9/8/chartex" xmlns:cx2="http://schemas.microsoft.com/office/drawing/2015/10/21/chartex" xmlns:cx3="http://schemas.microsoft.com/office/drawing/2016/5/9/chartex" xmlns:cx4="http://schemas.microsoft.com/office/drawing/2016/5/10/chartex" xmlns:cx5="http://schemas.microsoft.com/office/drawing/2016/5/11/chartex" xmlns:cx6="http://schemas.microsoft.com/office/drawing/2016/5/12/chartex" xmlns:cx7="http://schemas.microsoft.com/office/drawing/2016/5/13/chartex" xmlns:cx8="http://schemas.microsoft.com/office/drawing/2016/5/14/chartex" xmlns:cr="http://schemas.microsoft.com/office/comments/2020/reactions" xmlns:mc="http://schemas.openxmlformats.org/markup-compatibility/2006" xmlns:aink="http://schemas.microsoft.com/office/drawing/2016/ink" xmlns:am3d="http://schemas.microsoft.com/office/drawing/2017/model3d" xmlns:o="urn:schemas-microsoft-com:office:office" xmlns:oel="http://schemas.microsoft.com/office/2019/extlst" xmlns:r="http://schemas.openxmlformats.org/officeDocument/2006/relationships" xmlns:m="http://schemas.openxmlformats.org/officeDocument/2006/math" xmlns:v="urn:schemas-microsoft-com:vml" xmlns:wp14="http://schemas.microsoft.com/office/word/2010/wordprocessingDrawing" xmlns:wp="http://schemas.openxmlformats.org/drawingml/2006/wordprocessingDrawing" xmlns:w10="urn:schemas-microsoft-com:office:word" xmlns:w="http://schemas.openxmlformats.org/wordprocessingml/2006/main" xmlns:w14="http://schemas.microsoft.com/office/word/2010/wordml" xmlns:w15="http://schemas.microsoft.com/office/word/2012/wordml" xmlns:w16cex="http://schemas.microsoft.com/office/word/2018/wordml/cex" xmlns:w16cid="http://schemas.microsoft.com/office/word/2016/wordml/cid" xmlns:w16="http://schemas.microsoft.com/office/word/2018/wordml" xmlns:w16du="http://schemas.microsoft.com/office/word/2023/wordml/word16du" xmlns:w16sdtdh="http://schemas.microsoft.com/office/word/2020/wordml/sdtdatahash" xmlns:w16se="http://schemas.microsoft.com/office/word/2015/wordml/symex" xmlns:wpg="http://schemas.microsoft.com/office/word/2010/wordprocessingGroup" xmlns:wpi="http://schemas.microsoft.com/office/word/2010/wordprocessingInk" xmlns:wne="http://schemas.microsoft.com/office/word/2006/wordml" xmlns:wps="http://schemas.microsoft.com/office/word/2010/wordprocessingShape" mc:Ignorable="w14 w15 w16se w16cid w16 w16cex w16sdtdh cr w16du wp14">
+<w16cex:commentsExtensible xmlns:wpc="http://schemas.microsoft.com/office/word/2010/wordprocessingCanvas" xmlns:cx="http://schemas.microsoft.com/office/drawing/2014/chartex" xmlns:cx1="http://schemas.microsoft.com/office/drawing/2015/9/8/chartex" xmlns:cx2="http://schemas.microsoft.com/office/drawing/2015/10/21/chartex" xmlns:cx3="http://schemas.microsoft.com/office/drawing/2016/5/9/chartex" xmlns:cx4="http://schemas.microsoft.com/office/drawing/2016/5/10/chartex" xmlns:cx5="http://schemas.microsoft.com/office/drawing/2016/5/11/chartex" xmlns:cx6="http://schemas.microsoft.com/office/drawing/2016/5/12/chartex" xmlns:cx7="http://schemas.microsoft.com/office/drawing/2016/5/13/chartex" xmlns:cx8="http://schemas.microsoft.com/office/drawing/2016/5/14/chartex" xmlns:cr="http://schemas.microsoft.com/office/comments/2020/reactions" xmlns:mc="http://schemas.openxmlformats.org/markup-compatibility/2006" xmlns:aink="http://schemas.microsoft.com/office/drawing/2016/ink" xmlns:am3d="http://schemas.microsoft.com/office/drawing/2017/model3d" xmlns:o="urn:schemas-microsoft-com:office:office" xmlns:oel="http://schemas.microsoft.com/office/2019/extlst" xmlns:r="http://schemas.openxmlformats.org/officeDocument/2006/relationships" xmlns:m="http://schemas.openxmlformats.org/officeDocument/2006/math" xmlns:v="urn:schemas-microsoft-com:vml" xmlns:wp14="http://schemas.microsoft.com/office/word/2010/wordprocessingDrawing" xmlns:wp="http://schemas.openxmlformats.org/drawingml/2006/wordprocessingDrawing" xmlns:w10="urn:schemas-microsoft-com:office:word" xmlns:w="http://schemas.openxmlformats.org/wordprocessingml/2006/main" xmlns:w14="http://schemas.microsoft.com/office/word/2010/wordml" xmlns:w15="http://schemas.microsoft.com/office/word/2012/wordml" xmlns:w16cex="http://schemas.microsoft.com/office/word/2018/wordml/cex" xmlns:w16cid="http://schemas.microsoft.com/office/word/2016/wordml/cid" xmlns:w16="http://schemas.microsoft.com/office/word/2018/wordml" xmlns:w16du="http://schemas.microsoft.com/office/word/2023/wordml/word16du" xmlns:w16sdtdh="http://schemas.microsoft.com/office/word/2020/wordml/sdtdatahash" xmlns:w16sdtfl="http://schemas.microsoft.com/office/word/2024/wordml/sdtformatlock" xmlns:w16se="http://schemas.microsoft.com/office/word/2015/wordml/symex" xmlns:wpg="http://schemas.microsoft.com/office/word/2010/wordprocessingGroup" xmlns:wpi="http://schemas.microsoft.com/office/word/2010/wordprocessingInk" xmlns:wne="http://schemas.microsoft.com/office/word/2006/wordml" xmlns:wps="http://schemas.microsoft.com/office/word/2010/wordprocessingShape" mc:Ignorable="w14 w15 w16se w16cid w16 w16cex w16sdtdh w16sdtfl cr w16du wp14">
   <w16cex:commentExtensible w16cex:durableId="17F40EDA" w16cex:dateUtc="2025-01-06T11:10:00Z"/>
   <w16cex:commentExtensible w16cex:durableId="692DD626" w16cex:dateUtc="2025-01-06T11:12:00Z"/>
   <w16cex:commentExtensible w16cex:durableId="5BDE5A47" w16cex:dateUtc="2025-01-06T11:13:00Z"/>
@@ -6127,7 +9195,7 @@
 </file>
 
 <file path=word/commentsIds.xml><?xml version="1.0" encoding="utf-8"?>
-<w16cid:commentsIds xmlns:wpc="http://schemas.microsoft.com/office/word/2010/wordprocessingCanvas" xmlns:cx="http://schemas.microsoft.com/office/drawing/2014/chartex" xmlns:cx1="http://schemas.microsoft.com/office/drawing/2015/9/8/chartex" xmlns:cx2="http://schemas.microsoft.com/office/drawing/2015/10/21/chartex" xmlns:cx3="http://schemas.microsoft.com/office/drawing/2016/5/9/chartex" xmlns:cx4="http://schemas.microsoft.com/office/drawing/2016/5/10/chartex" xmlns:cx5="http://schemas.microsoft.com/office/drawing/2016/5/11/chartex" xmlns:cx6="http://schemas.microsoft.com/office/drawing/2016/5/12/chartex" xmlns:cx7="http://schemas.microsoft.com/office/drawing/2016/5/13/chartex" xmlns:cx8="http://schemas.microsoft.com/office/drawing/2016/5/14/chartex" xmlns:mc="http://schemas.openxmlformats.org/markup-compatibility/2006" xmlns:aink="http://schemas.microsoft.com/office/drawing/2016/ink" xmlns:am3d="http://schemas.microsoft.com/office/drawing/2017/model3d" xmlns:o="urn:schemas-microsoft-com:office:office" xmlns:oel="http://schemas.microsoft.com/office/2019/extlst" xmlns:r="http://schemas.openxmlformats.org/officeDocument/2006/relationships" xmlns:m="http://schemas.openxmlformats.org/officeDocument/2006/math" xmlns:v="urn:schemas-microsoft-com:vml" xmlns:wp14="http://schemas.microsoft.com/office/word/2010/wordprocessingDrawing" xmlns:wp="http://schemas.openxmlformats.org/drawingml/2006/wordprocessingDrawing" xmlns:w10="urn:schemas-microsoft-com:office:word" xmlns:w="http://schemas.openxmlformats.org/wordprocessingml/2006/main" xmlns:w14="http://schemas.microsoft.com/office/word/2010/wordml" xmlns:w15="http://schemas.microsoft.com/office/word/2012/wordml" xmlns:w16cex="http://schemas.microsoft.com/office/word/2018/wordml/cex" xmlns:w16cid="http://schemas.microsoft.com/office/word/2016/wordml/cid" xmlns:w16="http://schemas.microsoft.com/office/word/2018/wordml" xmlns:w16du="http://schemas.microsoft.com/office/word/2023/wordml/word16du" xmlns:w16sdtdh="http://schemas.microsoft.com/office/word/2020/wordml/sdtdatahash" xmlns:w16se="http://schemas.microsoft.com/office/word/2015/wordml/symex" xmlns:wpg="http://schemas.microsoft.com/office/word/2010/wordprocessingGroup" xmlns:wpi="http://schemas.microsoft.com/office/word/2010/wordprocessingInk" xmlns:wne="http://schemas.microsoft.com/office/word/2006/wordml" xmlns:wps="http://schemas.microsoft.com/office/word/2010/wordprocessingShape" mc:Ignorable="w14 w15 w16se w16cid w16 w16cex w16sdtdh w16du wp14">
+<w16cid:commentsIds xmlns:wpc="http://schemas.microsoft.com/office/word/2010/wordprocessingCanvas" xmlns:cx="http://schemas.microsoft.com/office/drawing/2014/chartex" xmlns:cx1="http://schemas.microsoft.com/office/drawing/2015/9/8/chartex" xmlns:cx2="http://schemas.microsoft.com/office/drawing/2015/10/21/chartex" xmlns:cx3="http://schemas.microsoft.com/office/drawing/2016/5/9/chartex" xmlns:cx4="http://schemas.microsoft.com/office/drawing/2016/5/10/chartex" xmlns:cx5="http://schemas.microsoft.com/office/drawing/2016/5/11/chartex" xmlns:cx6="http://schemas.microsoft.com/office/drawing/2016/5/12/chartex" xmlns:cx7="http://schemas.microsoft.com/office/drawing/2016/5/13/chartex" xmlns:cx8="http://schemas.microsoft.com/office/drawing/2016/5/14/chartex" xmlns:mc="http://schemas.openxmlformats.org/markup-compatibility/2006" xmlns:aink="http://schemas.microsoft.com/office/drawing/2016/ink" xmlns:am3d="http://schemas.microsoft.com/office/drawing/2017/model3d" xmlns:o="urn:schemas-microsoft-com:office:office" xmlns:oel="http://schemas.microsoft.com/office/2019/extlst" xmlns:r="http://schemas.openxmlformats.org/officeDocument/2006/relationships" xmlns:m="http://schemas.openxmlformats.org/officeDocument/2006/math" xmlns:v="urn:schemas-microsoft-com:vml" xmlns:wp14="http://schemas.microsoft.com/office/word/2010/wordprocessingDrawing" xmlns:wp="http://schemas.openxmlformats.org/drawingml/2006/wordprocessingDrawing" xmlns:w10="urn:schemas-microsoft-com:office:word" xmlns:w="http://schemas.openxmlformats.org/wordprocessingml/2006/main" xmlns:w14="http://schemas.microsoft.com/office/word/2010/wordml" xmlns:w15="http://schemas.microsoft.com/office/word/2012/wordml" xmlns:w16cex="http://schemas.microsoft.com/office/word/2018/wordml/cex" xmlns:w16cid="http://schemas.microsoft.com/office/word/2016/wordml/cid" xmlns:w16="http://schemas.microsoft.com/office/word/2018/wordml" xmlns:w16du="http://schemas.microsoft.com/office/word/2023/wordml/word16du" xmlns:w16sdtdh="http://schemas.microsoft.com/office/word/2020/wordml/sdtdatahash" xmlns:w16sdtfl="http://schemas.microsoft.com/office/word/2024/wordml/sdtformatlock" xmlns:w16se="http://schemas.microsoft.com/office/word/2015/wordml/symex" xmlns:wpg="http://schemas.microsoft.com/office/word/2010/wordprocessingGroup" xmlns:wpi="http://schemas.microsoft.com/office/word/2010/wordprocessingInk" xmlns:wne="http://schemas.microsoft.com/office/word/2006/wordml" xmlns:wps="http://schemas.microsoft.com/office/word/2010/wordprocessingShape" mc:Ignorable="w14 w15 w16se w16cid w16 w16cex w16sdtdh w16sdtfl w16du wp14">
   <w16cid:commentId w16cid:paraId="349BD6B3" w16cid:durableId="17F40EDA"/>
   <w16cid:commentId w16cid:paraId="18E246AB" w16cid:durableId="692DD626"/>
   <w16cid:commentId w16cid:paraId="6E0DFAFE" w16cid:durableId="5BDE5A47"/>
@@ -6135,7 +9203,7 @@
 </file>
 
 <file path=word/endnotes.xml><?xml version="1.0" encoding="utf-8"?>
-<w:endnotes xmlns:wpc="http://schemas.microsoft.com/office/word/2010/wordprocessingCanvas" xmlns:cx="http://schemas.microsoft.com/office/drawing/2014/chartex" xmlns:cx1="http://schemas.microsoft.com/office/drawing/2015/9/8/chartex" xmlns:cx2="http://schemas.microsoft.com/office/drawing/2015/10/21/chartex" xmlns:cx3="http://schemas.microsoft.com/office/drawing/2016/5/9/chartex" xmlns:cx4="http://schemas.microsoft.com/office/drawing/2016/5/10/chartex" xmlns:cx5="http://schemas.microsoft.com/office/drawing/2016/5/11/chartex" xmlns:cx6="http://schemas.microsoft.com/office/drawing/2016/5/12/chartex" xmlns:cx7="http://schemas.microsoft.com/office/drawing/2016/5/13/chartex" xmlns:cx8="http://schemas.microsoft.com/office/drawing/2016/5/14/chartex" xmlns:mc="http://schemas.openxmlformats.org/markup-compatibility/2006" xmlns:aink="http://schemas.microsoft.com/office/drawing/2016/ink" xmlns:am3d="http://schemas.microsoft.com/office/drawing/2017/model3d" xmlns:o="urn:schemas-microsoft-com:office:office" xmlns:oel="http://schemas.microsoft.com/office/2019/extlst" xmlns:r="http://schemas.openxmlformats.org/officeDocument/2006/relationships" xmlns:m="http://schemas.openxmlformats.org/officeDocument/2006/math" xmlns:v="urn:schemas-microsoft-com:vml" xmlns:wp14="http://schemas.microsoft.com/office/word/2010/wordprocessingDrawing" xmlns:wp="http://schemas.openxmlformats.org/drawingml/2006/wordprocessingDrawing" xmlns:w10="urn:schemas-microsoft-com:office:word" xmlns:w="http://schemas.openxmlformats.org/wordprocessingml/2006/main" xmlns:w14="http://schemas.microsoft.com/office/word/2010/wordml" xmlns:w15="http://schemas.microsoft.com/office/word/2012/wordml" xmlns:w16cex="http://schemas.microsoft.com/office/word/2018/wordml/cex" xmlns:w16cid="http://schemas.microsoft.com/office/word/2016/wordml/cid" xmlns:w16="http://schemas.microsoft.com/office/word/2018/wordml" xmlns:w16du="http://schemas.microsoft.com/office/word/2023/wordml/word16du" xmlns:w16sdtdh="http://schemas.microsoft.com/office/word/2020/wordml/sdtdatahash" xmlns:w16se="http://schemas.microsoft.com/office/word/2015/wordml/symex" xmlns:wpg="http://schemas.microsoft.com/office/word/2010/wordprocessingGroup" xmlns:wpi="http://schemas.microsoft.com/office/word/2010/wordprocessingInk" xmlns:wne="http://schemas.microsoft.com/office/word/2006/wordml" xmlns:wps="http://schemas.microsoft.com/office/word/2010/wordprocessingShape" mc:Ignorable="w14 w15 w16se w16cid w16 w16cex w16sdtdh w16du wp14">
+<w:endnotes xmlns:wpc="http://schemas.microsoft.com/office/word/2010/wordprocessingCanvas" xmlns:cx="http://schemas.microsoft.com/office/drawing/2014/chartex" xmlns:cx1="http://schemas.microsoft.com/office/drawing/2015/9/8/chartex" xmlns:cx2="http://schemas.microsoft.com/office/drawing/2015/10/21/chartex" xmlns:cx3="http://schemas.microsoft.com/office/drawing/2016/5/9/chartex" xmlns:cx4="http://schemas.microsoft.com/office/drawing/2016/5/10/chartex" xmlns:cx5="http://schemas.microsoft.com/office/drawing/2016/5/11/chartex" xmlns:cx6="http://schemas.microsoft.com/office/drawing/2016/5/12/chartex" xmlns:cx7="http://schemas.microsoft.com/office/drawing/2016/5/13/chartex" xmlns:cx8="http://schemas.microsoft.com/office/drawing/2016/5/14/chartex" xmlns:mc="http://schemas.openxmlformats.org/markup-compatibility/2006" xmlns:aink="http://schemas.microsoft.com/office/drawing/2016/ink" xmlns:am3d="http://schemas.microsoft.com/office/drawing/2017/model3d" xmlns:o="urn:schemas-microsoft-com:office:office" xmlns:oel="http://schemas.microsoft.com/office/2019/extlst" xmlns:r="http://schemas.openxmlformats.org/officeDocument/2006/relationships" xmlns:m="http://schemas.openxmlformats.org/officeDocument/2006/math" xmlns:v="urn:schemas-microsoft-com:vml" xmlns:wp14="http://schemas.microsoft.com/office/word/2010/wordprocessingDrawing" xmlns:wp="http://schemas.openxmlformats.org/drawingml/2006/wordprocessingDrawing" xmlns:w10="urn:schemas-microsoft-com:office:word" xmlns:w="http://schemas.openxmlformats.org/wordprocessingml/2006/main" xmlns:w14="http://schemas.microsoft.com/office/word/2010/wordml" xmlns:w15="http://schemas.microsoft.com/office/word/2012/wordml" xmlns:w16cex="http://schemas.microsoft.com/office/word/2018/wordml/cex" xmlns:w16cid="http://schemas.microsoft.com/office/word/2016/wordml/cid" xmlns:w16="http://schemas.microsoft.com/office/word/2018/wordml" xmlns:w16du="http://schemas.microsoft.com/office/word/2023/wordml/word16du" xmlns:w16sdtdh="http://schemas.microsoft.com/office/word/2020/wordml/sdtdatahash" xmlns:w16sdtfl="http://schemas.microsoft.com/office/word/2024/wordml/sdtformatlock" xmlns:w16se="http://schemas.microsoft.com/office/word/2015/wordml/symex" xmlns:wpg="http://schemas.microsoft.com/office/word/2010/wordprocessingGroup" xmlns:wpi="http://schemas.microsoft.com/office/word/2010/wordprocessingInk" xmlns:wne="http://schemas.microsoft.com/office/word/2006/wordml" xmlns:wps="http://schemas.microsoft.com/office/word/2010/wordprocessingShape" mc:Ignorable="w14 w15 w16se w16cid w16 w16cex w16sdtdh w16sdtfl w16du wp14">
   <w:endnote w:type="separator" w:id="-1">
     <w:p>
       <w:pPr>
@@ -6162,7 +9230,7 @@
 </file>
 
 <file path=word/footer1.xml><?xml version="1.0" encoding="utf-8"?>
-<w:ftr xmlns:wpc="http://schemas.microsoft.com/office/word/2010/wordprocessingCanvas" xmlns:cx="http://schemas.microsoft.com/office/drawing/2014/chartex" xmlns:cx1="http://schemas.microsoft.com/office/drawing/2015/9/8/chartex" xmlns:cx2="http://schemas.microsoft.com/office/drawing/2015/10/21/chartex" xmlns:cx3="http://schemas.microsoft.com/office/drawing/2016/5/9/chartex" xmlns:cx4="http://schemas.microsoft.com/office/drawing/2016/5/10/chartex" xmlns:cx5="http://schemas.microsoft.com/office/drawing/2016/5/11/chartex" xmlns:cx6="http://schemas.microsoft.com/office/drawing/2016/5/12/chartex" xmlns:cx7="http://schemas.microsoft.com/office/drawing/2016/5/13/chartex" xmlns:cx8="http://schemas.microsoft.com/office/drawing/2016/5/14/chartex" xmlns:mc="http://schemas.openxmlformats.org/markup-compatibility/2006" xmlns:aink="http://schemas.microsoft.com/office/drawing/2016/ink" xmlns:am3d="http://schemas.microsoft.com/office/drawing/2017/model3d" xmlns:o="urn:schemas-microsoft-com:office:office" xmlns:oel="http://schemas.microsoft.com/office/2019/extlst" xmlns:r="http://schemas.openxmlformats.org/officeDocument/2006/relationships" xmlns:m="http://schemas.openxmlformats.org/officeDocument/2006/math" xmlns:v="urn:schemas-microsoft-com:vml" xmlns:wp14="http://schemas.microsoft.com/office/word/2010/wordprocessingDrawing" xmlns:wp="http://schemas.openxmlformats.org/drawingml/2006/wordprocessingDrawing" xmlns:w10="urn:schemas-microsoft-com:office:word" xmlns:w="http://schemas.openxmlformats.org/wordprocessingml/2006/main" xmlns:w14="http://schemas.microsoft.com/office/word/2010/wordml" xmlns:w15="http://schemas.microsoft.com/office/word/2012/wordml" xmlns:w16cex="http://schemas.microsoft.com/office/word/2018/wordml/cex" xmlns:w16cid="http://schemas.microsoft.com/office/word/2016/wordml/cid" xmlns:w16="http://schemas.microsoft.com/office/word/2018/wordml" xmlns:w16du="http://schemas.microsoft.com/office/word/2023/wordml/word16du" xmlns:w16sdtdh="http://schemas.microsoft.com/office/word/2020/wordml/sdtdatahash" xmlns:w16se="http://schemas.microsoft.com/office/word/2015/wordml/symex" xmlns:wpg="http://schemas.microsoft.com/office/word/2010/wordprocessingGroup" xmlns:wpi="http://schemas.microsoft.com/office/word/2010/wordprocessingInk" xmlns:wne="http://schemas.microsoft.com/office/word/2006/wordml" xmlns:wps="http://schemas.microsoft.com/office/word/2010/wordprocessingShape" mc:Ignorable="w14 w15 w16se w16cid w16 w16cex w16sdtdh w16du wp14">
+<w:ftr xmlns:wpc="http://schemas.microsoft.com/office/word/2010/wordprocessingCanvas" xmlns:cx="http://schemas.microsoft.com/office/drawing/2014/chartex" xmlns:cx1="http://schemas.microsoft.com/office/drawing/2015/9/8/chartex" xmlns:cx2="http://schemas.microsoft.com/office/drawing/2015/10/21/chartex" xmlns:cx3="http://schemas.microsoft.com/office/drawing/2016/5/9/chartex" xmlns:cx4="http://schemas.microsoft.com/office/drawing/2016/5/10/chartex" xmlns:cx5="http://schemas.microsoft.com/office/drawing/2016/5/11/chartex" xmlns:cx6="http://schemas.microsoft.com/office/drawing/2016/5/12/chartex" xmlns:cx7="http://schemas.microsoft.com/office/drawing/2016/5/13/chartex" xmlns:cx8="http://schemas.microsoft.com/office/drawing/2016/5/14/chartex" xmlns:mc="http://schemas.openxmlformats.org/markup-compatibility/2006" xmlns:aink="http://schemas.microsoft.com/office/drawing/2016/ink" xmlns:am3d="http://schemas.microsoft.com/office/drawing/2017/model3d" xmlns:o="urn:schemas-microsoft-com:office:office" xmlns:oel="http://schemas.microsoft.com/office/2019/extlst" xmlns:r="http://schemas.openxmlformats.org/officeDocument/2006/relationships" xmlns:m="http://schemas.openxmlformats.org/officeDocument/2006/math" xmlns:v="urn:schemas-microsoft-com:vml" xmlns:wp14="http://schemas.microsoft.com/office/word/2010/wordprocessingDrawing" xmlns:wp="http://schemas.openxmlformats.org/drawingml/2006/wordprocessingDrawing" xmlns:w10="urn:schemas-microsoft-com:office:word" xmlns:w="http://schemas.openxmlformats.org/wordprocessingml/2006/main" xmlns:w14="http://schemas.microsoft.com/office/word/2010/wordml" xmlns:w15="http://schemas.microsoft.com/office/word/2012/wordml" xmlns:w16cex="http://schemas.microsoft.com/office/word/2018/wordml/cex" xmlns:w16cid="http://schemas.microsoft.com/office/word/2016/wordml/cid" xmlns:w16="http://schemas.microsoft.com/office/word/2018/wordml" xmlns:w16du="http://schemas.microsoft.com/office/word/2023/wordml/word16du" xmlns:w16sdtdh="http://schemas.microsoft.com/office/word/2020/wordml/sdtdatahash" xmlns:w16sdtfl="http://schemas.microsoft.com/office/word/2024/wordml/sdtformatlock" xmlns:w16se="http://schemas.microsoft.com/office/word/2015/wordml/symex" xmlns:wpg="http://schemas.microsoft.com/office/word/2010/wordprocessingGroup" xmlns:wpi="http://schemas.microsoft.com/office/word/2010/wordprocessingInk" xmlns:wne="http://schemas.microsoft.com/office/word/2006/wordml" xmlns:wps="http://schemas.microsoft.com/office/word/2010/wordprocessingShape" mc:Ignorable="w14 w15 w16se w16cid w16 w16cex w16sdtdh w16sdtfl w16du wp14">
   <w:p>
     <w:pPr>
       <w:pStyle w:val="Pieddepage"/>
@@ -6172,7 +9240,7 @@
 </file>
 
 <file path=word/footer2.xml><?xml version="1.0" encoding="utf-8"?>
-<w:ftr xmlns:wpc="http://schemas.microsoft.com/office/word/2010/wordprocessingCanvas" xmlns:cx="http://schemas.microsoft.com/office/drawing/2014/chartex" xmlns:cx1="http://schemas.microsoft.com/office/drawing/2015/9/8/chartex" xmlns:cx2="http://schemas.microsoft.com/office/drawing/2015/10/21/chartex" xmlns:cx3="http://schemas.microsoft.com/office/drawing/2016/5/9/chartex" xmlns:cx4="http://schemas.microsoft.com/office/drawing/2016/5/10/chartex" xmlns:cx5="http://schemas.microsoft.com/office/drawing/2016/5/11/chartex" xmlns:cx6="http://schemas.microsoft.com/office/drawing/2016/5/12/chartex" xmlns:cx7="http://schemas.microsoft.com/office/drawing/2016/5/13/chartex" xmlns:cx8="http://schemas.microsoft.com/office/drawing/2016/5/14/chartex" xmlns:mc="http://schemas.openxmlformats.org/markup-compatibility/2006" xmlns:aink="http://schemas.microsoft.com/office/drawing/2016/ink" xmlns:am3d="http://schemas.microsoft.com/office/drawing/2017/model3d" xmlns:o="urn:schemas-microsoft-com:office:office" xmlns:oel="http://schemas.microsoft.com/office/2019/extlst" xmlns:r="http://schemas.openxmlformats.org/officeDocument/2006/relationships" xmlns:m="http://schemas.openxmlformats.org/officeDocument/2006/math" xmlns:v="urn:schemas-microsoft-com:vml" xmlns:wp14="http://schemas.microsoft.com/office/word/2010/wordprocessingDrawing" xmlns:wp="http://schemas.openxmlformats.org/drawingml/2006/wordprocessingDrawing" xmlns:w10="urn:schemas-microsoft-com:office:word" xmlns:w="http://schemas.openxmlformats.org/wordprocessingml/2006/main" xmlns:w14="http://schemas.microsoft.com/office/word/2010/wordml" xmlns:w15="http://schemas.microsoft.com/office/word/2012/wordml" xmlns:w16cex="http://schemas.microsoft.com/office/word/2018/wordml/cex" xmlns:w16cid="http://schemas.microsoft.com/office/word/2016/wordml/cid" xmlns:w16="http://schemas.microsoft.com/office/word/2018/wordml" xmlns:w16du="http://schemas.microsoft.com/office/word/2023/wordml/word16du" xmlns:w16sdtdh="http://schemas.microsoft.com/office/word/2020/wordml/sdtdatahash" xmlns:w16se="http://schemas.microsoft.com/office/word/2015/wordml/symex" xmlns:wpg="http://schemas.microsoft.com/office/word/2010/wordprocessingGroup" xmlns:wpi="http://schemas.microsoft.com/office/word/2010/wordprocessingInk" xmlns:wne="http://schemas.microsoft.com/office/word/2006/wordml" xmlns:wps="http://schemas.microsoft.com/office/word/2010/wordprocessingShape" mc:Ignorable="w14 w15 w16se w16cid w16 w16cex w16sdtdh w16du wp14">
+<w:ftr xmlns:wpc="http://schemas.microsoft.com/office/word/2010/wordprocessingCanvas" xmlns:cx="http://schemas.microsoft.com/office/drawing/2014/chartex" xmlns:cx1="http://schemas.microsoft.com/office/drawing/2015/9/8/chartex" xmlns:cx2="http://schemas.microsoft.com/office/drawing/2015/10/21/chartex" xmlns:cx3="http://schemas.microsoft.com/office/drawing/2016/5/9/chartex" xmlns:cx4="http://schemas.microsoft.com/office/drawing/2016/5/10/chartex" xmlns:cx5="http://schemas.microsoft.com/office/drawing/2016/5/11/chartex" xmlns:cx6="http://schemas.microsoft.com/office/drawing/2016/5/12/chartex" xmlns:cx7="http://schemas.microsoft.com/office/drawing/2016/5/13/chartex" xmlns:cx8="http://schemas.microsoft.com/office/drawing/2016/5/14/chartex" xmlns:mc="http://schemas.openxmlformats.org/markup-compatibility/2006" xmlns:aink="http://schemas.microsoft.com/office/drawing/2016/ink" xmlns:am3d="http://schemas.microsoft.com/office/drawing/2017/model3d" xmlns:o="urn:schemas-microsoft-com:office:office" xmlns:oel="http://schemas.microsoft.com/office/2019/extlst" xmlns:r="http://schemas.openxmlformats.org/officeDocument/2006/relationships" xmlns:m="http://schemas.openxmlformats.org/officeDocument/2006/math" xmlns:v="urn:schemas-microsoft-com:vml" xmlns:wp14="http://schemas.microsoft.com/office/word/2010/wordprocessingDrawing" xmlns:wp="http://schemas.openxmlformats.org/drawingml/2006/wordprocessingDrawing" xmlns:w10="urn:schemas-microsoft-com:office:word" xmlns:w="http://schemas.openxmlformats.org/wordprocessingml/2006/main" xmlns:w14="http://schemas.microsoft.com/office/word/2010/wordml" xmlns:w15="http://schemas.microsoft.com/office/word/2012/wordml" xmlns:w16cex="http://schemas.microsoft.com/office/word/2018/wordml/cex" xmlns:w16cid="http://schemas.microsoft.com/office/word/2016/wordml/cid" xmlns:w16="http://schemas.microsoft.com/office/word/2018/wordml" xmlns:w16du="http://schemas.microsoft.com/office/word/2023/wordml/word16du" xmlns:w16sdtdh="http://schemas.microsoft.com/office/word/2020/wordml/sdtdatahash" xmlns:w16sdtfl="http://schemas.microsoft.com/office/word/2024/wordml/sdtformatlock" xmlns:w16se="http://schemas.microsoft.com/office/word/2015/wordml/symex" xmlns:wpg="http://schemas.microsoft.com/office/word/2010/wordprocessingGroup" xmlns:wpi="http://schemas.microsoft.com/office/word/2010/wordprocessingInk" xmlns:wne="http://schemas.microsoft.com/office/word/2006/wordml" xmlns:wps="http://schemas.microsoft.com/office/word/2010/wordprocessingShape" mc:Ignorable="w14 w15 w16se w16cid w16 w16cex w16sdtdh w16sdtfl w16du wp14">
   <w:p>
     <w:pPr>
       <w:pStyle w:val="Pieddepage"/>
@@ -6182,7 +9250,7 @@
 </file>
 
 <file path=word/footer3.xml><?xml version="1.0" encoding="utf-8"?>
-<w:ftr xmlns:wpc="http://schemas.microsoft.com/office/word/2010/wordprocessingCanvas" xmlns:cx="http://schemas.microsoft.com/office/drawing/2014/chartex" xmlns:cx1="http://schemas.microsoft.com/office/drawing/2015/9/8/chartex" xmlns:cx2="http://schemas.microsoft.com/office/drawing/2015/10/21/chartex" xmlns:cx3="http://schemas.microsoft.com/office/drawing/2016/5/9/chartex" xmlns:cx4="http://schemas.microsoft.com/office/drawing/2016/5/10/chartex" xmlns:cx5="http://schemas.microsoft.com/office/drawing/2016/5/11/chartex" xmlns:cx6="http://schemas.microsoft.com/office/drawing/2016/5/12/chartex" xmlns:cx7="http://schemas.microsoft.com/office/drawing/2016/5/13/chartex" xmlns:cx8="http://schemas.microsoft.com/office/drawing/2016/5/14/chartex" xmlns:mc="http://schemas.openxmlformats.org/markup-compatibility/2006" xmlns:aink="http://schemas.microsoft.com/office/drawing/2016/ink" xmlns:am3d="http://schemas.microsoft.com/office/drawing/2017/model3d" xmlns:o="urn:schemas-microsoft-com:office:office" xmlns:oel="http://schemas.microsoft.com/office/2019/extlst" xmlns:r="http://schemas.openxmlformats.org/officeDocument/2006/relationships" xmlns:m="http://schemas.openxmlformats.org/officeDocument/2006/math" xmlns:v="urn:schemas-microsoft-com:vml" xmlns:wp14="http://schemas.microsoft.com/office/word/2010/wordprocessingDrawing" xmlns:wp="http://schemas.openxmlformats.org/drawingml/2006/wordprocessingDrawing" xmlns:w10="urn:schemas-microsoft-com:office:word" xmlns:w="http://schemas.openxmlformats.org/wordprocessingml/2006/main" xmlns:w14="http://schemas.microsoft.com/office/word/2010/wordml" xmlns:w15="http://schemas.microsoft.com/office/word/2012/wordml" xmlns:w16cex="http://schemas.microsoft.com/office/word/2018/wordml/cex" xmlns:w16cid="http://schemas.microsoft.com/office/word/2016/wordml/cid" xmlns:w16="http://schemas.microsoft.com/office/word/2018/wordml" xmlns:w16du="http://schemas.microsoft.com/office/word/2023/wordml/word16du" xmlns:w16sdtdh="http://schemas.microsoft.com/office/word/2020/wordml/sdtdatahash" xmlns:w16se="http://schemas.microsoft.com/office/word/2015/wordml/symex" xmlns:wpg="http://schemas.microsoft.com/office/word/2010/wordprocessingGroup" xmlns:wpi="http://schemas.microsoft.com/office/word/2010/wordprocessingInk" xmlns:wne="http://schemas.microsoft.com/office/word/2006/wordml" xmlns:wps="http://schemas.microsoft.com/office/word/2010/wordprocessingShape" mc:Ignorable="w14 w15 w16se w16cid w16 w16cex w16sdtdh w16du wp14">
+<w:ftr xmlns:wpc="http://schemas.microsoft.com/office/word/2010/wordprocessingCanvas" xmlns:cx="http://schemas.microsoft.com/office/drawing/2014/chartex" xmlns:cx1="http://schemas.microsoft.com/office/drawing/2015/9/8/chartex" xmlns:cx2="http://schemas.microsoft.com/office/drawing/2015/10/21/chartex" xmlns:cx3="http://schemas.microsoft.com/office/drawing/2016/5/9/chartex" xmlns:cx4="http://schemas.microsoft.com/office/drawing/2016/5/10/chartex" xmlns:cx5="http://schemas.microsoft.com/office/drawing/2016/5/11/chartex" xmlns:cx6="http://schemas.microsoft.com/office/drawing/2016/5/12/chartex" xmlns:cx7="http://schemas.microsoft.com/office/drawing/2016/5/13/chartex" xmlns:cx8="http://schemas.microsoft.com/office/drawing/2016/5/14/chartex" xmlns:mc="http://schemas.openxmlformats.org/markup-compatibility/2006" xmlns:aink="http://schemas.microsoft.com/office/drawing/2016/ink" xmlns:am3d="http://schemas.microsoft.com/office/drawing/2017/model3d" xmlns:o="urn:schemas-microsoft-com:office:office" xmlns:oel="http://schemas.microsoft.com/office/2019/extlst" xmlns:r="http://schemas.openxmlformats.org/officeDocument/2006/relationships" xmlns:m="http://schemas.openxmlformats.org/officeDocument/2006/math" xmlns:v="urn:schemas-microsoft-com:vml" xmlns:wp14="http://schemas.microsoft.com/office/word/2010/wordprocessingDrawing" xmlns:wp="http://schemas.openxmlformats.org/drawingml/2006/wordprocessingDrawing" xmlns:w10="urn:schemas-microsoft-com:office:word" xmlns:w="http://schemas.openxmlformats.org/wordprocessingml/2006/main" xmlns:w14="http://schemas.microsoft.com/office/word/2010/wordml" xmlns:w15="http://schemas.microsoft.com/office/word/2012/wordml" xmlns:w16cex="http://schemas.microsoft.com/office/word/2018/wordml/cex" xmlns:w16cid="http://schemas.microsoft.com/office/word/2016/wordml/cid" xmlns:w16="http://schemas.microsoft.com/office/word/2018/wordml" xmlns:w16du="http://schemas.microsoft.com/office/word/2023/wordml/word16du" xmlns:w16sdtdh="http://schemas.microsoft.com/office/word/2020/wordml/sdtdatahash" xmlns:w16sdtfl="http://schemas.microsoft.com/office/word/2024/wordml/sdtformatlock" xmlns:w16se="http://schemas.microsoft.com/office/word/2015/wordml/symex" xmlns:wpg="http://schemas.microsoft.com/office/word/2010/wordprocessingGroup" xmlns:wpi="http://schemas.microsoft.com/office/word/2010/wordprocessingInk" xmlns:wne="http://schemas.microsoft.com/office/word/2006/wordml" xmlns:wps="http://schemas.microsoft.com/office/word/2010/wordprocessingShape" mc:Ignorable="w14 w15 w16se w16cid w16 w16cex w16sdtdh w16sdtfl w16du wp14">
   <w:p>
     <w:pPr>
       <w:pStyle w:val="Pieddepage"/>
@@ -6192,7 +9260,7 @@
 </file>
 
 <file path=word/footnotes.xml><?xml version="1.0" encoding="utf-8"?>
-<w:footnotes xmlns:wpc="http://schemas.microsoft.com/office/word/2010/wordprocessingCanvas" xmlns:cx="http://schemas.microsoft.com/office/drawing/2014/chartex" xmlns:cx1="http://schemas.microsoft.com/office/drawing/2015/9/8/chartex" xmlns:cx2="http://schemas.microsoft.com/office/drawing/2015/10/21/chartex" xmlns:cx3="http://schemas.microsoft.com/office/drawing/2016/5/9/chartex" xmlns:cx4="http://schemas.microsoft.com/office/drawing/2016/5/10/chartex" xmlns:cx5="http://schemas.microsoft.com/office/drawing/2016/5/11/chartex" xmlns:cx6="http://schemas.microsoft.com/office/drawing/2016/5/12/chartex" xmlns:cx7="http://schemas.microsoft.com/office/drawing/2016/5/13/chartex" xmlns:cx8="http://schemas.microsoft.com/office/drawing/2016/5/14/chartex" xmlns:mc="http://schemas.openxmlformats.org/markup-compatibility/2006" xmlns:aink="http://schemas.microsoft.com/office/drawing/2016/ink" xmlns:am3d="http://schemas.microsoft.com/office/drawing/2017/model3d" xmlns:o="urn:schemas-microsoft-com:office:office" xmlns:oel="http://schemas.microsoft.com/office/2019/extlst" xmlns:r="http://schemas.openxmlformats.org/officeDocument/2006/relationships" xmlns:m="http://schemas.openxmlformats.org/officeDocument/2006/math" xmlns:v="urn:schemas-microsoft-com:vml" xmlns:wp14="http://schemas.microsoft.com/office/word/2010/wordprocessingDrawing" xmlns:wp="http://schemas.openxmlformats.org/drawingml/2006/wordprocessingDrawing" xmlns:w10="urn:schemas-microsoft-com:office:word" xmlns:w="http://schemas.openxmlformats.org/wordprocessingml/2006/main" xmlns:w14="http://schemas.microsoft.com/office/word/2010/wordml" xmlns:w15="http://schemas.microsoft.com/office/word/2012/wordml" xmlns:w16cex="http://schemas.microsoft.com/office/word/2018/wordml/cex" xmlns:w16cid="http://schemas.microsoft.com/office/word/2016/wordml/cid" xmlns:w16="http://schemas.microsoft.com/office/word/2018/wordml" xmlns:w16du="http://schemas.microsoft.com/office/word/2023/wordml/word16du" xmlns:w16sdtdh="http://schemas.microsoft.com/office/word/2020/wordml/sdtdatahash" xmlns:w16se="http://schemas.microsoft.com/office/word/2015/wordml/symex" xmlns:wpg="http://schemas.microsoft.com/office/word/2010/wordprocessingGroup" xmlns:wpi="http://schemas.microsoft.com/office/word/2010/wordprocessingInk" xmlns:wne="http://schemas.microsoft.com/office/word/2006/wordml" xmlns:wps="http://schemas.microsoft.com/office/word/2010/wordprocessingShape" mc:Ignorable="w14 w15 w16se w16cid w16 w16cex w16sdtdh w16du wp14">
+<w:footnotes xmlns:wpc="http://schemas.microsoft.com/office/word/2010/wordprocessingCanvas" xmlns:cx="http://schemas.microsoft.com/office/drawing/2014/chartex" xmlns:cx1="http://schemas.microsoft.com/office/drawing/2015/9/8/chartex" xmlns:cx2="http://schemas.microsoft.com/office/drawing/2015/10/21/chartex" xmlns:cx3="http://schemas.microsoft.com/office/drawing/2016/5/9/chartex" xmlns:cx4="http://schemas.microsoft.com/office/drawing/2016/5/10/chartex" xmlns:cx5="http://schemas.microsoft.com/office/drawing/2016/5/11/chartex" xmlns:cx6="http://schemas.microsoft.com/office/drawing/2016/5/12/chartex" xmlns:cx7="http://schemas.microsoft.com/office/drawing/2016/5/13/chartex" xmlns:cx8="http://schemas.microsoft.com/office/drawing/2016/5/14/chartex" xmlns:mc="http://schemas.openxmlformats.org/markup-compatibility/2006" xmlns:aink="http://schemas.microsoft.com/office/drawing/2016/ink" xmlns:am3d="http://schemas.microsoft.com/office/drawing/2017/model3d" xmlns:o="urn:schemas-microsoft-com:office:office" xmlns:oel="http://schemas.microsoft.com/office/2019/extlst" xmlns:r="http://schemas.openxmlformats.org/officeDocument/2006/relationships" xmlns:m="http://schemas.openxmlformats.org/officeDocument/2006/math" xmlns:v="urn:schemas-microsoft-com:vml" xmlns:wp14="http://schemas.microsoft.com/office/word/2010/wordprocessingDrawing" xmlns:wp="http://schemas.openxmlformats.org/drawingml/2006/wordprocessingDrawing" xmlns:w10="urn:schemas-microsoft-com:office:word" xmlns:w="http://schemas.openxmlformats.org/wordprocessingml/2006/main" xmlns:w14="http://schemas.microsoft.com/office/word/2010/wordml" xmlns:w15="http://schemas.microsoft.com/office/word/2012/wordml" xmlns:w16cex="http://schemas.microsoft.com/office/word/2018/wordml/cex" xmlns:w16cid="http://schemas.microsoft.com/office/word/2016/wordml/cid" xmlns:w16="http://schemas.microsoft.com/office/word/2018/wordml" xmlns:w16du="http://schemas.microsoft.com/office/word/2023/wordml/word16du" xmlns:w16sdtdh="http://schemas.microsoft.com/office/word/2020/wordml/sdtdatahash" xmlns:w16sdtfl="http://schemas.microsoft.com/office/word/2024/wordml/sdtformatlock" xmlns:w16se="http://schemas.microsoft.com/office/word/2015/wordml/symex" xmlns:wpg="http://schemas.microsoft.com/office/word/2010/wordprocessingGroup" xmlns:wpi="http://schemas.microsoft.com/office/word/2010/wordprocessingInk" xmlns:wne="http://schemas.microsoft.com/office/word/2006/wordml" xmlns:wps="http://schemas.microsoft.com/office/word/2010/wordprocessingShape" mc:Ignorable="w14 w15 w16se w16cid w16 w16cex w16sdtdh w16sdtfl w16du wp14">
   <w:footnote w:type="separator" w:id="-1">
     <w:p>
       <w:pPr>
@@ -6219,7 +9287,7 @@
 </file>
 
 <file path=word/header1.xml><?xml version="1.0" encoding="utf-8"?>
-<w:hdr xmlns:wpc="http://schemas.microsoft.com/office/word/2010/wordprocessingCanvas" xmlns:cx="http://schemas.microsoft.com/office/drawing/2014/chartex" xmlns:cx1="http://schemas.microsoft.com/office/drawing/2015/9/8/chartex" xmlns:cx2="http://schemas.microsoft.com/office/drawing/2015/10/21/chartex" xmlns:cx3="http://schemas.microsoft.com/office/drawing/2016/5/9/chartex" xmlns:cx4="http://schemas.microsoft.com/office/drawing/2016/5/10/chartex" xmlns:cx5="http://schemas.microsoft.com/office/drawing/2016/5/11/chartex" xmlns:cx6="http://schemas.microsoft.com/office/drawing/2016/5/12/chartex" xmlns:cx7="http://schemas.microsoft.com/office/drawing/2016/5/13/chartex" xmlns:cx8="http://schemas.microsoft.com/office/drawing/2016/5/14/chartex" xmlns:mc="http://schemas.openxmlformats.org/markup-compatibility/2006" xmlns:aink="http://schemas.microsoft.com/office/drawing/2016/ink" xmlns:am3d="http://schemas.microsoft.com/office/drawing/2017/model3d" xmlns:o="urn:schemas-microsoft-com:office:office" xmlns:oel="http://schemas.microsoft.com/office/2019/extlst" xmlns:r="http://schemas.openxmlformats.org/officeDocument/2006/relationships" xmlns:m="http://schemas.openxmlformats.org/officeDocument/2006/math" xmlns:v="urn:schemas-microsoft-com:vml" xmlns:wp14="http://schemas.microsoft.com/office/word/2010/wordprocessingDrawing" xmlns:wp="http://schemas.openxmlformats.org/drawingml/2006/wordprocessingDrawing" xmlns:w10="urn:schemas-microsoft-com:office:word" xmlns:w="http://schemas.openxmlformats.org/wordprocessingml/2006/main" xmlns:w14="http://schemas.microsoft.com/office/word/2010/wordml" xmlns:w15="http://schemas.microsoft.com/office/word/2012/wordml" xmlns:w16cex="http://schemas.microsoft.com/office/word/2018/wordml/cex" xmlns:w16cid="http://schemas.microsoft.com/office/word/2016/wordml/cid" xmlns:w16="http://schemas.microsoft.com/office/word/2018/wordml" xmlns:w16du="http://schemas.microsoft.com/office/word/2023/wordml/word16du" xmlns:w16sdtdh="http://schemas.microsoft.com/office/word/2020/wordml/sdtdatahash" xmlns:w16se="http://schemas.microsoft.com/office/word/2015/wordml/symex" xmlns:wpg="http://schemas.microsoft.com/office/word/2010/wordprocessingGroup" xmlns:wpi="http://schemas.microsoft.com/office/word/2010/wordprocessingInk" xmlns:wne="http://schemas.microsoft.com/office/word/2006/wordml" xmlns:wps="http://schemas.microsoft.com/office/word/2010/wordprocessingShape" mc:Ignorable="w14 w15 w16se w16cid w16 w16cex w16sdtdh w16du wp14">
+<w:hdr xmlns:wpc="http://schemas.microsoft.com/office/word/2010/wordprocessingCanvas" xmlns:cx="http://schemas.microsoft.com/office/drawing/2014/chartex" xmlns:cx1="http://schemas.microsoft.com/office/drawing/2015/9/8/chartex" xmlns:cx2="http://schemas.microsoft.com/office/drawing/2015/10/21/chartex" xmlns:cx3="http://schemas.microsoft.com/office/drawing/2016/5/9/chartex" xmlns:cx4="http://schemas.microsoft.com/office/drawing/2016/5/10/chartex" xmlns:cx5="http://schemas.microsoft.com/office/drawing/2016/5/11/chartex" xmlns:cx6="http://schemas.microsoft.com/office/drawing/2016/5/12/chartex" xmlns:cx7="http://schemas.microsoft.com/office/drawing/2016/5/13/chartex" xmlns:cx8="http://schemas.microsoft.com/office/drawing/2016/5/14/chartex" xmlns:mc="http://schemas.openxmlformats.org/markup-compatibility/2006" xmlns:aink="http://schemas.microsoft.com/office/drawing/2016/ink" xmlns:am3d="http://schemas.microsoft.com/office/drawing/2017/model3d" xmlns:o="urn:schemas-microsoft-com:office:office" xmlns:oel="http://schemas.microsoft.com/office/2019/extlst" xmlns:r="http://schemas.openxmlformats.org/officeDocument/2006/relationships" xmlns:m="http://schemas.openxmlformats.org/officeDocument/2006/math" xmlns:v="urn:schemas-microsoft-com:vml" xmlns:wp14="http://schemas.microsoft.com/office/word/2010/wordprocessingDrawing" xmlns:wp="http://schemas.openxmlformats.org/drawingml/2006/wordprocessingDrawing" xmlns:w10="urn:schemas-microsoft-com:office:word" xmlns:w="http://schemas.openxmlformats.org/wordprocessingml/2006/main" xmlns:w14="http://schemas.microsoft.com/office/word/2010/wordml" xmlns:w15="http://schemas.microsoft.com/office/word/2012/wordml" xmlns:w16cex="http://schemas.microsoft.com/office/word/2018/wordml/cex" xmlns:w16cid="http://schemas.microsoft.com/office/word/2016/wordml/cid" xmlns:w16="http://schemas.microsoft.com/office/word/2018/wordml" xmlns:w16du="http://schemas.microsoft.com/office/word/2023/wordml/word16du" xmlns:w16sdtdh="http://schemas.microsoft.com/office/word/2020/wordml/sdtdatahash" xmlns:w16sdtfl="http://schemas.microsoft.com/office/word/2024/wordml/sdtformatlock" xmlns:w16se="http://schemas.microsoft.com/office/word/2015/wordml/symex" xmlns:wpg="http://schemas.microsoft.com/office/word/2010/wordprocessingGroup" xmlns:wpi="http://schemas.microsoft.com/office/word/2010/wordprocessingInk" xmlns:wne="http://schemas.microsoft.com/office/word/2006/wordml" xmlns:wps="http://schemas.microsoft.com/office/word/2010/wordprocessingShape" mc:Ignorable="w14 w15 w16se w16cid w16 w16cex w16sdtdh w16sdtfl w16du wp14">
   <w:p>
     <w:pPr>
       <w:pStyle w:val="En-tte"/>
@@ -6229,7 +9297,7 @@
 </file>
 
 <file path=word/header2.xml><?xml version="1.0" encoding="utf-8"?>
-<w:hdr xmlns:wpc="http://schemas.microsoft.com/office/word/2010/wordprocessingCanvas" xmlns:cx="http://schemas.microsoft.com/office/drawing/2014/chartex" xmlns:cx1="http://schemas.microsoft.com/office/drawing/2015/9/8/chartex" xmlns:cx2="http://schemas.microsoft.com/office/drawing/2015/10/21/chartex" xmlns:cx3="http://schemas.microsoft.com/office/drawing/2016/5/9/chartex" xmlns:cx4="http://schemas.microsoft.com/office/drawing/2016/5/10/chartex" xmlns:cx5="http://schemas.microsoft.com/office/drawing/2016/5/11/chartex" xmlns:cx6="http://schemas.microsoft.com/office/drawing/2016/5/12/chartex" xmlns:cx7="http://schemas.microsoft.com/office/drawing/2016/5/13/chartex" xmlns:cx8="http://schemas.microsoft.com/office/drawing/2016/5/14/chartex" xmlns:mc="http://schemas.openxmlformats.org/markup-compatibility/2006" xmlns:aink="http://schemas.microsoft.com/office/drawing/2016/ink" xmlns:am3d="http://schemas.microsoft.com/office/drawing/2017/model3d" xmlns:o="urn:schemas-microsoft-com:office:office" xmlns:oel="http://schemas.microsoft.com/office/2019/extlst" xmlns:r="http://schemas.openxmlformats.org/officeDocument/2006/relationships" xmlns:m="http://schemas.openxmlformats.org/officeDocument/2006/math" xmlns:v="urn:schemas-microsoft-com:vml" xmlns:wp14="http://schemas.microsoft.com/office/word/2010/wordprocessingDrawing" xmlns:wp="http://schemas.openxmlformats.org/drawingml/2006/wordprocessingDrawing" xmlns:w10="urn:schemas-microsoft-com:office:word" xmlns:w="http://schemas.openxmlformats.org/wordprocessingml/2006/main" xmlns:w14="http://schemas.microsoft.com/office/word/2010/wordml" xmlns:w15="http://schemas.microsoft.com/office/word/2012/wordml" xmlns:w16cex="http://schemas.microsoft.com/office/word/2018/wordml/cex" xmlns:w16cid="http://schemas.microsoft.com/office/word/2016/wordml/cid" xmlns:w16="http://schemas.microsoft.com/office/word/2018/wordml" xmlns:w16du="http://schemas.microsoft.com/office/word/2023/wordml/word16du" xmlns:w16sdtdh="http://schemas.microsoft.com/office/word/2020/wordml/sdtdatahash" xmlns:w16se="http://schemas.microsoft.com/office/word/2015/wordml/symex" xmlns:wpg="http://schemas.microsoft.com/office/word/2010/wordprocessingGroup" xmlns:wpi="http://schemas.microsoft.com/office/word/2010/wordprocessingInk" xmlns:wne="http://schemas.microsoft.com/office/word/2006/wordml" xmlns:wps="http://schemas.microsoft.com/office/word/2010/wordprocessingShape" mc:Ignorable="w14 w15 w16se w16cid w16 w16cex w16sdtdh w16du wp14">
+<w:hdr xmlns:wpc="http://schemas.microsoft.com/office/word/2010/wordprocessingCanvas" xmlns:cx="http://schemas.microsoft.com/office/drawing/2014/chartex" xmlns:cx1="http://schemas.microsoft.com/office/drawing/2015/9/8/chartex" xmlns:cx2="http://schemas.microsoft.com/office/drawing/2015/10/21/chartex" xmlns:cx3="http://schemas.microsoft.com/office/drawing/2016/5/9/chartex" xmlns:cx4="http://schemas.microsoft.com/office/drawing/2016/5/10/chartex" xmlns:cx5="http://schemas.microsoft.com/office/drawing/2016/5/11/chartex" xmlns:cx6="http://schemas.microsoft.com/office/drawing/2016/5/12/chartex" xmlns:cx7="http://schemas.microsoft.com/office/drawing/2016/5/13/chartex" xmlns:cx8="http://schemas.microsoft.com/office/drawing/2016/5/14/chartex" xmlns:mc="http://schemas.openxmlformats.org/markup-compatibility/2006" xmlns:aink="http://schemas.microsoft.com/office/drawing/2016/ink" xmlns:am3d="http://schemas.microsoft.com/office/drawing/2017/model3d" xmlns:o="urn:schemas-microsoft-com:office:office" xmlns:oel="http://schemas.microsoft.com/office/2019/extlst" xmlns:r="http://schemas.openxmlformats.org/officeDocument/2006/relationships" xmlns:m="http://schemas.openxmlformats.org/officeDocument/2006/math" xmlns:v="urn:schemas-microsoft-com:vml" xmlns:wp14="http://schemas.microsoft.com/office/word/2010/wordprocessingDrawing" xmlns:wp="http://schemas.openxmlformats.org/drawingml/2006/wordprocessingDrawing" xmlns:w10="urn:schemas-microsoft-com:office:word" xmlns:w="http://schemas.openxmlformats.org/wordprocessingml/2006/main" xmlns:w14="http://schemas.microsoft.com/office/word/2010/wordml" xmlns:w15="http://schemas.microsoft.com/office/word/2012/wordml" xmlns:w16cex="http://schemas.microsoft.com/office/word/2018/wordml/cex" xmlns:w16cid="http://schemas.microsoft.com/office/word/2016/wordml/cid" xmlns:w16="http://schemas.microsoft.com/office/word/2018/wordml" xmlns:w16du="http://schemas.microsoft.com/office/word/2023/wordml/word16du" xmlns:w16sdtdh="http://schemas.microsoft.com/office/word/2020/wordml/sdtdatahash" xmlns:w16sdtfl="http://schemas.microsoft.com/office/word/2024/wordml/sdtformatlock" xmlns:w16se="http://schemas.microsoft.com/office/word/2015/wordml/symex" xmlns:wpg="http://schemas.microsoft.com/office/word/2010/wordprocessingGroup" xmlns:wpi="http://schemas.microsoft.com/office/word/2010/wordprocessingInk" xmlns:wne="http://schemas.microsoft.com/office/word/2006/wordml" xmlns:wps="http://schemas.microsoft.com/office/word/2010/wordprocessingShape" mc:Ignorable="w14 w15 w16se w16cid w16 w16cex w16sdtdh w16sdtfl w16du wp14">
   <w:p>
     <w:pPr>
       <w:pStyle w:val="En-tte"/>
@@ -6239,7 +9307,7 @@
 </file>
 
 <file path=word/header3.xml><?xml version="1.0" encoding="utf-8"?>
-<w:hdr xmlns:wpc="http://schemas.microsoft.com/office/word/2010/wordprocessingCanvas" xmlns:cx="http://schemas.microsoft.com/office/drawing/2014/chartex" xmlns:cx1="http://schemas.microsoft.com/office/drawing/2015/9/8/chartex" xmlns:cx2="http://schemas.microsoft.com/office/drawing/2015/10/21/chartex" xmlns:cx3="http://schemas.microsoft.com/office/drawing/2016/5/9/chartex" xmlns:cx4="http://schemas.microsoft.com/office/drawing/2016/5/10/chartex" xmlns:cx5="http://schemas.microsoft.com/office/drawing/2016/5/11/chartex" xmlns:cx6="http://schemas.microsoft.com/office/drawing/2016/5/12/chartex" xmlns:cx7="http://schemas.microsoft.com/office/drawing/2016/5/13/chartex" xmlns:cx8="http://schemas.microsoft.com/office/drawing/2016/5/14/chartex" xmlns:mc="http://schemas.openxmlformats.org/markup-compatibility/2006" xmlns:aink="http://schemas.microsoft.com/office/drawing/2016/ink" xmlns:am3d="http://schemas.microsoft.com/office/drawing/2017/model3d" xmlns:o="urn:schemas-microsoft-com:office:office" xmlns:oel="http://schemas.microsoft.com/office/2019/extlst" xmlns:r="http://schemas.openxmlformats.org/officeDocument/2006/relationships" xmlns:m="http://schemas.openxmlformats.org/officeDocument/2006/math" xmlns:v="urn:schemas-microsoft-com:vml" xmlns:wp14="http://schemas.microsoft.com/office/word/2010/wordprocessingDrawing" xmlns:wp="http://schemas.openxmlformats.org/drawingml/2006/wordprocessingDrawing" xmlns:w10="urn:schemas-microsoft-com:office:word" xmlns:w="http://schemas.openxmlformats.org/wordprocessingml/2006/main" xmlns:w14="http://schemas.microsoft.com/office/word/2010/wordml" xmlns:w15="http://schemas.microsoft.com/office/word/2012/wordml" xmlns:w16cex="http://schemas.microsoft.com/office/word/2018/wordml/cex" xmlns:w16cid="http://schemas.microsoft.com/office/word/2016/wordml/cid" xmlns:w16="http://schemas.microsoft.com/office/word/2018/wordml" xmlns:w16du="http://schemas.microsoft.com/office/word/2023/wordml/word16du" xmlns:w16sdtdh="http://schemas.microsoft.com/office/word/2020/wordml/sdtdatahash" xmlns:w16se="http://schemas.microsoft.com/office/word/2015/wordml/symex" xmlns:wpg="http://schemas.microsoft.com/office/word/2010/wordprocessingGroup" xmlns:wpi="http://schemas.microsoft.com/office/word/2010/wordprocessingInk" xmlns:wne="http://schemas.microsoft.com/office/word/2006/wordml" xmlns:wps="http://schemas.microsoft.com/office/word/2010/wordprocessingShape" mc:Ignorable="w14 w15 w16se w16cid w16 w16cex w16sdtdh w16du wp14">
+<w:hdr xmlns:wpc="http://schemas.microsoft.com/office/word/2010/wordprocessingCanvas" xmlns:cx="http://schemas.microsoft.com/office/drawing/2014/chartex" xmlns:cx1="http://schemas.microsoft.com/office/drawing/2015/9/8/chartex" xmlns:cx2="http://schemas.microsoft.com/office/drawing/2015/10/21/chartex" xmlns:cx3="http://schemas.microsoft.com/office/drawing/2016/5/9/chartex" xmlns:cx4="http://schemas.microsoft.com/office/drawing/2016/5/10/chartex" xmlns:cx5="http://schemas.microsoft.com/office/drawing/2016/5/11/chartex" xmlns:cx6="http://schemas.microsoft.com/office/drawing/2016/5/12/chartex" xmlns:cx7="http://schemas.microsoft.com/office/drawing/2016/5/13/chartex" xmlns:cx8="http://schemas.microsoft.com/office/drawing/2016/5/14/chartex" xmlns:mc="http://schemas.openxmlformats.org/markup-compatibility/2006" xmlns:aink="http://schemas.microsoft.com/office/drawing/2016/ink" xmlns:am3d="http://schemas.microsoft.com/office/drawing/2017/model3d" xmlns:o="urn:schemas-microsoft-com:office:office" xmlns:oel="http://schemas.microsoft.com/office/2019/extlst" xmlns:r="http://schemas.openxmlformats.org/officeDocument/2006/relationships" xmlns:m="http://schemas.openxmlformats.org/officeDocument/2006/math" xmlns:v="urn:schemas-microsoft-com:vml" xmlns:wp14="http://schemas.microsoft.com/office/word/2010/wordprocessingDrawing" xmlns:wp="http://schemas.openxmlformats.org/drawingml/2006/wordprocessingDrawing" xmlns:w10="urn:schemas-microsoft-com:office:word" xmlns:w="http://schemas.openxmlformats.org/wordprocessingml/2006/main" xmlns:w14="http://schemas.microsoft.com/office/word/2010/wordml" xmlns:w15="http://schemas.microsoft.com/office/word/2012/wordml" xmlns:w16cex="http://schemas.microsoft.com/office/word/2018/wordml/cex" xmlns:w16cid="http://schemas.microsoft.com/office/word/2016/wordml/cid" xmlns:w16="http://schemas.microsoft.com/office/word/2018/wordml" xmlns:w16du="http://schemas.microsoft.com/office/word/2023/wordml/word16du" xmlns:w16sdtdh="http://schemas.microsoft.com/office/word/2020/wordml/sdtdatahash" xmlns:w16sdtfl="http://schemas.microsoft.com/office/word/2024/wordml/sdtformatlock" xmlns:w16se="http://schemas.microsoft.com/office/word/2015/wordml/symex" xmlns:wpg="http://schemas.microsoft.com/office/word/2010/wordprocessingGroup" xmlns:wpi="http://schemas.microsoft.com/office/word/2010/wordprocessingInk" xmlns:wne="http://schemas.microsoft.com/office/word/2006/wordml" xmlns:wps="http://schemas.microsoft.com/office/word/2010/wordprocessingShape" mc:Ignorable="w14 w15 w16se w16cid w16 w16cex w16sdtdh w16sdtfl w16du wp14">
   <w:p>
     <w:pPr>
       <w:pStyle w:val="En-tte"/>
@@ -6249,7 +9317,7 @@
 </file>
 
 <file path=word/header4.xml><?xml version="1.0" encoding="utf-8"?>
-<w:hdr xmlns:wpc="http://schemas.microsoft.com/office/word/2010/wordprocessingCanvas" xmlns:cx="http://schemas.microsoft.com/office/drawing/2014/chartex" xmlns:cx1="http://schemas.microsoft.com/office/drawing/2015/9/8/chartex" xmlns:cx2="http://schemas.microsoft.com/office/drawing/2015/10/21/chartex" xmlns:cx3="http://schemas.microsoft.com/office/drawing/2016/5/9/chartex" xmlns:cx4="http://schemas.microsoft.com/office/drawing/2016/5/10/chartex" xmlns:cx5="http://schemas.microsoft.com/office/drawing/2016/5/11/chartex" xmlns:cx6="http://schemas.microsoft.com/office/drawing/2016/5/12/chartex" xmlns:cx7="http://schemas.microsoft.com/office/drawing/2016/5/13/chartex" xmlns:cx8="http://schemas.microsoft.com/office/drawing/2016/5/14/chartex" xmlns:mc="http://schemas.openxmlformats.org/markup-compatibility/2006" xmlns:aink="http://schemas.microsoft.com/office/drawing/2016/ink" xmlns:am3d="http://schemas.microsoft.com/office/drawing/2017/model3d" xmlns:o="urn:schemas-microsoft-com:office:office" xmlns:oel="http://schemas.microsoft.com/office/2019/extlst" xmlns:r="http://schemas.openxmlformats.org/officeDocument/2006/relationships" xmlns:m="http://schemas.openxmlformats.org/officeDocument/2006/math" xmlns:v="urn:schemas-microsoft-com:vml" xmlns:wp14="http://schemas.microsoft.com/office/word/2010/wordprocessingDrawing" xmlns:wp="http://schemas.openxmlformats.org/drawingml/2006/wordprocessingDrawing" xmlns:w10="urn:schemas-microsoft-com:office:word" xmlns:w="http://schemas.openxmlformats.org/wordprocessingml/2006/main" xmlns:w14="http://schemas.microsoft.com/office/word/2010/wordml" xmlns:w15="http://schemas.microsoft.com/office/word/2012/wordml" xmlns:w16cex="http://schemas.microsoft.com/office/word/2018/wordml/cex" xmlns:w16cid="http://schemas.microsoft.com/office/word/2016/wordml/cid" xmlns:w16="http://schemas.microsoft.com/office/word/2018/wordml" xmlns:w16du="http://schemas.microsoft.com/office/word/2023/wordml/word16du" xmlns:w16sdtdh="http://schemas.microsoft.com/office/word/2020/wordml/sdtdatahash" xmlns:w16se="http://schemas.microsoft.com/office/word/2015/wordml/symex" xmlns:wpg="http://schemas.microsoft.com/office/word/2010/wordprocessingGroup" xmlns:wpi="http://schemas.microsoft.com/office/word/2010/wordprocessingInk" xmlns:wne="http://schemas.microsoft.com/office/word/2006/wordml" xmlns:wps="http://schemas.microsoft.com/office/word/2010/wordprocessingShape" mc:Ignorable="w14 w15 w16se w16cid w16 w16cex w16sdtdh w16du wp14">
+<w:hdr xmlns:wpc="http://schemas.microsoft.com/office/word/2010/wordprocessingCanvas" xmlns:cx="http://schemas.microsoft.com/office/drawing/2014/chartex" xmlns:cx1="http://schemas.microsoft.com/office/drawing/2015/9/8/chartex" xmlns:cx2="http://schemas.microsoft.com/office/drawing/2015/10/21/chartex" xmlns:cx3="http://schemas.microsoft.com/office/drawing/2016/5/9/chartex" xmlns:cx4="http://schemas.microsoft.com/office/drawing/2016/5/10/chartex" xmlns:cx5="http://schemas.microsoft.com/office/drawing/2016/5/11/chartex" xmlns:cx6="http://schemas.microsoft.com/office/drawing/2016/5/12/chartex" xmlns:cx7="http://schemas.microsoft.com/office/drawing/2016/5/13/chartex" xmlns:cx8="http://schemas.microsoft.com/office/drawing/2016/5/14/chartex" xmlns:mc="http://schemas.openxmlformats.org/markup-compatibility/2006" xmlns:aink="http://schemas.microsoft.com/office/drawing/2016/ink" xmlns:am3d="http://schemas.microsoft.com/office/drawing/2017/model3d" xmlns:o="urn:schemas-microsoft-com:office:office" xmlns:oel="http://schemas.microsoft.com/office/2019/extlst" xmlns:r="http://schemas.openxmlformats.org/officeDocument/2006/relationships" xmlns:m="http://schemas.openxmlformats.org/officeDocument/2006/math" xmlns:v="urn:schemas-microsoft-com:vml" xmlns:wp14="http://schemas.microsoft.com/office/word/2010/wordprocessingDrawing" xmlns:wp="http://schemas.openxmlformats.org/drawingml/2006/wordprocessingDrawing" xmlns:w10="urn:schemas-microsoft-com:office:word" xmlns:w="http://schemas.openxmlformats.org/wordprocessingml/2006/main" xmlns:w14="http://schemas.microsoft.com/office/word/2010/wordml" xmlns:w15="http://schemas.microsoft.com/office/word/2012/wordml" xmlns:w16cex="http://schemas.microsoft.com/office/word/2018/wordml/cex" xmlns:w16cid="http://schemas.microsoft.com/office/word/2016/wordml/cid" xmlns:w16="http://schemas.microsoft.com/office/word/2018/wordml" xmlns:w16du="http://schemas.microsoft.com/office/word/2023/wordml/word16du" xmlns:w16sdtdh="http://schemas.microsoft.com/office/word/2020/wordml/sdtdatahash" xmlns:w16sdtfl="http://schemas.microsoft.com/office/word/2024/wordml/sdtformatlock" xmlns:w16se="http://schemas.microsoft.com/office/word/2015/wordml/symex" xmlns:wpg="http://schemas.microsoft.com/office/word/2010/wordprocessingGroup" xmlns:wpi="http://schemas.microsoft.com/office/word/2010/wordprocessingInk" xmlns:wne="http://schemas.microsoft.com/office/word/2006/wordml" xmlns:wps="http://schemas.microsoft.com/office/word/2010/wordprocessingShape" mc:Ignorable="w14 w15 w16se w16cid w16 w16cex w16sdtdh w16sdtfl w16du wp14">
   <w:sdt>
     <w:sdtPr>
       <w:id w:val="-1318336367"/>
@@ -6375,7 +9443,7 @@
 </file>
 
 <file path=word/numbering.xml><?xml version="1.0" encoding="utf-8"?>
-<w:numbering xmlns:wpc="http://schemas.microsoft.com/office/word/2010/wordprocessingCanvas" xmlns:cx="http://schemas.microsoft.com/office/drawing/2014/chartex" xmlns:cx1="http://schemas.microsoft.com/office/drawing/2015/9/8/chartex" xmlns:cx2="http://schemas.microsoft.com/office/drawing/2015/10/21/chartex" xmlns:cx3="http://schemas.microsoft.com/office/drawing/2016/5/9/chartex" xmlns:cx4="http://schemas.microsoft.com/office/drawing/2016/5/10/chartex" xmlns:cx5="http://schemas.microsoft.com/office/drawing/2016/5/11/chartex" xmlns:cx6="http://schemas.microsoft.com/office/drawing/2016/5/12/chartex" xmlns:cx7="http://schemas.microsoft.com/office/drawing/2016/5/13/chartex" xmlns:cx8="http://schemas.microsoft.com/office/drawing/2016/5/14/chartex" xmlns:mc="http://schemas.openxmlformats.org/markup-compatibility/2006" xmlns:aink="http://schemas.microsoft.com/office/drawing/2016/ink" xmlns:am3d="http://schemas.microsoft.com/office/drawing/2017/model3d" xmlns:o="urn:schemas-microsoft-com:office:office" xmlns:oel="http://schemas.microsoft.com/office/2019/extlst" xmlns:r="http://schemas.openxmlformats.org/officeDocument/2006/relationships" xmlns:m="http://schemas.openxmlformats.org/officeDocument/2006/math" xmlns:v="urn:schemas-microsoft-com:vml" xmlns:wp14="http://schemas.microsoft.com/office/word/2010/wordprocessingDrawing" xmlns:wp="http://schemas.openxmlformats.org/drawingml/2006/wordprocessingDrawing" xmlns:w10="urn:schemas-microsoft-com:office:word" xmlns:w="http://schemas.openxmlformats.org/wordprocessingml/2006/main" xmlns:w14="http://schemas.microsoft.com/office/word/2010/wordml" xmlns:w15="http://schemas.microsoft.com/office/word/2012/wordml" xmlns:w16cex="http://schemas.microsoft.com/office/word/2018/wordml/cex" xmlns:w16cid="http://schemas.microsoft.com/office/word/2016/wordml/cid" xmlns:w16="http://schemas.microsoft.com/office/word/2018/wordml" xmlns:w16du="http://schemas.microsoft.com/office/word/2023/wordml/word16du" xmlns:w16sdtdh="http://schemas.microsoft.com/office/word/2020/wordml/sdtdatahash" xmlns:w16se="http://schemas.microsoft.com/office/word/2015/wordml/symex" xmlns:wpg="http://schemas.microsoft.com/office/word/2010/wordprocessingGroup" xmlns:wpi="http://schemas.microsoft.com/office/word/2010/wordprocessingInk" xmlns:wne="http://schemas.microsoft.com/office/word/2006/wordml" xmlns:wps="http://schemas.microsoft.com/office/word/2010/wordprocessingShape" mc:Ignorable="w14 w15 w16se w16cid w16 w16cex w16sdtdh w16du wp14">
+<w:numbering xmlns:wpc="http://schemas.microsoft.com/office/word/2010/wordprocessingCanvas" xmlns:cx="http://schemas.microsoft.com/office/drawing/2014/chartex" xmlns:cx1="http://schemas.microsoft.com/office/drawing/2015/9/8/chartex" xmlns:cx2="http://schemas.microsoft.com/office/drawing/2015/10/21/chartex" xmlns:cx3="http://schemas.microsoft.com/office/drawing/2016/5/9/chartex" xmlns:cx4="http://schemas.microsoft.com/office/drawing/2016/5/10/chartex" xmlns:cx5="http://schemas.microsoft.com/office/drawing/2016/5/11/chartex" xmlns:cx6="http://schemas.microsoft.com/office/drawing/2016/5/12/chartex" xmlns:cx7="http://schemas.microsoft.com/office/drawing/2016/5/13/chartex" xmlns:cx8="http://schemas.microsoft.com/office/drawing/2016/5/14/chartex" xmlns:mc="http://schemas.openxmlformats.org/markup-compatibility/2006" xmlns:aink="http://schemas.microsoft.com/office/drawing/2016/ink" xmlns:am3d="http://schemas.microsoft.com/office/drawing/2017/model3d" xmlns:o="urn:schemas-microsoft-com:office:office" xmlns:oel="http://schemas.microsoft.com/office/2019/extlst" xmlns:r="http://schemas.openxmlformats.org/officeDocument/2006/relationships" xmlns:m="http://schemas.openxmlformats.org/officeDocument/2006/math" xmlns:v="urn:schemas-microsoft-com:vml" xmlns:wp14="http://schemas.microsoft.com/office/word/2010/wordprocessingDrawing" xmlns:wp="http://schemas.openxmlformats.org/drawingml/2006/wordprocessingDrawing" xmlns:w10="urn:schemas-microsoft-com:office:word" xmlns:w="http://schemas.openxmlformats.org/wordprocessingml/2006/main" xmlns:w14="http://schemas.microsoft.com/office/word/2010/wordml" xmlns:w15="http://schemas.microsoft.com/office/word/2012/wordml" xmlns:w16cex="http://schemas.microsoft.com/office/word/2018/wordml/cex" xmlns:w16cid="http://schemas.microsoft.com/office/word/2016/wordml/cid" xmlns:w16="http://schemas.microsoft.com/office/word/2018/wordml" xmlns:w16du="http://schemas.microsoft.com/office/word/2023/wordml/word16du" xmlns:w16sdtdh="http://schemas.microsoft.com/office/word/2020/wordml/sdtdatahash" xmlns:w16sdtfl="http://schemas.microsoft.com/office/word/2024/wordml/sdtformatlock" xmlns:w16se="http://schemas.microsoft.com/office/word/2015/wordml/symex" xmlns:wpg="http://schemas.microsoft.com/office/word/2010/wordprocessingGroup" xmlns:wpi="http://schemas.microsoft.com/office/word/2010/wordprocessingInk" xmlns:wne="http://schemas.microsoft.com/office/word/2006/wordml" xmlns:wps="http://schemas.microsoft.com/office/word/2010/wordprocessingShape" mc:Ignorable="w14 w15 w16se w16cid w16 w16cex w16sdtdh w16sdtfl w16du wp14">
   <w:abstractNum w:abstractNumId="0" w15:restartNumberingAfterBreak="0">
     <w:nsid w:val="09147624"/>
     <w:multiLevelType w:val="hybridMultilevel"/>
@@ -7678,6 +10746,155 @@
     </w:lvl>
   </w:abstractNum>
   <w:abstractNum w:abstractNumId="13" w15:restartNumberingAfterBreak="0">
+    <w:nsid w:val="48756191"/>
+    <w:multiLevelType w:val="multilevel"/>
+    <w:tmpl w:val="886882C2"/>
+    <w:lvl w:ilvl="0">
+      <w:start w:val="1"/>
+      <w:numFmt w:val="bullet"/>
+      <w:lvlText w:val=""/>
+      <w:lvlJc w:val="left"/>
+      <w:pPr>
+        <w:tabs>
+          <w:tab w:val="num" w:pos="720"/>
+        </w:tabs>
+        <w:ind w:left="720" w:hanging="360"/>
+      </w:pPr>
+      <w:rPr>
+        <w:rFonts w:ascii="Symbol" w:hAnsi="Symbol" w:hint="default"/>
+        <w:sz w:val="20"/>
+      </w:rPr>
+    </w:lvl>
+    <w:lvl w:ilvl="1" w:tentative="1">
+      <w:start w:val="1"/>
+      <w:numFmt w:val="bullet"/>
+      <w:lvlText w:val="o"/>
+      <w:lvlJc w:val="left"/>
+      <w:pPr>
+        <w:tabs>
+          <w:tab w:val="num" w:pos="1440"/>
+        </w:tabs>
+        <w:ind w:left="1440" w:hanging="360"/>
+      </w:pPr>
+      <w:rPr>
+        <w:rFonts w:ascii="Courier New" w:hAnsi="Courier New" w:hint="default"/>
+        <w:sz w:val="20"/>
+      </w:rPr>
+    </w:lvl>
+    <w:lvl w:ilvl="2" w:tentative="1">
+      <w:start w:val="1"/>
+      <w:numFmt w:val="bullet"/>
+      <w:lvlText w:val=""/>
+      <w:lvlJc w:val="left"/>
+      <w:pPr>
+        <w:tabs>
+          <w:tab w:val="num" w:pos="2160"/>
+        </w:tabs>
+        <w:ind w:left="2160" w:hanging="360"/>
+      </w:pPr>
+      <w:rPr>
+        <w:rFonts w:ascii="Wingdings" w:hAnsi="Wingdings" w:hint="default"/>
+        <w:sz w:val="20"/>
+      </w:rPr>
+    </w:lvl>
+    <w:lvl w:ilvl="3" w:tentative="1">
+      <w:start w:val="1"/>
+      <w:numFmt w:val="bullet"/>
+      <w:lvlText w:val=""/>
+      <w:lvlJc w:val="left"/>
+      <w:pPr>
+        <w:tabs>
+          <w:tab w:val="num" w:pos="2880"/>
+        </w:tabs>
+        <w:ind w:left="2880" w:hanging="360"/>
+      </w:pPr>
+      <w:rPr>
+        <w:rFonts w:ascii="Wingdings" w:hAnsi="Wingdings" w:hint="default"/>
+        <w:sz w:val="20"/>
+      </w:rPr>
+    </w:lvl>
+    <w:lvl w:ilvl="4" w:tentative="1">
+      <w:start w:val="1"/>
+      <w:numFmt w:val="bullet"/>
+      <w:lvlText w:val=""/>
+      <w:lvlJc w:val="left"/>
+      <w:pPr>
+        <w:tabs>
+          <w:tab w:val="num" w:pos="3600"/>
+        </w:tabs>
+        <w:ind w:left="3600" w:hanging="360"/>
+      </w:pPr>
+      <w:rPr>
+        <w:rFonts w:ascii="Wingdings" w:hAnsi="Wingdings" w:hint="default"/>
+        <w:sz w:val="20"/>
+      </w:rPr>
+    </w:lvl>
+    <w:lvl w:ilvl="5" w:tentative="1">
+      <w:start w:val="1"/>
+      <w:numFmt w:val="bullet"/>
+      <w:lvlText w:val=""/>
+      <w:lvlJc w:val="left"/>
+      <w:pPr>
+        <w:tabs>
+          <w:tab w:val="num" w:pos="4320"/>
+        </w:tabs>
+        <w:ind w:left="4320" w:hanging="360"/>
+      </w:pPr>
+      <w:rPr>
+        <w:rFonts w:ascii="Wingdings" w:hAnsi="Wingdings" w:hint="default"/>
+        <w:sz w:val="20"/>
+      </w:rPr>
+    </w:lvl>
+    <w:lvl w:ilvl="6" w:tentative="1">
+      <w:start w:val="1"/>
+      <w:numFmt w:val="bullet"/>
+      <w:lvlText w:val=""/>
+      <w:lvlJc w:val="left"/>
+      <w:pPr>
+        <w:tabs>
+          <w:tab w:val="num" w:pos="5040"/>
+        </w:tabs>
+        <w:ind w:left="5040" w:hanging="360"/>
+      </w:pPr>
+      <w:rPr>
+        <w:rFonts w:ascii="Wingdings" w:hAnsi="Wingdings" w:hint="default"/>
+        <w:sz w:val="20"/>
+      </w:rPr>
+    </w:lvl>
+    <w:lvl w:ilvl="7" w:tentative="1">
+      <w:start w:val="1"/>
+      <w:numFmt w:val="bullet"/>
+      <w:lvlText w:val=""/>
+      <w:lvlJc w:val="left"/>
+      <w:pPr>
+        <w:tabs>
+          <w:tab w:val="num" w:pos="5760"/>
+        </w:tabs>
+        <w:ind w:left="5760" w:hanging="360"/>
+      </w:pPr>
+      <w:rPr>
+        <w:rFonts w:ascii="Wingdings" w:hAnsi="Wingdings" w:hint="default"/>
+        <w:sz w:val="20"/>
+      </w:rPr>
+    </w:lvl>
+    <w:lvl w:ilvl="8" w:tentative="1">
+      <w:start w:val="1"/>
+      <w:numFmt w:val="bullet"/>
+      <w:lvlText w:val=""/>
+      <w:lvlJc w:val="left"/>
+      <w:pPr>
+        <w:tabs>
+          <w:tab w:val="num" w:pos="6480"/>
+        </w:tabs>
+        <w:ind w:left="6480" w:hanging="360"/>
+      </w:pPr>
+      <w:rPr>
+        <w:rFonts w:ascii="Wingdings" w:hAnsi="Wingdings" w:hint="default"/>
+        <w:sz w:val="20"/>
+      </w:rPr>
+    </w:lvl>
+  </w:abstractNum>
+  <w:abstractNum w:abstractNumId="14" w15:restartNumberingAfterBreak="0">
     <w:nsid w:val="48814E9C"/>
     <w:multiLevelType w:val="hybridMultilevel"/>
     <w:tmpl w:val="03C0475A"/>
@@ -7790,7 +11007,7 @@
       </w:rPr>
     </w:lvl>
   </w:abstractNum>
-  <w:abstractNum w:abstractNumId="14" w15:restartNumberingAfterBreak="0">
+  <w:abstractNum w:abstractNumId="15" w15:restartNumberingAfterBreak="0">
     <w:nsid w:val="4BF66831"/>
     <w:multiLevelType w:val="hybridMultilevel"/>
     <w:tmpl w:val="2E58740E"/>
@@ -7903,7 +11120,7 @@
       </w:rPr>
     </w:lvl>
   </w:abstractNum>
-  <w:abstractNum w:abstractNumId="15" w15:restartNumberingAfterBreak="0">
+  <w:abstractNum w:abstractNumId="16" w15:restartNumberingAfterBreak="0">
     <w:nsid w:val="508F39E6"/>
     <w:multiLevelType w:val="hybridMultilevel"/>
     <w:tmpl w:val="DC4A7BFC"/>
@@ -7992,7 +11209,7 @@
       </w:pPr>
     </w:lvl>
   </w:abstractNum>
-  <w:abstractNum w:abstractNumId="16" w15:restartNumberingAfterBreak="0">
+  <w:abstractNum w:abstractNumId="17" w15:restartNumberingAfterBreak="0">
     <w:nsid w:val="558D38E6"/>
     <w:multiLevelType w:val="hybridMultilevel"/>
     <w:tmpl w:val="A9DE2F0C"/>
@@ -8105,7 +11322,7 @@
       </w:rPr>
     </w:lvl>
   </w:abstractNum>
-  <w:abstractNum w:abstractNumId="17" w15:restartNumberingAfterBreak="0">
+  <w:abstractNum w:abstractNumId="18" w15:restartNumberingAfterBreak="0">
     <w:nsid w:val="569A1AE9"/>
     <w:multiLevelType w:val="hybridMultilevel"/>
     <w:tmpl w:val="84ECB8D8"/>
@@ -8194,7 +11411,7 @@
       </w:pPr>
     </w:lvl>
   </w:abstractNum>
-  <w:abstractNum w:abstractNumId="18" w15:restartNumberingAfterBreak="0">
+  <w:abstractNum w:abstractNumId="19" w15:restartNumberingAfterBreak="0">
     <w:nsid w:val="5B231E9F"/>
     <w:multiLevelType w:val="hybridMultilevel"/>
     <w:tmpl w:val="DDC69F6C"/>
@@ -8307,7 +11524,7 @@
       </w:rPr>
     </w:lvl>
   </w:abstractNum>
-  <w:abstractNum w:abstractNumId="19" w15:restartNumberingAfterBreak="0">
+  <w:abstractNum w:abstractNumId="20" w15:restartNumberingAfterBreak="0">
     <w:nsid w:val="5F004FF3"/>
     <w:multiLevelType w:val="hybridMultilevel"/>
     <w:tmpl w:val="D50A627E"/>
@@ -8396,7 +11613,7 @@
       </w:pPr>
     </w:lvl>
   </w:abstractNum>
-  <w:abstractNum w:abstractNumId="20" w15:restartNumberingAfterBreak="0">
+  <w:abstractNum w:abstractNumId="21" w15:restartNumberingAfterBreak="0">
     <w:nsid w:val="633652F4"/>
     <w:multiLevelType w:val="hybridMultilevel"/>
     <w:tmpl w:val="9BF0F3DA"/>
@@ -8509,7 +11726,7 @@
       </w:rPr>
     </w:lvl>
   </w:abstractNum>
-  <w:abstractNum w:abstractNumId="21" w15:restartNumberingAfterBreak="0">
+  <w:abstractNum w:abstractNumId="22" w15:restartNumberingAfterBreak="0">
     <w:nsid w:val="63E46A29"/>
     <w:multiLevelType w:val="hybridMultilevel"/>
     <w:tmpl w:val="F45AEBD4"/>
@@ -8598,7 +11815,156 @@
       </w:pPr>
     </w:lvl>
   </w:abstractNum>
-  <w:abstractNum w:abstractNumId="22" w15:restartNumberingAfterBreak="0">
+  <w:abstractNum w:abstractNumId="23" w15:restartNumberingAfterBreak="0">
+    <w:nsid w:val="6703284A"/>
+    <w:multiLevelType w:val="multilevel"/>
+    <w:tmpl w:val="B1B84C42"/>
+    <w:lvl w:ilvl="0">
+      <w:start w:val="1"/>
+      <w:numFmt w:val="bullet"/>
+      <w:lvlText w:val=""/>
+      <w:lvlJc w:val="left"/>
+      <w:pPr>
+        <w:tabs>
+          <w:tab w:val="num" w:pos="720"/>
+        </w:tabs>
+        <w:ind w:left="720" w:hanging="360"/>
+      </w:pPr>
+      <w:rPr>
+        <w:rFonts w:ascii="Symbol" w:hAnsi="Symbol" w:hint="default"/>
+        <w:sz w:val="20"/>
+      </w:rPr>
+    </w:lvl>
+    <w:lvl w:ilvl="1">
+      <w:start w:val="1"/>
+      <w:numFmt w:val="bullet"/>
+      <w:lvlText w:val="o"/>
+      <w:lvlJc w:val="left"/>
+      <w:pPr>
+        <w:tabs>
+          <w:tab w:val="num" w:pos="1440"/>
+        </w:tabs>
+        <w:ind w:left="1440" w:hanging="360"/>
+      </w:pPr>
+      <w:rPr>
+        <w:rFonts w:ascii="Courier New" w:hAnsi="Courier New" w:hint="default"/>
+        <w:sz w:val="20"/>
+      </w:rPr>
+    </w:lvl>
+    <w:lvl w:ilvl="2" w:tentative="1">
+      <w:start w:val="1"/>
+      <w:numFmt w:val="bullet"/>
+      <w:lvlText w:val=""/>
+      <w:lvlJc w:val="left"/>
+      <w:pPr>
+        <w:tabs>
+          <w:tab w:val="num" w:pos="2160"/>
+        </w:tabs>
+        <w:ind w:left="2160" w:hanging="360"/>
+      </w:pPr>
+      <w:rPr>
+        <w:rFonts w:ascii="Wingdings" w:hAnsi="Wingdings" w:hint="default"/>
+        <w:sz w:val="20"/>
+      </w:rPr>
+    </w:lvl>
+    <w:lvl w:ilvl="3" w:tentative="1">
+      <w:start w:val="1"/>
+      <w:numFmt w:val="bullet"/>
+      <w:lvlText w:val=""/>
+      <w:lvlJc w:val="left"/>
+      <w:pPr>
+        <w:tabs>
+          <w:tab w:val="num" w:pos="2880"/>
+        </w:tabs>
+        <w:ind w:left="2880" w:hanging="360"/>
+      </w:pPr>
+      <w:rPr>
+        <w:rFonts w:ascii="Wingdings" w:hAnsi="Wingdings" w:hint="default"/>
+        <w:sz w:val="20"/>
+      </w:rPr>
+    </w:lvl>
+    <w:lvl w:ilvl="4" w:tentative="1">
+      <w:start w:val="1"/>
+      <w:numFmt w:val="bullet"/>
+      <w:lvlText w:val=""/>
+      <w:lvlJc w:val="left"/>
+      <w:pPr>
+        <w:tabs>
+          <w:tab w:val="num" w:pos="3600"/>
+        </w:tabs>
+        <w:ind w:left="3600" w:hanging="360"/>
+      </w:pPr>
+      <w:rPr>
+        <w:rFonts w:ascii="Wingdings" w:hAnsi="Wingdings" w:hint="default"/>
+        <w:sz w:val="20"/>
+      </w:rPr>
+    </w:lvl>
+    <w:lvl w:ilvl="5" w:tentative="1">
+      <w:start w:val="1"/>
+      <w:numFmt w:val="bullet"/>
+      <w:lvlText w:val=""/>
+      <w:lvlJc w:val="left"/>
+      <w:pPr>
+        <w:tabs>
+          <w:tab w:val="num" w:pos="4320"/>
+        </w:tabs>
+        <w:ind w:left="4320" w:hanging="360"/>
+      </w:pPr>
+      <w:rPr>
+        <w:rFonts w:ascii="Wingdings" w:hAnsi="Wingdings" w:hint="default"/>
+        <w:sz w:val="20"/>
+      </w:rPr>
+    </w:lvl>
+    <w:lvl w:ilvl="6" w:tentative="1">
+      <w:start w:val="1"/>
+      <w:numFmt w:val="bullet"/>
+      <w:lvlText w:val=""/>
+      <w:lvlJc w:val="left"/>
+      <w:pPr>
+        <w:tabs>
+          <w:tab w:val="num" w:pos="5040"/>
+        </w:tabs>
+        <w:ind w:left="5040" w:hanging="360"/>
+      </w:pPr>
+      <w:rPr>
+        <w:rFonts w:ascii="Wingdings" w:hAnsi="Wingdings" w:hint="default"/>
+        <w:sz w:val="20"/>
+      </w:rPr>
+    </w:lvl>
+    <w:lvl w:ilvl="7" w:tentative="1">
+      <w:start w:val="1"/>
+      <w:numFmt w:val="bullet"/>
+      <w:lvlText w:val=""/>
+      <w:lvlJc w:val="left"/>
+      <w:pPr>
+        <w:tabs>
+          <w:tab w:val="num" w:pos="5760"/>
+        </w:tabs>
+        <w:ind w:left="5760" w:hanging="360"/>
+      </w:pPr>
+      <w:rPr>
+        <w:rFonts w:ascii="Wingdings" w:hAnsi="Wingdings" w:hint="default"/>
+        <w:sz w:val="20"/>
+      </w:rPr>
+    </w:lvl>
+    <w:lvl w:ilvl="8" w:tentative="1">
+      <w:start w:val="1"/>
+      <w:numFmt w:val="bullet"/>
+      <w:lvlText w:val=""/>
+      <w:lvlJc w:val="left"/>
+      <w:pPr>
+        <w:tabs>
+          <w:tab w:val="num" w:pos="6480"/>
+        </w:tabs>
+        <w:ind w:left="6480" w:hanging="360"/>
+      </w:pPr>
+      <w:rPr>
+        <w:rFonts w:ascii="Wingdings" w:hAnsi="Wingdings" w:hint="default"/>
+        <w:sz w:val="20"/>
+      </w:rPr>
+    </w:lvl>
+  </w:abstractNum>
+  <w:abstractNum w:abstractNumId="24" w15:restartNumberingAfterBreak="0">
     <w:nsid w:val="689C7B14"/>
     <w:multiLevelType w:val="hybridMultilevel"/>
     <w:tmpl w:val="19680C06"/>
@@ -8687,7 +12053,7 @@
       </w:pPr>
     </w:lvl>
   </w:abstractNum>
-  <w:abstractNum w:abstractNumId="23" w15:restartNumberingAfterBreak="0">
+  <w:abstractNum w:abstractNumId="25" w15:restartNumberingAfterBreak="0">
     <w:nsid w:val="68A72135"/>
     <w:multiLevelType w:val="hybridMultilevel"/>
     <w:tmpl w:val="CF6606B4"/>
@@ -8773,7 +12139,7 @@
       </w:pPr>
     </w:lvl>
   </w:abstractNum>
-  <w:abstractNum w:abstractNumId="24" w15:restartNumberingAfterBreak="0">
+  <w:abstractNum w:abstractNumId="26" w15:restartNumberingAfterBreak="0">
     <w:nsid w:val="6C6532E7"/>
     <w:multiLevelType w:val="hybridMultilevel"/>
     <w:tmpl w:val="053C4C98"/>
@@ -8862,7 +12228,7 @@
       </w:pPr>
     </w:lvl>
   </w:abstractNum>
-  <w:abstractNum w:abstractNumId="25" w15:restartNumberingAfterBreak="0">
+  <w:abstractNum w:abstractNumId="27" w15:restartNumberingAfterBreak="0">
     <w:nsid w:val="73C51F4A"/>
     <w:multiLevelType w:val="hybridMultilevel"/>
     <w:tmpl w:val="14E4EB92"/>
@@ -8975,7 +12341,7 @@
       </w:rPr>
     </w:lvl>
   </w:abstractNum>
-  <w:abstractNum w:abstractNumId="26" w15:restartNumberingAfterBreak="0">
+  <w:abstractNum w:abstractNumId="28" w15:restartNumberingAfterBreak="0">
     <w:nsid w:val="76190028"/>
     <w:multiLevelType w:val="hybridMultilevel"/>
     <w:tmpl w:val="B1ACAD72"/>
@@ -9064,7 +12430,7 @@
       </w:pPr>
     </w:lvl>
   </w:abstractNum>
-  <w:abstractNum w:abstractNumId="27" w15:restartNumberingAfterBreak="0">
+  <w:abstractNum w:abstractNumId="29" w15:restartNumberingAfterBreak="0">
     <w:nsid w:val="76B13667"/>
     <w:multiLevelType w:val="hybridMultilevel"/>
     <w:tmpl w:val="D97890E0"/>
@@ -9177,7 +12543,7 @@
       </w:rPr>
     </w:lvl>
   </w:abstractNum>
-  <w:abstractNum w:abstractNumId="28" w15:restartNumberingAfterBreak="0">
+  <w:abstractNum w:abstractNumId="30" w15:restartNumberingAfterBreak="0">
     <w:nsid w:val="79D712C5"/>
     <w:multiLevelType w:val="hybridMultilevel"/>
     <w:tmpl w:val="213EC5D2"/>
@@ -9297,37 +12663,37 @@
     <w:abstractNumId w:val="8"/>
   </w:num>
   <w:num w:numId="3" w16cid:durableId="541869850">
+    <w:abstractNumId w:val="20"/>
+  </w:num>
+  <w:num w:numId="4" w16cid:durableId="202713421">
+    <w:abstractNumId w:val="24"/>
+  </w:num>
+  <w:num w:numId="5" w16cid:durableId="1336303744">
+    <w:abstractNumId w:val="18"/>
+  </w:num>
+  <w:num w:numId="6" w16cid:durableId="1968196778">
+    <w:abstractNumId w:val="25"/>
+  </w:num>
+  <w:num w:numId="7" w16cid:durableId="1860581611">
     <w:abstractNumId w:val="19"/>
   </w:num>
-  <w:num w:numId="4" w16cid:durableId="202713421">
-    <w:abstractNumId w:val="22"/>
-  </w:num>
-  <w:num w:numId="5" w16cid:durableId="1336303744">
-    <w:abstractNumId w:val="17"/>
-  </w:num>
-  <w:num w:numId="6" w16cid:durableId="1968196778">
-    <w:abstractNumId w:val="23"/>
-  </w:num>
-  <w:num w:numId="7" w16cid:durableId="1860581611">
-    <w:abstractNumId w:val="18"/>
-  </w:num>
   <w:num w:numId="8" w16cid:durableId="98454828">
-    <w:abstractNumId w:val="14"/>
+    <w:abstractNumId w:val="15"/>
   </w:num>
   <w:num w:numId="9" w16cid:durableId="1881089813">
-    <w:abstractNumId w:val="24"/>
+    <w:abstractNumId w:val="26"/>
   </w:num>
   <w:num w:numId="10" w16cid:durableId="289021213">
     <w:abstractNumId w:val="4"/>
   </w:num>
   <w:num w:numId="11" w16cid:durableId="2087458162">
-    <w:abstractNumId w:val="25"/>
+    <w:abstractNumId w:val="27"/>
   </w:num>
   <w:num w:numId="12" w16cid:durableId="1257516996">
     <w:abstractNumId w:val="9"/>
   </w:num>
   <w:num w:numId="13" w16cid:durableId="810057518">
-    <w:abstractNumId w:val="15"/>
+    <w:abstractNumId w:val="16"/>
   </w:num>
   <w:num w:numId="14" w16cid:durableId="1722248049">
     <w:abstractNumId w:val="3"/>
@@ -9336,7 +12702,7 @@
     <w:abstractNumId w:val="5"/>
   </w:num>
   <w:num w:numId="16" w16cid:durableId="1061634798">
-    <w:abstractNumId w:val="20"/>
+    <w:abstractNumId w:val="21"/>
   </w:num>
   <w:num w:numId="17" w16cid:durableId="1213274874">
     <w:abstractNumId w:val="1"/>
@@ -9345,19 +12711,19 @@
     <w:abstractNumId w:val="11"/>
   </w:num>
   <w:num w:numId="19" w16cid:durableId="764110867">
+    <w:abstractNumId w:val="30"/>
+  </w:num>
+  <w:num w:numId="20" w16cid:durableId="2020426452">
     <w:abstractNumId w:val="28"/>
   </w:num>
-  <w:num w:numId="20" w16cid:durableId="2020426452">
-    <w:abstractNumId w:val="26"/>
-  </w:num>
   <w:num w:numId="21" w16cid:durableId="932083095">
-    <w:abstractNumId w:val="21"/>
+    <w:abstractNumId w:val="22"/>
   </w:num>
   <w:num w:numId="22" w16cid:durableId="977027130">
     <w:abstractNumId w:val="6"/>
   </w:num>
   <w:num w:numId="23" w16cid:durableId="1455445459">
-    <w:abstractNumId w:val="16"/>
+    <w:abstractNumId w:val="17"/>
   </w:num>
   <w:num w:numId="24" w16cid:durableId="900407884">
     <w:abstractNumId w:val="0"/>
@@ -9369,19 +12735,25 @@
     <w:abstractNumId w:val="10"/>
   </w:num>
   <w:num w:numId="27" w16cid:durableId="2031909141">
-    <w:abstractNumId w:val="27"/>
+    <w:abstractNumId w:val="29"/>
   </w:num>
   <w:num w:numId="28" w16cid:durableId="466360553">
-    <w:abstractNumId w:val="13"/>
+    <w:abstractNumId w:val="14"/>
   </w:num>
   <w:num w:numId="29" w16cid:durableId="2089233599">
     <w:abstractNumId w:val="12"/>
+  </w:num>
+  <w:num w:numId="30" w16cid:durableId="1823694653">
+    <w:abstractNumId w:val="13"/>
+  </w:num>
+  <w:num w:numId="31" w16cid:durableId="1888449408">
+    <w:abstractNumId w:val="23"/>
   </w:num>
 </w:numbering>
 </file>
 
 <file path=word/people.xml><?xml version="1.0" encoding="utf-8"?>
-<w15:people xmlns:wpc="http://schemas.microsoft.com/office/word/2010/wordprocessingCanvas" xmlns:cx="http://schemas.microsoft.com/office/drawing/2014/chartex" xmlns:cx1="http://schemas.microsoft.com/office/drawing/2015/9/8/chartex" xmlns:cx2="http://schemas.microsoft.com/office/drawing/2015/10/21/chartex" xmlns:cx3="http://schemas.microsoft.com/office/drawing/2016/5/9/chartex" xmlns:cx4="http://schemas.microsoft.com/office/drawing/2016/5/10/chartex" xmlns:cx5="http://schemas.microsoft.com/office/drawing/2016/5/11/chartex" xmlns:cx6="http://schemas.microsoft.com/office/drawing/2016/5/12/chartex" xmlns:cx7="http://schemas.microsoft.com/office/drawing/2016/5/13/chartex" xmlns:cx8="http://schemas.microsoft.com/office/drawing/2016/5/14/chartex" xmlns:mc="http://schemas.openxmlformats.org/markup-compatibility/2006" xmlns:aink="http://schemas.microsoft.com/office/drawing/2016/ink" xmlns:am3d="http://schemas.microsoft.com/office/drawing/2017/model3d" xmlns:o="urn:schemas-microsoft-com:office:office" xmlns:oel="http://schemas.microsoft.com/office/2019/extlst" xmlns:r="http://schemas.openxmlformats.org/officeDocument/2006/relationships" xmlns:m="http://schemas.openxmlformats.org/officeDocument/2006/math" xmlns:v="urn:schemas-microsoft-com:vml" xmlns:wp14="http://schemas.microsoft.com/office/word/2010/wordprocessingDrawing" xmlns:wp="http://schemas.openxmlformats.org/drawingml/2006/wordprocessingDrawing" xmlns:w10="urn:schemas-microsoft-com:office:word" xmlns:w="http://schemas.openxmlformats.org/wordprocessingml/2006/main" xmlns:w14="http://schemas.microsoft.com/office/word/2010/wordml" xmlns:w15="http://schemas.microsoft.com/office/word/2012/wordml" xmlns:w16cex="http://schemas.microsoft.com/office/word/2018/wordml/cex" xmlns:w16cid="http://schemas.microsoft.com/office/word/2016/wordml/cid" xmlns:w16="http://schemas.microsoft.com/office/word/2018/wordml" xmlns:w16du="http://schemas.microsoft.com/office/word/2023/wordml/word16du" xmlns:w16sdtdh="http://schemas.microsoft.com/office/word/2020/wordml/sdtdatahash" xmlns:w16se="http://schemas.microsoft.com/office/word/2015/wordml/symex" xmlns:wpg="http://schemas.microsoft.com/office/word/2010/wordprocessingGroup" xmlns:wpi="http://schemas.microsoft.com/office/word/2010/wordprocessingInk" xmlns:wne="http://schemas.microsoft.com/office/word/2006/wordml" xmlns:wps="http://schemas.microsoft.com/office/word/2010/wordprocessingShape" mc:Ignorable="w14 w15 w16se w16cid w16 w16cex w16sdtdh w16du wp14">
+<w15:people xmlns:wpc="http://schemas.microsoft.com/office/word/2010/wordprocessingCanvas" xmlns:cx="http://schemas.microsoft.com/office/drawing/2014/chartex" xmlns:cx1="http://schemas.microsoft.com/office/drawing/2015/9/8/chartex" xmlns:cx2="http://schemas.microsoft.com/office/drawing/2015/10/21/chartex" xmlns:cx3="http://schemas.microsoft.com/office/drawing/2016/5/9/chartex" xmlns:cx4="http://schemas.microsoft.com/office/drawing/2016/5/10/chartex" xmlns:cx5="http://schemas.microsoft.com/office/drawing/2016/5/11/chartex" xmlns:cx6="http://schemas.microsoft.com/office/drawing/2016/5/12/chartex" xmlns:cx7="http://schemas.microsoft.com/office/drawing/2016/5/13/chartex" xmlns:cx8="http://schemas.microsoft.com/office/drawing/2016/5/14/chartex" xmlns:mc="http://schemas.openxmlformats.org/markup-compatibility/2006" xmlns:aink="http://schemas.microsoft.com/office/drawing/2016/ink" xmlns:am3d="http://schemas.microsoft.com/office/drawing/2017/model3d" xmlns:o="urn:schemas-microsoft-com:office:office" xmlns:oel="http://schemas.microsoft.com/office/2019/extlst" xmlns:r="http://schemas.openxmlformats.org/officeDocument/2006/relationships" xmlns:m="http://schemas.openxmlformats.org/officeDocument/2006/math" xmlns:v="urn:schemas-microsoft-com:vml" xmlns:wp14="http://schemas.microsoft.com/office/word/2010/wordprocessingDrawing" xmlns:wp="http://schemas.openxmlformats.org/drawingml/2006/wordprocessingDrawing" xmlns:w10="urn:schemas-microsoft-com:office:word" xmlns:w="http://schemas.openxmlformats.org/wordprocessingml/2006/main" xmlns:w14="http://schemas.microsoft.com/office/word/2010/wordml" xmlns:w15="http://schemas.microsoft.com/office/word/2012/wordml" xmlns:w16cex="http://schemas.microsoft.com/office/word/2018/wordml/cex" xmlns:w16cid="http://schemas.microsoft.com/office/word/2016/wordml/cid" xmlns:w16="http://schemas.microsoft.com/office/word/2018/wordml" xmlns:w16du="http://schemas.microsoft.com/office/word/2023/wordml/word16du" xmlns:w16sdtdh="http://schemas.microsoft.com/office/word/2020/wordml/sdtdatahash" xmlns:w16sdtfl="http://schemas.microsoft.com/office/word/2024/wordml/sdtformatlock" xmlns:w16se="http://schemas.microsoft.com/office/word/2015/wordml/symex" xmlns:wpg="http://schemas.microsoft.com/office/word/2010/wordprocessingGroup" xmlns:wpi="http://schemas.microsoft.com/office/word/2010/wordprocessingInk" xmlns:wne="http://schemas.microsoft.com/office/word/2006/wordml" xmlns:wps="http://schemas.microsoft.com/office/word/2010/wordprocessingShape" mc:Ignorable="w14 w15 w16se w16cid w16 w16cex w16sdtdh w16sdtfl w16du wp14">
   <w15:person w15:author="Lucas Landy">
     <w15:presenceInfo w15:providerId="AD" w15:userId="S::llandy@insa-lyon.fr::a13a8088-e36b-49a3-87c4-124f1390f1ca"/>
   </w15:person>
@@ -9389,7 +12761,7 @@
 </file>
 
 <file path=word/styles.xml><?xml version="1.0" encoding="utf-8"?>
-<w:styles xmlns:mc="http://schemas.openxmlformats.org/markup-compatibility/2006" xmlns:r="http://schemas.openxmlformats.org/officeDocument/2006/relationships" xmlns:w="http://schemas.openxmlformats.org/wordprocessingml/2006/main" xmlns:w14="http://schemas.microsoft.com/office/word/2010/wordml" xmlns:w15="http://schemas.microsoft.com/office/word/2012/wordml" xmlns:w16cex="http://schemas.microsoft.com/office/word/2018/wordml/cex" xmlns:w16cid="http://schemas.microsoft.com/office/word/2016/wordml/cid" xmlns:w16="http://schemas.microsoft.com/office/word/2018/wordml" xmlns:w16du="http://schemas.microsoft.com/office/word/2023/wordml/word16du" xmlns:w16sdtdh="http://schemas.microsoft.com/office/word/2020/wordml/sdtdatahash" xmlns:w16se="http://schemas.microsoft.com/office/word/2015/wordml/symex" mc:Ignorable="w14 w15 w16se w16cid w16 w16cex w16sdtdh w16du">
+<w:styles xmlns:mc="http://schemas.openxmlformats.org/markup-compatibility/2006" xmlns:r="http://schemas.openxmlformats.org/officeDocument/2006/relationships" xmlns:w="http://schemas.openxmlformats.org/wordprocessingml/2006/main" xmlns:w14="http://schemas.microsoft.com/office/word/2010/wordml" xmlns:w15="http://schemas.microsoft.com/office/word/2012/wordml" xmlns:w16cex="http://schemas.microsoft.com/office/word/2018/wordml/cex" xmlns:w16cid="http://schemas.microsoft.com/office/word/2016/wordml/cid" xmlns:w16="http://schemas.microsoft.com/office/word/2018/wordml" xmlns:w16du="http://schemas.microsoft.com/office/word/2023/wordml/word16du" xmlns:w16sdtdh="http://schemas.microsoft.com/office/word/2020/wordml/sdtdatahash" xmlns:w16sdtfl="http://schemas.microsoft.com/office/word/2024/wordml/sdtformatlock" xmlns:w16se="http://schemas.microsoft.com/office/word/2015/wordml/symex" mc:Ignorable="w14 w15 w16se w16cid w16 w16cex w16sdtdh w16sdtfl w16du">
   <w:docDefaults>
     <w:rPrDefault>
       <w:rPr>
@@ -9994,7 +13366,6 @@
   <w:style w:type="character" w:default="1" w:styleId="Policepardfaut">
     <w:name w:val="Default Paragraph Font"/>
     <w:uiPriority w:val="1"/>
-    <w:semiHidden/>
     <w:unhideWhenUsed/>
   </w:style>
   <w:style w:type="table" w:default="1" w:styleId="TableauNormal">

</xml_diff>